<commit_message>
Savepoint; Account separation (exlusion by process) implemented; still some work remaining although tests show successful; upgraded the request update function to cancel orders open at broker if in [queued|pending] state to reduce order module overhead involved w/ the cancel/resubmit broker limitation; next up: new tests to complete fcrt;
</commit_message>
<xml_diff>
--- a/fcrt/2.1-cli-om/2.1.2-req-expiry/Documents/fcrt-2.1.2-test-template.docx
+++ b/fcrt/2.1-cli-om/2.1.2-req-expiry/Documents/fcrt-2.1.2-test-template.docx
@@ -60,6 +60,7 @@
       <w:pPr>
         <w:pStyle w:val="4"/>
         <w:numPr>
+          <w:ilvl w:val="2"/>
           <w:numId w:val="1"/>
         </w:numPr>
         <w:bidi w:val="0"/>
@@ -132,6 +133,7 @@
               <w:pStyle w:val="6"/>
               <w:widowControl w:val="0"/>
               <w:numPr>
+                <w:ilvl w:val="4"/>
                 <w:numId w:val="1"/>
               </w:numPr>
               <w:bidi w:val="0"/>
@@ -188,7 +190,7 @@
         </w:tblPrEx>
         <w:trPr>
           <w:cantSplit/>
-          <w:trHeight w:val="432" w:hRule="atLeast"/>
+          <w:trHeight w:val="576" w:hRule="atLeast"/>
           <w:tblHeader/>
         </w:trPr>
         <w:tc>
@@ -202,6 +204,7 @@
               <w:pStyle w:val="7"/>
               <w:widowControl w:val="0"/>
               <w:numPr>
+                <w:ilvl w:val="5"/>
                 <w:numId w:val="1"/>
               </w:numPr>
               <w:bidi w:val="0"/>
@@ -261,7 +264,7 @@
         </w:tblPrEx>
         <w:trPr>
           <w:cantSplit/>
-          <w:trHeight w:val="432" w:hRule="atLeast"/>
+          <w:trHeight w:val="576" w:hRule="atLeast"/>
           <w:tblHeader/>
         </w:trPr>
         <w:tc>
@@ -525,7 +528,7 @@
         </w:tblPrEx>
         <w:trPr>
           <w:cantSplit/>
-          <w:trHeight w:val="432" w:hRule="atLeast"/>
+          <w:trHeight w:val="576" w:hRule="atLeast"/>
           <w:tblHeader/>
         </w:trPr>
         <w:tc>
@@ -691,7 +694,9 @@
           </w:tcPr>
           <w:p>
             <w:pPr>
-              <w:bidi w:val="0"/>
+              <w:widowControl w:val="0"/>
+              <w:bidi w:val="0"/>
+              <w:jc w:val="both"/>
               <w:rPr>
                 <w:rFonts w:hint="default"/>
                 <w:lang w:val="en-US"/>
@@ -725,7 +730,7 @@
           </w:tblCellMar>
         </w:tblPrEx>
         <w:trPr>
-          <w:trHeight w:val="1872" w:hRule="atLeast"/>
+          <w:trHeight w:val="2016" w:hRule="atLeast"/>
         </w:trPr>
         <w:tc>
           <w:tcPr>
@@ -738,6 +743,7 @@
               <w:pStyle w:val="7"/>
               <w:widowControl w:val="0"/>
               <w:numPr>
+                <w:ilvl w:val="5"/>
                 <w:numId w:val="1"/>
               </w:numPr>
               <w:bidi w:val="0"/>
@@ -1353,7 +1359,9 @@
           </w:tcPr>
           <w:p>
             <w:pPr>
+              <w:widowControl w:val="0"/>
               <w:numPr>
+                <w:ilvl w:val="0"/>
                 <w:numId w:val="0"/>
               </w:numPr>
               <w:tabs>
@@ -1361,6 +1369,7 @@
               </w:tabs>
               <w:bidi w:val="0"/>
               <w:ind w:leftChars="0"/>
+              <w:jc w:val="both"/>
               <w:rPr>
                 <w:rFonts w:hint="default"/>
                 <w:lang w:val="en-US"/>
@@ -1406,6 +1415,7 @@
               <w:pStyle w:val="7"/>
               <w:widowControl w:val="0"/>
               <w:numPr>
+                <w:ilvl w:val="5"/>
                 <w:numId w:val="1"/>
               </w:numPr>
               <w:bidi w:val="0"/>
@@ -1463,7 +1473,7 @@
                 <w:lang w:val="en-US"/>
               </w:rPr>
               <w:object>
-                <v:shape id="_x0000_i1051" o:spt="75" type="#_x0000_t75" style="height:45pt;width:45pt;" o:ole="t" filled="f" o:preferrelative="t" stroked="f" coordsize="21600,21600">
+                <v:shape id="_x0000_i1036" o:spt="75" type="#_x0000_t75" style="height:44.9pt;width:44.9pt;" o:ole="t" filled="f" o:preferrelative="t" stroked="f" coordsize="21600,21600">
                   <v:path/>
                   <v:fill on="f" focussize="0,0"/>
                   <v:stroke on="f"/>
@@ -1472,7 +1482,7 @@
                   <w10:wrap type="none"/>
                   <w10:anchorlock/>
                 </v:shape>
-                <o:OLEObject Type="Embed" ProgID="Excel.Sheet.12" ShapeID="_x0000_i1051" DrawAspect="Icon" ObjectID="_1468075725" r:id="rId6">
+                <o:OLEObject Type="Embed" ProgID="Excel.Sheet.12" ShapeID="_x0000_i1036" DrawAspect="Icon" ObjectID="_1468075725" r:id="rId6">
                   <o:LockedField>false</o:LockedField>
                 </o:OLEObject>
               </w:object>
@@ -1511,6 +1521,7 @@
               <w:pStyle w:val="7"/>
               <w:widowControl w:val="0"/>
               <w:numPr>
+                <w:ilvl w:val="5"/>
                 <w:numId w:val="1"/>
               </w:numPr>
               <w:bidi w:val="0"/>
@@ -2273,6 +2284,7 @@
               <w:pStyle w:val="7"/>
               <w:widowControl w:val="0"/>
               <w:numPr>
+                <w:ilvl w:val="5"/>
                 <w:numId w:val="1"/>
               </w:numPr>
               <w:bidi w:val="0"/>
@@ -2378,6 +2390,7 @@
               <w:pStyle w:val="7"/>
               <w:widowControl w:val="0"/>
               <w:numPr>
+                <w:ilvl w:val="5"/>
                 <w:numId w:val="1"/>
               </w:numPr>
               <w:bidi w:val="0"/>
@@ -2397,7 +2410,9 @@
           <w:p>
             <w:pPr>
               <w:pStyle w:val="11"/>
-              <w:bidi w:val="0"/>
+              <w:widowControl w:val="0"/>
+              <w:bidi w:val="0"/>
+              <w:jc w:val="both"/>
               <w:rPr>
                 <w:rFonts w:hint="default"/>
                 <w:lang w:val="en-US" w:eastAsia="zh-CN"/>
@@ -2414,7 +2429,9 @@
           <w:p>
             <w:pPr>
               <w:pStyle w:val="11"/>
-              <w:bidi w:val="0"/>
+              <w:widowControl w:val="0"/>
+              <w:bidi w:val="0"/>
+              <w:jc w:val="both"/>
               <w:rPr>
                 <w:rFonts w:hint="default"/>
                 <w:lang w:val="en-US" w:eastAsia="zh-CN"/>
@@ -2431,7 +2448,9 @@
           <w:p>
             <w:pPr>
               <w:pStyle w:val="11"/>
-              <w:bidi w:val="0"/>
+              <w:widowControl w:val="0"/>
+              <w:bidi w:val="0"/>
+              <w:jc w:val="both"/>
               <w:rPr>
                 <w:rFonts w:hint="default"/>
                 <w:lang w:val="en-US" w:eastAsia="zh-CN"/>
@@ -2448,7 +2467,9 @@
           <w:p>
             <w:pPr>
               <w:pStyle w:val="11"/>
-              <w:bidi w:val="0"/>
+              <w:widowControl w:val="0"/>
+              <w:bidi w:val="0"/>
+              <w:jc w:val="both"/>
               <w:rPr>
                 <w:rFonts w:hint="default"/>
                 <w:lang w:val="en-US" w:eastAsia="zh-CN"/>
@@ -2465,7 +2486,9 @@
           <w:p>
             <w:pPr>
               <w:pStyle w:val="11"/>
-              <w:bidi w:val="0"/>
+              <w:widowControl w:val="0"/>
+              <w:bidi w:val="0"/>
+              <w:jc w:val="both"/>
               <w:rPr>
                 <w:rFonts w:hint="default"/>
                 <w:lang w:val="en-US" w:eastAsia="zh-CN"/>
@@ -2558,7 +2581,9 @@
           <w:p>
             <w:pPr>
               <w:pStyle w:val="11"/>
-              <w:bidi w:val="0"/>
+              <w:widowControl w:val="0"/>
+              <w:bidi w:val="0"/>
+              <w:jc w:val="both"/>
               <w:rPr>
                 <w:rFonts w:hint="default"/>
                 <w:lang w:val="en-US" w:eastAsia="zh-CN"/>
@@ -2969,6 +2994,7 @@
               <w:pStyle w:val="7"/>
               <w:widowControl w:val="0"/>
               <w:numPr>
+                <w:ilvl w:val="5"/>
                 <w:numId w:val="1"/>
               </w:numPr>
               <w:bidi w:val="0"/>
@@ -3863,7 +3889,37 @@
                 <w:shd w:val="clear" w:fill="1F1F1F"/>
                 <w:lang w:val="en-US" w:eastAsia="zh-CN" w:bidi="ar"/>
               </w:rPr>
-              <w:t>//-- Test 1: request w/o expiry; w/o tpsl</w:t>
+              <w:t>//-- Test 1</w:t>
+            </w:r>
+            <w:r>
+              <w:rPr>
+                <w:rFonts w:hint="default" w:ascii="Latin Modern Mono" w:hAnsi="Latin Modern Mono" w:cs="Latin Modern Mono"/>
+                <w:b w:val="0"/>
+                <w:bCs w:val="0"/>
+                <w:color w:val="6A9955"/>
+                <w:kern w:val="0"/>
+                <w:sz w:val="16"/>
+                <w:szCs w:val="16"/>
+                <w:shd w:val="clear" w:fill="1F1F1F"/>
+                <w:lang w:val="en-US" w:eastAsia="zh-CN" w:bidi="ar"/>
+              </w:rPr>
+              <w:t>a</w:t>
+            </w:r>
+            <w:bookmarkStart w:id="0" w:name="_GoBack"/>
+            <w:bookmarkEnd w:id="0"/>
+            <w:r>
+              <w:rPr>
+                <w:rFonts w:hint="default" w:ascii="Latin Modern Mono" w:hAnsi="Latin Modern Mono" w:cs="Latin Modern Mono" w:eastAsiaTheme="minorEastAsia"/>
+                <w:b w:val="0"/>
+                <w:bCs w:val="0"/>
+                <w:color w:val="6A9955"/>
+                <w:kern w:val="0"/>
+                <w:sz w:val="16"/>
+                <w:szCs w:val="16"/>
+                <w:shd w:val="clear" w:fill="1F1F1F"/>
+                <w:lang w:val="en-US" w:eastAsia="zh-CN" w:bidi="ar"/>
+              </w:rPr>
+              <w:t>: request w/ expiry; w/o tpsl</w:t>
             </w:r>
           </w:p>
           <w:p>
@@ -5477,6 +5533,7 @@
         <w:pStyle w:val="6"/>
         <w:widowControl w:val="0"/>
         <w:numPr>
+          <w:ilvl w:val="4"/>
           <w:numId w:val="0"/>
         </w:numPr>
         <w:bidi w:val="0"/>
@@ -5622,6 +5679,7 @@
               <w:pStyle w:val="7"/>
               <w:widowControl w:val="0"/>
               <w:numPr>
+                <w:ilvl w:val="5"/>
                 <w:numId w:val="1"/>
               </w:numPr>
               <w:bidi w:val="0"/>
@@ -5679,7 +5737,7 @@
                 <w:lang w:val="en-US"/>
               </w:rPr>
               <w:object>
-                <v:shape id="_x0000_i1052" o:spt="75" type="#_x0000_t75" style="height:37.15pt;width:37.15pt;" o:ole="t" filled="f" o:preferrelative="t" stroked="f" coordsize="21600,21600">
+                <v:shape id="_x0000_i1027" o:spt="75" type="#_x0000_t75" style="height:37.15pt;width:37.15pt;" o:ole="t" filled="f" o:preferrelative="t" stroked="f" coordsize="21600,21600">
                   <v:path/>
                   <v:fill on="f" focussize="0,0"/>
                   <v:stroke on="f"/>
@@ -5688,7 +5746,7 @@
                   <w10:wrap type="none"/>
                   <w10:anchorlock/>
                 </v:shape>
-                <o:OLEObject Type="Embed" ProgID="Excel.Sheet.12" ShapeID="_x0000_i1052" DrawAspect="Icon" ObjectID="_1468075727" r:id="rId12">
+                <o:OLEObject Type="Embed" ProgID="Excel.Sheet.12" ShapeID="_x0000_i1027" DrawAspect="Icon" ObjectID="_1468075727" r:id="rId12">
                   <o:LockedField>false</o:LockedField>
                 </o:OLEObject>
               </w:object>
@@ -5727,6 +5785,7 @@
               <w:pStyle w:val="7"/>
               <w:widowControl w:val="0"/>
               <w:numPr>
+                <w:ilvl w:val="5"/>
                 <w:numId w:val="1"/>
               </w:numPr>
               <w:bidi w:val="0"/>
@@ -5746,7 +5805,9 @@
           <w:p>
             <w:pPr>
               <w:pStyle w:val="11"/>
-              <w:bidi w:val="0"/>
+              <w:widowControl w:val="0"/>
+              <w:bidi w:val="0"/>
+              <w:jc w:val="both"/>
               <w:rPr>
                 <w:rFonts w:hint="default"/>
                 <w:lang w:val="en-US" w:eastAsia="zh-CN"/>
@@ -5763,7 +5824,9 @@
           <w:p>
             <w:pPr>
               <w:pStyle w:val="11"/>
-              <w:bidi w:val="0"/>
+              <w:widowControl w:val="0"/>
+              <w:bidi w:val="0"/>
+              <w:jc w:val="both"/>
               <w:rPr>
                 <w:rFonts w:hint="default"/>
                 <w:lang w:val="en-US" w:eastAsia="zh-CN"/>
@@ -5780,7 +5843,9 @@
           <w:p>
             <w:pPr>
               <w:pStyle w:val="11"/>
-              <w:bidi w:val="0"/>
+              <w:widowControl w:val="0"/>
+              <w:bidi w:val="0"/>
+              <w:jc w:val="both"/>
               <w:rPr>
                 <w:rFonts w:hint="default"/>
                 <w:lang w:val="en-US" w:eastAsia="zh-CN"/>
@@ -5797,7 +5862,9 @@
           <w:p>
             <w:pPr>
               <w:pStyle w:val="11"/>
-              <w:bidi w:val="0"/>
+              <w:widowControl w:val="0"/>
+              <w:bidi w:val="0"/>
+              <w:jc w:val="both"/>
               <w:rPr>
                 <w:rFonts w:hint="default"/>
                 <w:lang w:val="en-US" w:eastAsia="zh-CN"/>
@@ -5814,7 +5881,9 @@
           <w:p>
             <w:pPr>
               <w:pStyle w:val="11"/>
-              <w:bidi w:val="0"/>
+              <w:widowControl w:val="0"/>
+              <w:bidi w:val="0"/>
+              <w:jc w:val="both"/>
               <w:rPr>
                 <w:rFonts w:hint="default"/>
                 <w:lang w:val="en-US" w:eastAsia="zh-CN"/>
@@ -6322,6 +6391,7 @@
               <w:pStyle w:val="7"/>
               <w:widowControl w:val="0"/>
               <w:numPr>
+                <w:ilvl w:val="5"/>
                 <w:numId w:val="1"/>
               </w:numPr>
               <w:bidi w:val="0"/>
@@ -7483,6 +7553,7 @@
               <w:pStyle w:val="6"/>
               <w:widowControl w:val="0"/>
               <w:numPr>
+                <w:ilvl w:val="4"/>
                 <w:numId w:val="1"/>
               </w:numPr>
               <w:bidi w:val="0"/>
@@ -7550,6 +7621,7 @@
               <w:pStyle w:val="7"/>
               <w:widowControl w:val="0"/>
               <w:numPr>
+                <w:ilvl w:val="5"/>
                 <w:numId w:val="1"/>
               </w:numPr>
               <w:bidi w:val="0"/>
@@ -7634,7 +7706,7 @@
                 <w:lang w:val="en-US"/>
               </w:rPr>
               <w:object>
-                <v:shape id="_x0000_i1053" o:spt="75" type="#_x0000_t75" style="height:45.75pt;width:45.75pt;" o:ole="t" filled="f" o:preferrelative="t" stroked="f" coordsize="21600,21600">
+                <v:shape id="_x0000_i1028" o:spt="75" type="#_x0000_t75" style="height:45.75pt;width:45.75pt;" o:ole="t" filled="f" o:preferrelative="t" stroked="f" coordsize="21600,21600">
                   <v:path/>
                   <v:fill on="f" focussize="0,0"/>
                   <v:stroke on="f"/>
@@ -7643,7 +7715,7 @@
                   <w10:wrap type="none"/>
                   <w10:anchorlock/>
                 </v:shape>
-                <o:OLEObject Type="Embed" ProgID="Excel.Sheet.12" ShapeID="_x0000_i1053" DrawAspect="Icon" ObjectID="_1468075728" r:id="rId16">
+                <o:OLEObject Type="Embed" ProgID="Excel.Sheet.12" ShapeID="_x0000_i1028" DrawAspect="Icon" ObjectID="_1468075728" r:id="rId16">
                   <o:LockedField>false</o:LockedField>
                 </o:OLEObject>
               </w:object>
@@ -7682,6 +7754,7 @@
               <w:pStyle w:val="7"/>
               <w:widowControl w:val="0"/>
               <w:numPr>
+                <w:ilvl w:val="5"/>
                 <w:numId w:val="1"/>
               </w:numPr>
               <w:bidi w:val="0"/>
@@ -8356,6 +8429,7 @@
               <w:pStyle w:val="7"/>
               <w:widowControl w:val="0"/>
               <w:numPr>
+                <w:ilvl w:val="5"/>
                 <w:numId w:val="1"/>
               </w:numPr>
               <w:bidi w:val="0"/>
@@ -8461,6 +8535,7 @@
               <w:pStyle w:val="7"/>
               <w:widowControl w:val="0"/>
               <w:numPr>
+                <w:ilvl w:val="5"/>
                 <w:numId w:val="1"/>
               </w:numPr>
               <w:bidi w:val="0"/>
@@ -8480,7 +8555,9 @@
           <w:p>
             <w:pPr>
               <w:pStyle w:val="11"/>
-              <w:bidi w:val="0"/>
+              <w:widowControl w:val="0"/>
+              <w:bidi w:val="0"/>
+              <w:jc w:val="both"/>
               <w:rPr>
                 <w:rFonts w:hint="default"/>
                 <w:lang w:val="en-US" w:eastAsia="zh-CN"/>
@@ -8497,7 +8574,9 @@
           <w:p>
             <w:pPr>
               <w:pStyle w:val="11"/>
-              <w:bidi w:val="0"/>
+              <w:widowControl w:val="0"/>
+              <w:bidi w:val="0"/>
+              <w:jc w:val="both"/>
               <w:rPr>
                 <w:rFonts w:hint="default"/>
                 <w:lang w:val="en-US" w:eastAsia="zh-CN"/>
@@ -8514,7 +8593,9 @@
           <w:p>
             <w:pPr>
               <w:pStyle w:val="11"/>
-              <w:bidi w:val="0"/>
+              <w:widowControl w:val="0"/>
+              <w:bidi w:val="0"/>
+              <w:jc w:val="both"/>
               <w:rPr>
                 <w:rFonts w:hint="default"/>
                 <w:lang w:val="en-US" w:eastAsia="zh-CN"/>
@@ -8531,7 +8612,9 @@
           <w:p>
             <w:pPr>
               <w:pStyle w:val="11"/>
-              <w:bidi w:val="0"/>
+              <w:widowControl w:val="0"/>
+              <w:bidi w:val="0"/>
+              <w:jc w:val="both"/>
               <w:rPr>
                 <w:rFonts w:hint="default"/>
                 <w:lang w:val="en-US" w:eastAsia="zh-CN"/>
@@ -8548,7 +8631,9 @@
           <w:p>
             <w:pPr>
               <w:pStyle w:val="11"/>
-              <w:bidi w:val="0"/>
+              <w:widowControl w:val="0"/>
+              <w:bidi w:val="0"/>
+              <w:jc w:val="both"/>
               <w:rPr>
                 <w:rFonts w:hint="default"/>
                 <w:lang w:val="en-US" w:eastAsia="zh-CN"/>
@@ -9056,6 +9141,7 @@
               <w:pStyle w:val="7"/>
               <w:widowControl w:val="0"/>
               <w:numPr>
+                <w:ilvl w:val="5"/>
                 <w:numId w:val="1"/>
               </w:numPr>
               <w:bidi w:val="0"/>
@@ -9538,6 +9624,7 @@
               <w:pStyle w:val="7"/>
               <w:widowControl w:val="0"/>
               <w:numPr>
+                <w:ilvl w:val="5"/>
                 <w:numId w:val="1"/>
               </w:numPr>
               <w:bidi w:val="0"/>
@@ -9999,6 +10086,7 @@
               <w:pStyle w:val="6"/>
               <w:widowControl w:val="0"/>
               <w:numPr>
+                <w:ilvl w:val="4"/>
                 <w:numId w:val="1"/>
               </w:numPr>
               <w:bidi w:val="0"/>
@@ -10067,6 +10155,7 @@
               <w:pStyle w:val="7"/>
               <w:widowControl w:val="0"/>
               <w:numPr>
+                <w:ilvl w:val="5"/>
                 <w:numId w:val="1"/>
               </w:numPr>
               <w:bidi w:val="0"/>
@@ -10525,6 +10614,7 @@
               <w:pStyle w:val="7"/>
               <w:widowControl w:val="0"/>
               <w:numPr>
+                <w:ilvl w:val="5"/>
                 <w:numId w:val="1"/>
               </w:numPr>
               <w:bidi w:val="0"/>
@@ -10677,7 +10767,6 @@
           </w:tblCellMar>
         </w:tblPrEx>
         <w:trPr>
-          <w:wAfter w:w="0" w:type="auto"/>
           <w:trHeight w:val="989" w:hRule="atLeast"/>
         </w:trPr>
         <w:tc>
@@ -10919,7 +11008,7 @@
                 <w:lang w:val="en-US"/>
               </w:rPr>
               <w:object>
-                <v:shape id="_x0000_i1055" o:spt="75" type="#_x0000_t75" style="height:46.3pt;width:46.3pt;" o:ole="t" filled="f" o:preferrelative="t" stroked="f" coordsize="21600,21600">
+                <v:shape id="_x0000_i1030" o:spt="75" type="#_x0000_t75" style="height:46.3pt;width:46.3pt;" o:ole="t" filled="f" o:preferrelative="t" stroked="f" coordsize="21600,21600">
                   <v:path/>
                   <v:fill on="f" focussize="0,0"/>
                   <v:stroke on="f"/>
@@ -10928,7 +11017,7 @@
                   <w10:wrap type="none"/>
                   <w10:anchorlock/>
                 </v:shape>
-                <o:OLEObject Type="Embed" ProgID="Excel.Sheet.12" ShapeID="_x0000_i1055" DrawAspect="Icon" ObjectID="_1468075730" r:id="rId23">
+                <o:OLEObject Type="Embed" ProgID="Excel.Sheet.12" ShapeID="_x0000_i1030" DrawAspect="Icon" ObjectID="_1468075730" r:id="rId23">
                   <o:LockedField>false</o:LockedField>
                 </o:OLEObject>
               </w:object>
@@ -13219,7 +13308,9 @@
           <w:p>
             <w:pPr>
               <w:pStyle w:val="11"/>
-              <w:bidi w:val="0"/>
+              <w:widowControl w:val="0"/>
+              <w:bidi w:val="0"/>
+              <w:jc w:val="both"/>
               <w:rPr>
                 <w:rFonts w:hint="default"/>
                 <w:lang w:val="en-US" w:eastAsia="zh-CN"/>
@@ -13236,7 +13327,9 @@
           <w:p>
             <w:pPr>
               <w:pStyle w:val="11"/>
-              <w:bidi w:val="0"/>
+              <w:widowControl w:val="0"/>
+              <w:bidi w:val="0"/>
+              <w:jc w:val="both"/>
               <w:rPr>
                 <w:rFonts w:hint="default"/>
                 <w:lang w:val="en-US" w:eastAsia="zh-CN"/>
@@ -13253,7 +13346,9 @@
           <w:p>
             <w:pPr>
               <w:pStyle w:val="11"/>
-              <w:bidi w:val="0"/>
+              <w:widowControl w:val="0"/>
+              <w:bidi w:val="0"/>
+              <w:jc w:val="both"/>
               <w:rPr>
                 <w:rFonts w:hint="default"/>
                 <w:lang w:val="en-US" w:eastAsia="zh-CN"/>
@@ -13270,7 +13365,9 @@
           <w:p>
             <w:pPr>
               <w:pStyle w:val="11"/>
-              <w:bidi w:val="0"/>
+              <w:widowControl w:val="0"/>
+              <w:bidi w:val="0"/>
+              <w:jc w:val="both"/>
               <w:rPr>
                 <w:rFonts w:hint="default"/>
                 <w:lang w:val="en-US" w:eastAsia="zh-CN"/>
@@ -13287,7 +13384,9 @@
           <w:p>
             <w:pPr>
               <w:pStyle w:val="11"/>
-              <w:bidi w:val="0"/>
+              <w:widowControl w:val="0"/>
+              <w:bidi w:val="0"/>
+              <w:jc w:val="both"/>
               <w:rPr>
                 <w:rFonts w:hint="default"/>
                 <w:lang w:val="en-US" w:eastAsia="zh-CN"/>
@@ -14249,7 +14348,6 @@
           </w:tblCellMar>
         </w:tblPrEx>
         <w:trPr>
-          <w:wAfter w:w="0" w:type="auto"/>
           <w:trHeight w:val="576" w:hRule="atLeast"/>
           <w:tblHeader/>
         </w:trPr>
@@ -14320,7 +14418,6 @@
           </w:tblCellMar>
         </w:tblPrEx>
         <w:trPr>
-          <w:wAfter w:w="0" w:type="auto"/>
           <w:trHeight w:val="527" w:hRule="atLeast"/>
         </w:trPr>
         <w:tc>
@@ -14394,7 +14491,6 @@
           </w:tblCellMar>
         </w:tblPrEx>
         <w:trPr>
-          <w:wAfter w:w="0" w:type="auto"/>
           <w:trHeight w:val="720" w:hRule="atLeast"/>
         </w:trPr>
         <w:tc>
@@ -14824,7 +14920,6 @@
           </w:tblCellMar>
         </w:tblPrEx>
         <w:trPr>
-          <w:wAfter w:w="0" w:type="auto"/>
           <w:trHeight w:val="720" w:hRule="atLeast"/>
         </w:trPr>
         <w:tc>
@@ -15068,7 +15163,9 @@
           </w:tcPr>
           <w:p>
             <w:pPr>
-              <w:bidi w:val="0"/>
+              <w:widowControl w:val="0"/>
+              <w:bidi w:val="0"/>
+              <w:jc w:val="both"/>
               <w:rPr>
                 <w:rFonts w:hint="default"/>
                 <w:vertAlign w:val="baseline"/>
@@ -15500,7 +15597,9 @@
           <w:p>
             <w:pPr>
               <w:pStyle w:val="11"/>
-              <w:bidi w:val="0"/>
+              <w:widowControl w:val="0"/>
+              <w:bidi w:val="0"/>
+              <w:jc w:val="both"/>
               <w:rPr>
                 <w:rFonts w:hint="default"/>
                 <w:lang w:val="en-US" w:eastAsia="zh-CN"/>
@@ -15517,7 +15616,9 @@
           <w:p>
             <w:pPr>
               <w:pStyle w:val="11"/>
-              <w:bidi w:val="0"/>
+              <w:widowControl w:val="0"/>
+              <w:bidi w:val="0"/>
+              <w:jc w:val="both"/>
               <w:rPr>
                 <w:rFonts w:hint="default"/>
                 <w:lang w:val="en-US" w:eastAsia="zh-CN"/>
@@ -15534,7 +15635,9 @@
           <w:p>
             <w:pPr>
               <w:pStyle w:val="11"/>
-              <w:bidi w:val="0"/>
+              <w:widowControl w:val="0"/>
+              <w:bidi w:val="0"/>
+              <w:jc w:val="both"/>
               <w:rPr>
                 <w:rFonts w:hint="default"/>
                 <w:lang w:val="en-US" w:eastAsia="zh-CN"/>
@@ -15551,7 +15654,9 @@
           <w:p>
             <w:pPr>
               <w:pStyle w:val="11"/>
-              <w:bidi w:val="0"/>
+              <w:widowControl w:val="0"/>
+              <w:bidi w:val="0"/>
+              <w:jc w:val="both"/>
               <w:rPr>
                 <w:rFonts w:hint="default"/>
                 <w:lang w:val="en-US" w:eastAsia="zh-CN"/>
@@ -15568,7 +15673,9 @@
           <w:p>
             <w:pPr>
               <w:pStyle w:val="11"/>
-              <w:bidi w:val="0"/>
+              <w:widowControl w:val="0"/>
+              <w:bidi w:val="0"/>
+              <w:jc w:val="both"/>
               <w:rPr>
                 <w:rFonts w:hint="default"/>
                 <w:lang w:val="en-US" w:eastAsia="zh-CN"/>
@@ -16661,7 +16768,9 @@
           </w:tcPr>
           <w:p>
             <w:pPr>
-              <w:bidi w:val="0"/>
+              <w:widowControl w:val="0"/>
+              <w:bidi w:val="0"/>
+              <w:jc w:val="both"/>
               <w:rPr>
                 <w:rFonts w:hint="default"/>
                 <w:vertAlign w:val="baseline"/>
@@ -17093,7 +17202,9 @@
           <w:p>
             <w:pPr>
               <w:pStyle w:val="11"/>
-              <w:bidi w:val="0"/>
+              <w:widowControl w:val="0"/>
+              <w:bidi w:val="0"/>
+              <w:jc w:val="both"/>
               <w:rPr>
                 <w:rFonts w:hint="default"/>
                 <w:lang w:val="en-US" w:eastAsia="zh-CN"/>
@@ -17110,7 +17221,9 @@
           <w:p>
             <w:pPr>
               <w:pStyle w:val="11"/>
-              <w:bidi w:val="0"/>
+              <w:widowControl w:val="0"/>
+              <w:bidi w:val="0"/>
+              <w:jc w:val="both"/>
               <w:rPr>
                 <w:rFonts w:hint="default"/>
                 <w:lang w:val="en-US" w:eastAsia="zh-CN"/>
@@ -17127,7 +17240,9 @@
           <w:p>
             <w:pPr>
               <w:pStyle w:val="11"/>
-              <w:bidi w:val="0"/>
+              <w:widowControl w:val="0"/>
+              <w:bidi w:val="0"/>
+              <w:jc w:val="both"/>
               <w:rPr>
                 <w:rFonts w:hint="default"/>
                 <w:lang w:val="en-US" w:eastAsia="zh-CN"/>
@@ -17144,7 +17259,9 @@
           <w:p>
             <w:pPr>
               <w:pStyle w:val="11"/>
-              <w:bidi w:val="0"/>
+              <w:widowControl w:val="0"/>
+              <w:bidi w:val="0"/>
+              <w:jc w:val="both"/>
               <w:rPr>
                 <w:rFonts w:hint="default"/>
                 <w:lang w:val="en-US" w:eastAsia="zh-CN"/>
@@ -17161,7 +17278,9 @@
           <w:p>
             <w:pPr>
               <w:pStyle w:val="11"/>
-              <w:bidi w:val="0"/>
+              <w:widowControl w:val="0"/>
+              <w:bidi w:val="0"/>
+              <w:jc w:val="both"/>
               <w:rPr>
                 <w:rFonts w:hint="default"/>
                 <w:lang w:val="en-US" w:eastAsia="zh-CN"/>
@@ -18760,7 +18879,7 @@
                 <w:lang w:val="en-US" w:eastAsia="zh-CN"/>
               </w:rPr>
               <w:object>
-                <v:shape id="_x0000_i1081" o:spt="75" type="#_x0000_t75" style="height:45.3pt;width:45.3pt;" o:ole="t" filled="f" o:preferrelative="t" stroked="f" coordsize="21600,21600">
+                <v:shape id="_x0000_i1031" o:spt="75" type="#_x0000_t75" style="height:45.3pt;width:45.3pt;" o:ole="t" filled="f" o:preferrelative="t" stroked="f" coordsize="21600,21600">
                   <v:path/>
                   <v:fill on="f" focussize="0,0"/>
                   <v:stroke on="f"/>
@@ -18769,7 +18888,7 @@
                   <w10:wrap type="none"/>
                   <w10:anchorlock/>
                 </v:shape>
-                <o:OLEObject Type="Embed" ProgID="Word.Document.12" ShapeID="_x0000_i1081" DrawAspect="Icon" ObjectID="_1468075731" r:id="rId31">
+                <o:OLEObject Type="Embed" ProgID="Word.Document.12" ShapeID="_x0000_i1031" DrawAspect="Icon" ObjectID="_1468075731" r:id="rId31">
                   <o:LockedField>false</o:LockedField>
                 </o:OLEObject>
               </w:object>
@@ -19333,7 +19452,7 @@
                 <w:lang w:val="en-US" w:eastAsia="zh-CN"/>
               </w:rPr>
               <w:object>
-                <v:shape id="_x0000_i1082" o:spt="75" type="#_x0000_t75" style="height:45.3pt;width:45.3pt;" o:ole="t" filled="f" o:preferrelative="t" stroked="f" coordsize="21600,21600">
+                <v:shape id="_x0000_i1032" o:spt="75" type="#_x0000_t75" style="height:45.3pt;width:45.3pt;" o:ole="t" filled="f" o:preferrelative="t" stroked="f" coordsize="21600,21600">
                   <v:path/>
                   <v:fill on="f" focussize="0,0"/>
                   <v:stroke on="f"/>
@@ -19342,7 +19461,7 @@
                   <w10:wrap type="none"/>
                   <w10:anchorlock/>
                 </v:shape>
-                <o:OLEObject Type="Embed" ProgID="Word.Document.12" ShapeID="_x0000_i1082" DrawAspect="Icon" ObjectID="_1468075732" r:id="rId34">
+                <o:OLEObject Type="Embed" ProgID="Word.Document.12" ShapeID="_x0000_i1032" DrawAspect="Icon" ObjectID="_1468075732" r:id="rId34">
                   <o:LockedField>false</o:LockedField>
                 </o:OLEObject>
               </w:object>
@@ -19906,7 +20025,7 @@
                 <w:lang w:val="en-US" w:eastAsia="zh-CN"/>
               </w:rPr>
               <w:object>
-                <v:shape id="_x0000_i1083" o:spt="75" type="#_x0000_t75" style="height:44.75pt;width:44.75pt;" o:ole="t" filled="f" o:preferrelative="t" stroked="f" coordsize="21600,21600">
+                <v:shape id="_x0000_i1033" o:spt="75" type="#_x0000_t75" style="height:44.75pt;width:44.75pt;" o:ole="t" filled="f" o:preferrelative="t" stroked="f" coordsize="21600,21600">
                   <v:path/>
                   <v:fill on="f" focussize="0,0"/>
                   <v:stroke on="f"/>
@@ -19915,7 +20034,7 @@
                   <w10:wrap type="none"/>
                   <w10:anchorlock/>
                 </v:shape>
-                <o:OLEObject Type="Embed" ProgID="Word.Document.12" ShapeID="_x0000_i1083" DrawAspect="Icon" ObjectID="_1468075733" r:id="rId37">
+                <o:OLEObject Type="Embed" ProgID="Word.Document.12" ShapeID="_x0000_i1033" DrawAspect="Icon" ObjectID="_1468075733" r:id="rId37">
                   <o:LockedField>false</o:LockedField>
                 </o:OLEObject>
               </w:object>
@@ -19931,8 +20050,6 @@
           <w:lang w:val="en-US"/>
         </w:rPr>
       </w:pPr>
-      <w:bookmarkStart w:id="0" w:name="_GoBack"/>
-      <w:bookmarkEnd w:id="0"/>
     </w:p>
     <w:sectPr>
       <w:pgSz w:w="16838" w:h="11906" w:orient="landscape"/>

</xml_diff>

<commit_message>
Savepoint; working release (90%) - issues with the Blofin update paradigm (cancel->resub); now trying exploratory approach to resolve;
</commit_message>
<xml_diff>
--- a/fcrt/2.1-cli-om/2.1.2-req-expiry/Documents/fcrt-2.1.2-test-template.docx
+++ b/fcrt/2.1-cli-om/2.1.2-req-expiry/Documents/fcrt-2.1.2-test-template.docx
@@ -11,6 +11,41 @@
           <w:lang w:val="en-US"/>
         </w:rPr>
       </w:pPr>
+      <w:r>
+        <w:rPr>
+          <w:rFonts w:hint="default"/>
+          <w:lang w:val="en-US"/>
+        </w:rPr>
+        <w:fldChar w:fldCharType="begin"/>
+      </w:r>
+      <w:r>
+        <w:rPr>
+          <w:rFonts w:hint="default"/>
+          <w:lang w:val="en-US"/>
+        </w:rPr>
+        <w:instrText xml:space="preserve"> DOCPROPERTY DB_Schema \* MERGEFORMAT </w:instrText>
+      </w:r>
+      <w:r>
+        <w:rPr>
+          <w:rFonts w:hint="default"/>
+          <w:lang w:val="en-US"/>
+        </w:rPr>
+        <w:fldChar w:fldCharType="separate"/>
+      </w:r>
+      <w:r>
+        <w:rPr>
+          <w:rFonts w:hint="default"/>
+          <w:lang w:val="en-US"/>
+        </w:rPr>
+        <w:t>devel</w:t>
+      </w:r>
+      <w:r>
+        <w:rPr>
+          <w:rFonts w:hint="default"/>
+          <w:lang w:val="en-US"/>
+        </w:rPr>
+        <w:fldChar w:fldCharType="end"/>
+      </w:r>
     </w:p>
     <w:p>
       <w:pPr>
@@ -31,11 +66,61 @@
           <w:lang w:val="en-US"/>
         </w:rPr>
       </w:pPr>
+      <w:r>
+        <w:rPr>
+          <w:rFonts w:hint="default"/>
+          <w:lang w:val="en-US"/>
+        </w:rPr>
+        <w:fldChar w:fldCharType="begin"/>
+      </w:r>
+      <w:r>
+        <w:rPr>
+          <w:rFonts w:hint="default"/>
+          <w:lang w:val="en-US"/>
+        </w:rPr>
+        <w:instrText xml:space="preserve"> DOCPROPERTY DB_Schema \* MERGEFORMAT </w:instrText>
+      </w:r>
+      <w:r>
+        <w:rPr>
+          <w:rFonts w:hint="default"/>
+          <w:lang w:val="en-US"/>
+        </w:rPr>
+        <w:fldChar w:fldCharType="separate"/>
+      </w:r>
+      <w:r>
+        <w:rPr>
+          <w:rFonts w:hint="default"/>
+          <w:lang w:val="en-US"/>
+        </w:rPr>
+        <w:t>devel</w:t>
+      </w:r>
+      <w:r>
+        <w:rPr>
+          <w:rFonts w:hint="default"/>
+          <w:lang w:val="en-US"/>
+        </w:rPr>
+        <w:fldChar w:fldCharType="end"/>
+      </w:r>
     </w:p>
     <w:p>
       <w:pPr>
         <w:pStyle w:val="4"/>
         <w:bidi w:val="0"/>
+        <w:rPr>
+          <w:rFonts w:hint="default"/>
+          <w:lang w:val="en-US"/>
+        </w:rPr>
+      </w:pPr>
+      <w:r>
+        <w:rPr>
+          <w:rFonts w:hint="default"/>
+          <w:lang w:val="en-US"/>
+        </w:rPr>
+        <w:t>devel</w:t>
+      </w:r>
+    </w:p>
+    <w:p>
+      <w:pPr>
         <w:rPr>
           <w:rFonts w:hint="default"/>
           <w:lang w:val="en-US"/>
@@ -110,12 +195,6 @@
             <w:insideH w:val="single" w:color="auto" w:sz="4" w:space="0"/>
             <w:insideV w:val="single" w:color="auto" w:sz="4" w:space="0"/>
           </w:tblBorders>
-          <w:tblCellMar>
-            <w:top w:w="0" w:type="dxa"/>
-            <w:left w:w="108" w:type="dxa"/>
-            <w:bottom w:w="0" w:type="dxa"/>
-            <w:right w:w="108" w:type="dxa"/>
-          </w:tblCellMar>
         </w:tblPrEx>
         <w:trPr>
           <w:cantSplit/>
@@ -181,12 +260,6 @@
             <w:insideH w:val="single" w:color="auto" w:sz="4" w:space="0"/>
             <w:insideV w:val="single" w:color="auto" w:sz="4" w:space="0"/>
           </w:tblBorders>
-          <w:tblCellMar>
-            <w:top w:w="0" w:type="dxa"/>
-            <w:left w:w="108" w:type="dxa"/>
-            <w:bottom w:w="0" w:type="dxa"/>
-            <w:right w:w="108" w:type="dxa"/>
-          </w:tblCellMar>
         </w:tblPrEx>
         <w:trPr>
           <w:cantSplit/>
@@ -279,12 +352,6 @@
             <w:insideH w:val="single" w:color="auto" w:sz="4" w:space="0"/>
             <w:insideV w:val="single" w:color="auto" w:sz="4" w:space="0"/>
           </w:tblBorders>
-          <w:tblCellMar>
-            <w:top w:w="0" w:type="dxa"/>
-            <w:left w:w="108" w:type="dxa"/>
-            <w:bottom w:w="0" w:type="dxa"/>
-            <w:right w:w="108" w:type="dxa"/>
-          </w:tblCellMar>
         </w:tblPrEx>
         <w:trPr>
           <w:cantSplit/>
@@ -665,12 +732,6 @@
             <w:insideH w:val="single" w:color="auto" w:sz="4" w:space="0"/>
             <w:insideV w:val="single" w:color="auto" w:sz="4" w:space="0"/>
           </w:tblBorders>
-          <w:tblCellMar>
-            <w:top w:w="0" w:type="dxa"/>
-            <w:left w:w="108" w:type="dxa"/>
-            <w:bottom w:w="0" w:type="dxa"/>
-            <w:right w:w="108" w:type="dxa"/>
-          </w:tblCellMar>
         </w:tblPrEx>
         <w:trPr>
           <w:cantSplit/>
@@ -922,7 +983,49 @@
                 <w:rFonts w:hint="default"/>
                 <w:lang w:val="en-US" w:eastAsia="zh-CN"/>
               </w:rPr>
-              <w:t>delete from devel.orders;</w:t>
+              <w:t xml:space="preserve">delete from </w:t>
+            </w:r>
+            <w:r>
+              <w:rPr>
+                <w:rFonts w:hint="default"/>
+                <w:lang w:val="en-US" w:eastAsia="zh-CN"/>
+              </w:rPr>
+              <w:fldChar w:fldCharType="begin"/>
+            </w:r>
+            <w:r>
+              <w:rPr>
+                <w:rFonts w:hint="default"/>
+                <w:lang w:val="en-US" w:eastAsia="zh-CN"/>
+              </w:rPr>
+              <w:instrText xml:space="preserve"> DOCPROPERTY DB_Schema \* MERGEFORMAT </w:instrText>
+            </w:r>
+            <w:r>
+              <w:rPr>
+                <w:rFonts w:hint="default"/>
+                <w:lang w:val="en-US" w:eastAsia="zh-CN"/>
+              </w:rPr>
+              <w:fldChar w:fldCharType="separate"/>
+            </w:r>
+            <w:r>
+              <w:rPr>
+                <w:rFonts w:hint="default"/>
+                <w:lang w:val="en-US" w:eastAsia="zh-CN"/>
+              </w:rPr>
+              <w:t>devel</w:t>
+            </w:r>
+            <w:r>
+              <w:rPr>
+                <w:rFonts w:hint="default"/>
+                <w:lang w:val="en-US" w:eastAsia="zh-CN"/>
+              </w:rPr>
+              <w:fldChar w:fldCharType="end"/>
+            </w:r>
+            <w:r>
+              <w:rPr>
+                <w:rFonts w:hint="default"/>
+                <w:lang w:val="en-US" w:eastAsia="zh-CN"/>
+              </w:rPr>
+              <w:t>.orders;</w:t>
             </w:r>
           </w:p>
           <w:p>
@@ -941,7 +1044,49 @@
                 <w:rFonts w:hint="default"/>
                 <w:lang w:val="en-US" w:eastAsia="zh-CN"/>
               </w:rPr>
-              <w:t>delete from devel.request;</w:t>
+              <w:t xml:space="preserve">delete from </w:t>
+            </w:r>
+            <w:r>
+              <w:rPr>
+                <w:rFonts w:hint="default"/>
+                <w:lang w:val="en-US" w:eastAsia="zh-CN"/>
+              </w:rPr>
+              <w:fldChar w:fldCharType="begin"/>
+            </w:r>
+            <w:r>
+              <w:rPr>
+                <w:rFonts w:hint="default"/>
+                <w:lang w:val="en-US" w:eastAsia="zh-CN"/>
+              </w:rPr>
+              <w:instrText xml:space="preserve"> DOCPROPERTY DB_Schema \* MERGEFORMAT </w:instrText>
+            </w:r>
+            <w:r>
+              <w:rPr>
+                <w:rFonts w:hint="default"/>
+                <w:lang w:val="en-US" w:eastAsia="zh-CN"/>
+              </w:rPr>
+              <w:fldChar w:fldCharType="separate"/>
+            </w:r>
+            <w:r>
+              <w:rPr>
+                <w:rFonts w:hint="default"/>
+                <w:lang w:val="en-US" w:eastAsia="zh-CN"/>
+              </w:rPr>
+              <w:t>devel</w:t>
+            </w:r>
+            <w:r>
+              <w:rPr>
+                <w:rFonts w:hint="default"/>
+                <w:lang w:val="en-US" w:eastAsia="zh-CN"/>
+              </w:rPr>
+              <w:fldChar w:fldCharType="end"/>
+            </w:r>
+            <w:r>
+              <w:rPr>
+                <w:rFonts w:hint="default"/>
+                <w:lang w:val="en-US" w:eastAsia="zh-CN"/>
+              </w:rPr>
+              <w:t>.request;</w:t>
             </w:r>
           </w:p>
           <w:p>
@@ -961,7 +1106,49 @@
                 <w:rFonts w:hint="default"/>
                 <w:lang w:val="en-US" w:eastAsia="zh-CN"/>
               </w:rPr>
-              <w:t xml:space="preserve">select (select count(*) as request from devel.request) as request, </w:t>
+              <w:t xml:space="preserve">select (select count(*) as request from </w:t>
+            </w:r>
+            <w:r>
+              <w:rPr>
+                <w:rFonts w:hint="default"/>
+                <w:lang w:val="en-US" w:eastAsia="zh-CN"/>
+              </w:rPr>
+              <w:fldChar w:fldCharType="begin"/>
+            </w:r>
+            <w:r>
+              <w:rPr>
+                <w:rFonts w:hint="default"/>
+                <w:lang w:val="en-US" w:eastAsia="zh-CN"/>
+              </w:rPr>
+              <w:instrText xml:space="preserve"> DOCPROPERTY DB_Schema \* MERGEFORMAT </w:instrText>
+            </w:r>
+            <w:r>
+              <w:rPr>
+                <w:rFonts w:hint="default"/>
+                <w:lang w:val="en-US" w:eastAsia="zh-CN"/>
+              </w:rPr>
+              <w:fldChar w:fldCharType="separate"/>
+            </w:r>
+            <w:r>
+              <w:rPr>
+                <w:rFonts w:hint="default"/>
+                <w:lang w:val="en-US" w:eastAsia="zh-CN"/>
+              </w:rPr>
+              <w:t>devel</w:t>
+            </w:r>
+            <w:r>
+              <w:rPr>
+                <w:rFonts w:hint="default"/>
+                <w:lang w:val="en-US" w:eastAsia="zh-CN"/>
+              </w:rPr>
+              <w:fldChar w:fldCharType="end"/>
+            </w:r>
+            <w:r>
+              <w:rPr>
+                <w:rFonts w:hint="default"/>
+                <w:lang w:val="en-US" w:eastAsia="zh-CN"/>
+              </w:rPr>
+              <w:t xml:space="preserve">.request) as request, </w:t>
             </w:r>
           </w:p>
           <w:p>
@@ -981,7 +1168,49 @@
                 <w:rFonts w:hint="default"/>
                 <w:lang w:val="en-US" w:eastAsia="zh-CN"/>
               </w:rPr>
-              <w:t>(select count(*) as orders from devel.orders) as orders,</w:t>
+              <w:t xml:space="preserve">(select count(*) as orders from </w:t>
+            </w:r>
+            <w:r>
+              <w:rPr>
+                <w:rFonts w:hint="default"/>
+                <w:lang w:val="en-US" w:eastAsia="zh-CN"/>
+              </w:rPr>
+              <w:fldChar w:fldCharType="begin"/>
+            </w:r>
+            <w:r>
+              <w:rPr>
+                <w:rFonts w:hint="default"/>
+                <w:lang w:val="en-US" w:eastAsia="zh-CN"/>
+              </w:rPr>
+              <w:instrText xml:space="preserve"> DOCPROPERTY DB_Schema \* MERGEFORMAT </w:instrText>
+            </w:r>
+            <w:r>
+              <w:rPr>
+                <w:rFonts w:hint="default"/>
+                <w:lang w:val="en-US" w:eastAsia="zh-CN"/>
+              </w:rPr>
+              <w:fldChar w:fldCharType="separate"/>
+            </w:r>
+            <w:r>
+              <w:rPr>
+                <w:rFonts w:hint="default"/>
+                <w:lang w:val="en-US" w:eastAsia="zh-CN"/>
+              </w:rPr>
+              <w:t>devel</w:t>
+            </w:r>
+            <w:r>
+              <w:rPr>
+                <w:rFonts w:hint="default"/>
+                <w:lang w:val="en-US" w:eastAsia="zh-CN"/>
+              </w:rPr>
+              <w:fldChar w:fldCharType="end"/>
+            </w:r>
+            <w:r>
+              <w:rPr>
+                <w:rFonts w:hint="default"/>
+                <w:lang w:val="en-US" w:eastAsia="zh-CN"/>
+              </w:rPr>
+              <w:t>.orders) as orders,</w:t>
             </w:r>
           </w:p>
           <w:p>
@@ -1001,7 +1230,49 @@
                 <w:rFonts w:hint="default"/>
                 <w:lang w:val="en-US" w:eastAsia="zh-CN"/>
               </w:rPr>
-              <w:t>(select count(*) as vw_orders from devel.vw_orders) as vw_orders,</w:t>
+              <w:t xml:space="preserve">(select count(*) as vw_orders from </w:t>
+            </w:r>
+            <w:r>
+              <w:rPr>
+                <w:rFonts w:hint="default"/>
+                <w:lang w:val="en-US" w:eastAsia="zh-CN"/>
+              </w:rPr>
+              <w:fldChar w:fldCharType="begin"/>
+            </w:r>
+            <w:r>
+              <w:rPr>
+                <w:rFonts w:hint="default"/>
+                <w:lang w:val="en-US" w:eastAsia="zh-CN"/>
+              </w:rPr>
+              <w:instrText xml:space="preserve"> DOCPROPERTY DB_Schema \* MERGEFORMAT </w:instrText>
+            </w:r>
+            <w:r>
+              <w:rPr>
+                <w:rFonts w:hint="default"/>
+                <w:lang w:val="en-US" w:eastAsia="zh-CN"/>
+              </w:rPr>
+              <w:fldChar w:fldCharType="separate"/>
+            </w:r>
+            <w:r>
+              <w:rPr>
+                <w:rFonts w:hint="default"/>
+                <w:lang w:val="en-US" w:eastAsia="zh-CN"/>
+              </w:rPr>
+              <w:t>devel</w:t>
+            </w:r>
+            <w:r>
+              <w:rPr>
+                <w:rFonts w:hint="default"/>
+                <w:lang w:val="en-US" w:eastAsia="zh-CN"/>
+              </w:rPr>
+              <w:fldChar w:fldCharType="end"/>
+            </w:r>
+            <w:r>
+              <w:rPr>
+                <w:rFonts w:hint="default"/>
+                <w:lang w:val="en-US" w:eastAsia="zh-CN"/>
+              </w:rPr>
+              <w:t>.vw_orders) as vw_orders,</w:t>
             </w:r>
           </w:p>
           <w:p>
@@ -1023,7 +1294,49 @@
                 <w:rFonts w:hint="default"/>
                 <w:lang w:val="en-US" w:eastAsia="zh-CN"/>
               </w:rPr>
-              <w:t>(select count(*) as vw_api_requests from devel.vw_api_requests) as vw_api_requests;</w:t>
+              <w:t xml:space="preserve">(select count(*) as vw_api_requests from </w:t>
+            </w:r>
+            <w:r>
+              <w:rPr>
+                <w:rFonts w:hint="default"/>
+                <w:lang w:val="en-US" w:eastAsia="zh-CN"/>
+              </w:rPr>
+              <w:fldChar w:fldCharType="begin"/>
+            </w:r>
+            <w:r>
+              <w:rPr>
+                <w:rFonts w:hint="default"/>
+                <w:lang w:val="en-US" w:eastAsia="zh-CN"/>
+              </w:rPr>
+              <w:instrText xml:space="preserve"> DOCPROPERTY DB_Schema \* MERGEFORMAT </w:instrText>
+            </w:r>
+            <w:r>
+              <w:rPr>
+                <w:rFonts w:hint="default"/>
+                <w:lang w:val="en-US" w:eastAsia="zh-CN"/>
+              </w:rPr>
+              <w:fldChar w:fldCharType="separate"/>
+            </w:r>
+            <w:r>
+              <w:rPr>
+                <w:rFonts w:hint="default"/>
+                <w:lang w:val="en-US" w:eastAsia="zh-CN"/>
+              </w:rPr>
+              <w:t>devel</w:t>
+            </w:r>
+            <w:r>
+              <w:rPr>
+                <w:rFonts w:hint="default"/>
+                <w:lang w:val="en-US" w:eastAsia="zh-CN"/>
+              </w:rPr>
+              <w:fldChar w:fldCharType="end"/>
+            </w:r>
+            <w:r>
+              <w:rPr>
+                <w:rFonts w:hint="default"/>
+                <w:lang w:val="en-US" w:eastAsia="zh-CN"/>
+              </w:rPr>
+              <w:t>.vw_api_requests) as vw_api_requests;</w:t>
             </w:r>
           </w:p>
         </w:tc>
@@ -2091,12 +2404,6 @@
             <w:insideH w:val="single" w:color="auto" w:sz="4" w:space="0"/>
             <w:insideV w:val="single" w:color="auto" w:sz="4" w:space="0"/>
           </w:tblBorders>
-          <w:tblCellMar>
-            <w:top w:w="0" w:type="dxa"/>
-            <w:left w:w="108" w:type="dxa"/>
-            <w:bottom w:w="0" w:type="dxa"/>
-            <w:right w:w="108" w:type="dxa"/>
-          </w:tblCellMar>
         </w:tblPrEx>
         <w:trPr>
           <w:trHeight w:val="720" w:hRule="atLeast"/>
@@ -2271,7 +2578,7 @@
                 <w:lang w:val="en-US"/>
               </w:rPr>
               <w:object>
-                <v:shape id="_x0000_i1068" o:spt="75" alt="oleimage" type="#_x0000_t75" style="height:41.6pt;width:41.6pt;" o:ole="t" filled="f" o:preferrelative="t" stroked="f" coordsize="21600,21600">
+                <v:shape id="_x0000_i1025" o:spt="75" alt="oleimage" type="#_x0000_t75" style="height:41.6pt;width:41.6pt;" o:ole="t" filled="f" o:preferrelative="t" stroked="f" coordsize="21600,21600">
                   <v:path/>
                   <v:fill on="f" focussize="0,0"/>
                   <v:stroke on="f"/>
@@ -2280,7 +2587,7 @@
                   <w10:wrap type="none"/>
                   <w10:anchorlock/>
                 </v:shape>
-                <o:OLEObject Type="Embed" ProgID="Word.Document.12" ShapeID="_x0000_i1068" DrawAspect="Icon" ObjectID="_1468075725" r:id="rId6">
+                <o:OLEObject Type="Embed" ProgID="Word.Document.12" ShapeID="_x0000_i1025" DrawAspect="Icon" ObjectID="_1468075725" r:id="rId6">
                   <o:LockedField>false</o:LockedField>
                 </o:OLEObject>
               </w:object>
@@ -2353,7 +2660,49 @@
                 <w:rFonts w:hint="default"/>
                 <w:lang w:val="en-US" w:eastAsia="zh-CN"/>
               </w:rPr>
-              <w:t>select * from devel.request order by request;</w:t>
+              <w:t xml:space="preserve">select * from </w:t>
+            </w:r>
+            <w:r>
+              <w:rPr>
+                <w:rFonts w:hint="default"/>
+                <w:lang w:val="en-US" w:eastAsia="zh-CN"/>
+              </w:rPr>
+              <w:fldChar w:fldCharType="begin"/>
+            </w:r>
+            <w:r>
+              <w:rPr>
+                <w:rFonts w:hint="default"/>
+                <w:lang w:val="en-US" w:eastAsia="zh-CN"/>
+              </w:rPr>
+              <w:instrText xml:space="preserve"> DOCPROPERTY DB_Schema \* MERGEFORMAT </w:instrText>
+            </w:r>
+            <w:r>
+              <w:rPr>
+                <w:rFonts w:hint="default"/>
+                <w:lang w:val="en-US" w:eastAsia="zh-CN"/>
+              </w:rPr>
+              <w:fldChar w:fldCharType="separate"/>
+            </w:r>
+            <w:r>
+              <w:rPr>
+                <w:rFonts w:hint="default"/>
+                <w:lang w:val="en-US" w:eastAsia="zh-CN"/>
+              </w:rPr>
+              <w:t>devel</w:t>
+            </w:r>
+            <w:r>
+              <w:rPr>
+                <w:rFonts w:hint="default"/>
+                <w:lang w:val="en-US" w:eastAsia="zh-CN"/>
+              </w:rPr>
+              <w:fldChar w:fldCharType="end"/>
+            </w:r>
+            <w:r>
+              <w:rPr>
+                <w:rFonts w:hint="default"/>
+                <w:lang w:val="en-US" w:eastAsia="zh-CN"/>
+              </w:rPr>
+              <w:t>.request order by request;</w:t>
             </w:r>
           </w:p>
           <w:p>
@@ -2373,7 +2722,49 @@
                 <w:rFonts w:hint="default"/>
                 <w:lang w:val="en-US" w:eastAsia="zh-CN"/>
               </w:rPr>
-              <w:t>select * from devel.orders order by request;</w:t>
+              <w:t xml:space="preserve">select * from </w:t>
+            </w:r>
+            <w:r>
+              <w:rPr>
+                <w:rFonts w:hint="default"/>
+                <w:lang w:val="en-US" w:eastAsia="zh-CN"/>
+              </w:rPr>
+              <w:fldChar w:fldCharType="begin"/>
+            </w:r>
+            <w:r>
+              <w:rPr>
+                <w:rFonts w:hint="default"/>
+                <w:lang w:val="en-US" w:eastAsia="zh-CN"/>
+              </w:rPr>
+              <w:instrText xml:space="preserve"> DOCPROPERTY DB_Schema \* MERGEFORMAT </w:instrText>
+            </w:r>
+            <w:r>
+              <w:rPr>
+                <w:rFonts w:hint="default"/>
+                <w:lang w:val="en-US" w:eastAsia="zh-CN"/>
+              </w:rPr>
+              <w:fldChar w:fldCharType="separate"/>
+            </w:r>
+            <w:r>
+              <w:rPr>
+                <w:rFonts w:hint="default"/>
+                <w:lang w:val="en-US" w:eastAsia="zh-CN"/>
+              </w:rPr>
+              <w:t>devel</w:t>
+            </w:r>
+            <w:r>
+              <w:rPr>
+                <w:rFonts w:hint="default"/>
+                <w:lang w:val="en-US" w:eastAsia="zh-CN"/>
+              </w:rPr>
+              <w:fldChar w:fldCharType="end"/>
+            </w:r>
+            <w:r>
+              <w:rPr>
+                <w:rFonts w:hint="default"/>
+                <w:lang w:val="en-US" w:eastAsia="zh-CN"/>
+              </w:rPr>
+              <w:t>.orders order by request;</w:t>
             </w:r>
           </w:p>
           <w:p>
@@ -2393,7 +2784,49 @@
                 <w:rFonts w:hint="default"/>
                 <w:lang w:val="en-US" w:eastAsia="zh-CN"/>
               </w:rPr>
-              <w:t>select * from devel.vw_orders order by request;</w:t>
+              <w:t xml:space="preserve">select * from </w:t>
+            </w:r>
+            <w:r>
+              <w:rPr>
+                <w:rFonts w:hint="default"/>
+                <w:lang w:val="en-US" w:eastAsia="zh-CN"/>
+              </w:rPr>
+              <w:fldChar w:fldCharType="begin"/>
+            </w:r>
+            <w:r>
+              <w:rPr>
+                <w:rFonts w:hint="default"/>
+                <w:lang w:val="en-US" w:eastAsia="zh-CN"/>
+              </w:rPr>
+              <w:instrText xml:space="preserve"> DOCPROPERTY DB_Schema \* MERGEFORMAT </w:instrText>
+            </w:r>
+            <w:r>
+              <w:rPr>
+                <w:rFonts w:hint="default"/>
+                <w:lang w:val="en-US" w:eastAsia="zh-CN"/>
+              </w:rPr>
+              <w:fldChar w:fldCharType="separate"/>
+            </w:r>
+            <w:r>
+              <w:rPr>
+                <w:rFonts w:hint="default"/>
+                <w:lang w:val="en-US" w:eastAsia="zh-CN"/>
+              </w:rPr>
+              <w:t>devel</w:t>
+            </w:r>
+            <w:r>
+              <w:rPr>
+                <w:rFonts w:hint="default"/>
+                <w:lang w:val="en-US" w:eastAsia="zh-CN"/>
+              </w:rPr>
+              <w:fldChar w:fldCharType="end"/>
+            </w:r>
+            <w:r>
+              <w:rPr>
+                <w:rFonts w:hint="default"/>
+                <w:lang w:val="en-US" w:eastAsia="zh-CN"/>
+              </w:rPr>
+              <w:t>.vw_orders order by request;</w:t>
             </w:r>
           </w:p>
           <w:p>
@@ -2413,7 +2846,49 @@
                 <w:rFonts w:hint="default"/>
                 <w:lang w:val="en-US" w:eastAsia="zh-CN"/>
               </w:rPr>
-              <w:t>select * from devel.vw_api_requests order by clientOrderId;</w:t>
+              <w:t xml:space="preserve">select * from </w:t>
+            </w:r>
+            <w:r>
+              <w:rPr>
+                <w:rFonts w:hint="default"/>
+                <w:lang w:val="en-US" w:eastAsia="zh-CN"/>
+              </w:rPr>
+              <w:fldChar w:fldCharType="begin"/>
+            </w:r>
+            <w:r>
+              <w:rPr>
+                <w:rFonts w:hint="default"/>
+                <w:lang w:val="en-US" w:eastAsia="zh-CN"/>
+              </w:rPr>
+              <w:instrText xml:space="preserve"> DOCPROPERTY DB_Schema \* MERGEFORMAT </w:instrText>
+            </w:r>
+            <w:r>
+              <w:rPr>
+                <w:rFonts w:hint="default"/>
+                <w:lang w:val="en-US" w:eastAsia="zh-CN"/>
+              </w:rPr>
+              <w:fldChar w:fldCharType="separate"/>
+            </w:r>
+            <w:r>
+              <w:rPr>
+                <w:rFonts w:hint="default"/>
+                <w:lang w:val="en-US" w:eastAsia="zh-CN"/>
+              </w:rPr>
+              <w:t>devel</w:t>
+            </w:r>
+            <w:r>
+              <w:rPr>
+                <w:rFonts w:hint="default"/>
+                <w:lang w:val="en-US" w:eastAsia="zh-CN"/>
+              </w:rPr>
+              <w:fldChar w:fldCharType="end"/>
+            </w:r>
+            <w:r>
+              <w:rPr>
+                <w:rFonts w:hint="default"/>
+                <w:lang w:val="en-US" w:eastAsia="zh-CN"/>
+              </w:rPr>
+              <w:t>.vw_api_requests order by clientOrderId;</w:t>
             </w:r>
           </w:p>
           <w:p>
@@ -2433,7 +2908,49 @@
                 <w:rFonts w:hint="default"/>
                 <w:lang w:val="en-US" w:eastAsia="zh-CN"/>
               </w:rPr>
-              <w:t xml:space="preserve">select (select count(*) as request from devel.request) as request, </w:t>
+              <w:t xml:space="preserve">select (select count(*) as request from </w:t>
+            </w:r>
+            <w:r>
+              <w:rPr>
+                <w:rFonts w:hint="default"/>
+                <w:lang w:val="en-US" w:eastAsia="zh-CN"/>
+              </w:rPr>
+              <w:fldChar w:fldCharType="begin"/>
+            </w:r>
+            <w:r>
+              <w:rPr>
+                <w:rFonts w:hint="default"/>
+                <w:lang w:val="en-US" w:eastAsia="zh-CN"/>
+              </w:rPr>
+              <w:instrText xml:space="preserve"> DOCPROPERTY DB_Schema \* MERGEFORMAT </w:instrText>
+            </w:r>
+            <w:r>
+              <w:rPr>
+                <w:rFonts w:hint="default"/>
+                <w:lang w:val="en-US" w:eastAsia="zh-CN"/>
+              </w:rPr>
+              <w:fldChar w:fldCharType="separate"/>
+            </w:r>
+            <w:r>
+              <w:rPr>
+                <w:rFonts w:hint="default"/>
+                <w:lang w:val="en-US" w:eastAsia="zh-CN"/>
+              </w:rPr>
+              <w:t>devel</w:t>
+            </w:r>
+            <w:r>
+              <w:rPr>
+                <w:rFonts w:hint="default"/>
+                <w:lang w:val="en-US" w:eastAsia="zh-CN"/>
+              </w:rPr>
+              <w:fldChar w:fldCharType="end"/>
+            </w:r>
+            <w:r>
+              <w:rPr>
+                <w:rFonts w:hint="default"/>
+                <w:lang w:val="en-US" w:eastAsia="zh-CN"/>
+              </w:rPr>
+              <w:t xml:space="preserve">.request) as request, </w:t>
             </w:r>
           </w:p>
           <w:p>
@@ -2453,7 +2970,49 @@
                 <w:rFonts w:hint="default"/>
                 <w:lang w:val="en-US" w:eastAsia="zh-CN"/>
               </w:rPr>
-              <w:t>(select count(*) as orders from devel.orders) as orders,</w:t>
+              <w:t xml:space="preserve">(select count(*) as orders from </w:t>
+            </w:r>
+            <w:r>
+              <w:rPr>
+                <w:rFonts w:hint="default"/>
+                <w:lang w:val="en-US" w:eastAsia="zh-CN"/>
+              </w:rPr>
+              <w:fldChar w:fldCharType="begin"/>
+            </w:r>
+            <w:r>
+              <w:rPr>
+                <w:rFonts w:hint="default"/>
+                <w:lang w:val="en-US" w:eastAsia="zh-CN"/>
+              </w:rPr>
+              <w:instrText xml:space="preserve"> DOCPROPERTY DB_Schema \* MERGEFORMAT </w:instrText>
+            </w:r>
+            <w:r>
+              <w:rPr>
+                <w:rFonts w:hint="default"/>
+                <w:lang w:val="en-US" w:eastAsia="zh-CN"/>
+              </w:rPr>
+              <w:fldChar w:fldCharType="separate"/>
+            </w:r>
+            <w:r>
+              <w:rPr>
+                <w:rFonts w:hint="default"/>
+                <w:lang w:val="en-US" w:eastAsia="zh-CN"/>
+              </w:rPr>
+              <w:t>devel</w:t>
+            </w:r>
+            <w:r>
+              <w:rPr>
+                <w:rFonts w:hint="default"/>
+                <w:lang w:val="en-US" w:eastAsia="zh-CN"/>
+              </w:rPr>
+              <w:fldChar w:fldCharType="end"/>
+            </w:r>
+            <w:r>
+              <w:rPr>
+                <w:rFonts w:hint="default"/>
+                <w:lang w:val="en-US" w:eastAsia="zh-CN"/>
+              </w:rPr>
+              <w:t>.orders) as orders,</w:t>
             </w:r>
           </w:p>
           <w:p>
@@ -2473,8 +3032,52 @@
                 <w:rFonts w:hint="default"/>
                 <w:lang w:val="en-US" w:eastAsia="zh-CN"/>
               </w:rPr>
-              <w:t>(select count(*) as vw_orders from devel.vw_orders) as vw_orders,</w:t>
-            </w:r>
+              <w:t xml:space="preserve">(select count(*) as vw_orders from </w:t>
+            </w:r>
+            <w:r>
+              <w:rPr>
+                <w:rFonts w:hint="default"/>
+                <w:lang w:val="en-US" w:eastAsia="zh-CN"/>
+              </w:rPr>
+              <w:fldChar w:fldCharType="begin"/>
+            </w:r>
+            <w:r>
+              <w:rPr>
+                <w:rFonts w:hint="default"/>
+                <w:lang w:val="en-US" w:eastAsia="zh-CN"/>
+              </w:rPr>
+              <w:instrText xml:space="preserve"> DOCPROPERTY DB_Schema \* MERGEFORMAT </w:instrText>
+            </w:r>
+            <w:r>
+              <w:rPr>
+                <w:rFonts w:hint="default"/>
+                <w:lang w:val="en-US" w:eastAsia="zh-CN"/>
+              </w:rPr>
+              <w:fldChar w:fldCharType="separate"/>
+            </w:r>
+            <w:r>
+              <w:rPr>
+                <w:rFonts w:hint="default"/>
+                <w:lang w:val="en-US" w:eastAsia="zh-CN"/>
+              </w:rPr>
+              <w:t>devel</w:t>
+            </w:r>
+            <w:r>
+              <w:rPr>
+                <w:rFonts w:hint="default"/>
+                <w:lang w:val="en-US" w:eastAsia="zh-CN"/>
+              </w:rPr>
+              <w:fldChar w:fldCharType="end"/>
+            </w:r>
+            <w:r>
+              <w:rPr>
+                <w:rFonts w:hint="default"/>
+                <w:lang w:val="en-US" w:eastAsia="zh-CN"/>
+              </w:rPr>
+              <w:t>.vw_orders) as vw_orders,</w:t>
+            </w:r>
+            <w:bookmarkStart w:id="1" w:name="_GoBack"/>
+            <w:bookmarkEnd w:id="1"/>
           </w:p>
           <w:p>
             <w:pPr>
@@ -2495,7 +3098,49 @@
                 <w:rFonts w:hint="default"/>
                 <w:lang w:val="en-US" w:eastAsia="zh-CN"/>
               </w:rPr>
-              <w:t>(select count(*) as vw_api_requests from devel.vw_api_requests) as vw_api_requests;</w:t>
+              <w:t xml:space="preserve">(select count(*) as vw_api_requests from </w:t>
+            </w:r>
+            <w:r>
+              <w:rPr>
+                <w:rFonts w:hint="default"/>
+                <w:lang w:val="en-US" w:eastAsia="zh-CN"/>
+              </w:rPr>
+              <w:fldChar w:fldCharType="begin"/>
+            </w:r>
+            <w:r>
+              <w:rPr>
+                <w:rFonts w:hint="default"/>
+                <w:lang w:val="en-US" w:eastAsia="zh-CN"/>
+              </w:rPr>
+              <w:instrText xml:space="preserve"> DOCPROPERTY DB_Schema \* MERGEFORMAT </w:instrText>
+            </w:r>
+            <w:r>
+              <w:rPr>
+                <w:rFonts w:hint="default"/>
+                <w:lang w:val="en-US" w:eastAsia="zh-CN"/>
+              </w:rPr>
+              <w:fldChar w:fldCharType="separate"/>
+            </w:r>
+            <w:r>
+              <w:rPr>
+                <w:rFonts w:hint="default"/>
+                <w:lang w:val="en-US" w:eastAsia="zh-CN"/>
+              </w:rPr>
+              <w:t>devel</w:t>
+            </w:r>
+            <w:r>
+              <w:rPr>
+                <w:rFonts w:hint="default"/>
+                <w:lang w:val="en-US" w:eastAsia="zh-CN"/>
+              </w:rPr>
+              <w:fldChar w:fldCharType="end"/>
+            </w:r>
+            <w:r>
+              <w:rPr>
+                <w:rFonts w:hint="default"/>
+                <w:lang w:val="en-US" w:eastAsia="zh-CN"/>
+              </w:rPr>
+              <w:t>.vw_api_requests) as vw_api_requests;</w:t>
             </w:r>
           </w:p>
         </w:tc>
@@ -5655,7 +6300,7 @@
                 <w:lang w:val="en-US"/>
               </w:rPr>
               <w:object>
-                <v:shape id="_x0000_i1035" o:spt="75" type="#_x0000_t75" style="height:36.75pt;width:36.75pt;" o:ole="t" filled="f" o:preferrelative="t" stroked="f" coordsize="21600,21600">
+                <v:shape id="_x0000_i1026" o:spt="75" type="#_x0000_t75" style="height:36.75pt;width:36.75pt;" o:ole="t" filled="f" o:preferrelative="t" stroked="f" coordsize="21600,21600">
                   <v:path/>
                   <v:fill on="f" focussize="0,0"/>
                   <v:stroke on="f"/>
@@ -5664,7 +6309,7 @@
                   <w10:wrap type="none"/>
                   <w10:anchorlock/>
                 </v:shape>
-                <o:OLEObject Type="Embed" ProgID="Excel.Sheet.12" ShapeID="_x0000_i1035" DrawAspect="Icon" ObjectID="_1468075726" r:id="rId10">
+                <o:OLEObject Type="Embed" ProgID="Excel.Sheet.12" ShapeID="_x0000_i1026" DrawAspect="Icon" ObjectID="_1468075726" r:id="rId10">
                   <o:LockedField>false</o:LockedField>
                 </o:OLEObject>
               </w:object>
@@ -7548,7 +8193,7 @@
                 <w:lang w:val="en-US"/>
               </w:rPr>
               <w:object>
-                <v:shape id="_x0000_i1036" o:spt="75" type="#_x0000_t75" style="height:45.3pt;width:45.3pt;" o:ole="t" filled="f" o:preferrelative="t" stroked="f" coordsize="21600,21600">
+                <v:shape id="_x0000_i1027" o:spt="75" type="#_x0000_t75" style="height:45.3pt;width:45.3pt;" o:ole="t" filled="f" o:preferrelative="t" stroked="f" coordsize="21600,21600">
                   <v:path/>
                   <v:fill on="f" focussize="0,0"/>
                   <v:stroke on="f"/>
@@ -7557,7 +8202,7 @@
                   <w10:wrap type="none"/>
                   <w10:anchorlock/>
                 </v:shape>
-                <o:OLEObject Type="Embed" ProgID="Excel.Sheet.12" ShapeID="_x0000_i1036" DrawAspect="Icon" ObjectID="_1468075727" r:id="rId15">
+                <o:OLEObject Type="Embed" ProgID="Excel.Sheet.12" ShapeID="_x0000_i1027" DrawAspect="Icon" ObjectID="_1468075727" r:id="rId15">
                   <o:LockedField>false</o:LockedField>
                 </o:OLEObject>
               </w:object>
@@ -8329,7 +8974,7 @@
                 <w:lang w:val="en-US"/>
               </w:rPr>
               <w:object>
-                <v:shape id="_x0000_i1029" o:spt="75" type="#_x0000_t75" style="height:42.2pt;width:42.2pt;" o:ole="t" filled="f" o:preferrelative="t" stroked="f" coordsize="21600,21600">
+                <v:shape id="_x0000_i1028" o:spt="75" type="#_x0000_t75" style="height:42.2pt;width:42.2pt;" o:ole="t" filled="f" o:preferrelative="t" stroked="f" coordsize="21600,21600">
                   <v:path/>
                   <v:fill on="f" focussize="0,0"/>
                   <v:stroke on="f"/>
@@ -8338,7 +8983,7 @@
                   <w10:wrap type="none"/>
                   <w10:anchorlock/>
                 </v:shape>
-                <o:OLEObject Type="Embed" ProgID="Word.Document.12" ShapeID="_x0000_i1029" DrawAspect="Icon" ObjectID="_1468075728" r:id="rId16">
+                <o:OLEObject Type="Embed" ProgID="Word.Document.12" ShapeID="_x0000_i1028" DrawAspect="Icon" ObjectID="_1468075728" r:id="rId16">
                   <o:LockedField>false</o:LockedField>
                 </o:OLEObject>
               </w:object>
@@ -10589,7 +11234,9 @@
           <w:p>
             <w:pPr>
               <w:pStyle w:val="14"/>
+              <w:widowControl w:val="0"/>
               <w:bidi w:val="0"/>
+              <w:jc w:val="both"/>
               <w:rPr>
                 <w:color w:val="548235" w:themeColor="accent6" w:themeShade="BF"/>
               </w:rPr>
@@ -10600,21 +11247,15 @@
                 <w:color w:val="548235" w:themeColor="accent6" w:themeShade="BF"/>
                 <w:lang w:val="en-US"/>
               </w:rPr>
-              <w:t># Set the previously expired request to</w:t>
-            </w:r>
-            <w:r>
-              <w:rPr>
-                <w:rFonts w:hint="default"/>
-                <w:color w:val="548235" w:themeColor="accent6" w:themeShade="BF"/>
-                <w:lang w:val="en-US"/>
-              </w:rPr>
-              <w:t xml:space="preserve"> “Rejected”</w:t>
+              <w:t># Set the previously expired request to “Rejected”</w:t>
             </w:r>
           </w:p>
           <w:p>
             <w:pPr>
               <w:pStyle w:val="14"/>
+              <w:widowControl w:val="0"/>
               <w:bidi w:val="0"/>
+              <w:jc w:val="both"/>
               <w:rPr>
                 <w:rFonts w:hint="default"/>
                 <w:lang w:val="en-US"/>
@@ -10647,8 +11288,10 @@
           <w:p>
             <w:pPr>
               <w:pStyle w:val="14"/>
+              <w:widowControl w:val="0"/>
               <w:bidi w:val="0"/>
               <w:ind w:firstLine="210" w:firstLineChars="100"/>
+              <w:jc w:val="both"/>
             </w:pPr>
             <w:r>
               <w:rPr>
@@ -10673,8 +11316,10 @@
           <w:p>
             <w:pPr>
               <w:pStyle w:val="14"/>
+              <w:widowControl w:val="0"/>
               <w:bidi w:val="0"/>
               <w:ind w:firstLine="210" w:firstLineChars="100"/>
+              <w:jc w:val="both"/>
             </w:pPr>
             <w:r>
               <w:rPr>
@@ -10699,7 +11344,9 @@
           <w:p>
             <w:pPr>
               <w:pStyle w:val="14"/>
+              <w:widowControl w:val="0"/>
               <w:bidi w:val="0"/>
+              <w:jc w:val="both"/>
             </w:pPr>
             <w:r>
               <w:rPr>
@@ -10724,7 +11371,9 @@
           <w:p>
             <w:pPr>
               <w:pStyle w:val="14"/>
+              <w:widowControl w:val="0"/>
               <w:bidi w:val="0"/>
+              <w:jc w:val="both"/>
               <w:rPr>
                 <w:rFonts w:hint="default"/>
               </w:rPr>
@@ -10752,7 +11401,9 @@
           <w:p>
             <w:pPr>
               <w:pStyle w:val="14"/>
+              <w:widowControl w:val="0"/>
               <w:bidi w:val="0"/>
+              <w:jc w:val="both"/>
               <w:rPr>
                 <w:rFonts w:hint="default"/>
                 <w:lang w:val="en-US"/>
@@ -11960,7 +12611,7 @@
                 <w:lang w:val="en-US"/>
               </w:rPr>
               <w:object>
-                <v:shape id="_x0000_i1051" o:spt="75" type="#_x0000_t75" style="height:42.2pt;width:42.2pt;" o:ole="t" filled="f" o:preferrelative="t" stroked="f" coordsize="21600,21600">
+                <v:shape id="_x0000_i1029" o:spt="75" type="#_x0000_t75" style="height:42.2pt;width:42.2pt;" o:ole="t" filled="f" o:preferrelative="t" stroked="f" coordsize="21600,21600">
                   <v:path/>
                   <v:fill on="f" focussize="0,0"/>
                   <v:stroke on="f"/>
@@ -11969,7 +12620,7 @@
                   <w10:wrap type="none"/>
                   <w10:anchorlock/>
                 </v:shape>
-                <o:OLEObject Type="Embed" ProgID="Word.Document.12" ShapeID="_x0000_i1051" DrawAspect="Icon" ObjectID="_1468075729" r:id="rId21">
+                <o:OLEObject Type="Embed" ProgID="Word.Document.12" ShapeID="_x0000_i1029" DrawAspect="Icon" ObjectID="_1468075729" r:id="rId21">
                   <o:LockedField>false</o:LockedField>
                 </o:OLEObject>
               </w:object>
@@ -12752,7 +13403,9 @@
           </w:p>
           <w:p>
             <w:pPr>
+              <w:widowControl w:val="0"/>
               <w:ind w:left="200" w:leftChars="100" w:firstLine="0" w:firstLineChars="0"/>
+              <w:jc w:val="both"/>
               <w:rPr>
                 <w:rFonts w:hint="default"/>
                 <w:lang w:val="en-US"/>
@@ -12811,7 +13464,7 @@
                 <w:lang w:val="en-US"/>
               </w:rPr>
               <w:object>
-                <v:shape id="_x0000_i1059" o:spt="75" type="#_x0000_t75" style="height:51.15pt;width:51.15pt;" o:ole="t" filled="f" o:preferrelative="t" stroked="f" coordsize="21600,21600">
+                <v:shape id="_x0000_i1030" o:spt="75" type="#_x0000_t75" style="height:51.15pt;width:51.15pt;" o:ole="t" filled="f" o:preferrelative="t" stroked="f" coordsize="21600,21600">
                   <v:path/>
                   <v:fill on="f" focussize="0,0"/>
                   <v:stroke on="f"/>
@@ -12820,7 +13473,7 @@
                   <w10:wrap type="none"/>
                   <w10:anchorlock/>
                 </v:shape>
-                <o:OLEObject Type="Embed" ProgID="Excel.Sheet.12" ShapeID="_x0000_i1059" DrawAspect="Icon" ObjectID="_1468075730" r:id="rId23">
+                <o:OLEObject Type="Embed" ProgID="Excel.Sheet.12" ShapeID="_x0000_i1030" DrawAspect="Icon" ObjectID="_1468075730" r:id="rId23">
                   <o:LockedField>false</o:LockedField>
                 </o:OLEObject>
               </w:object>
@@ -15696,7 +16349,6 @@
           <w:tcPr>
             <w:tcW w:w="7002" w:type="dxa"/>
             <w:vMerge w:val="continue"/>
-            <w:tcBorders/>
             <w:shd w:val="clear" w:color="auto" w:fill="000000" w:themeFill="text1"/>
             <w:vAlign w:val="center"/>
           </w:tcPr>
@@ -15717,7 +16369,6 @@
             <w:tcW w:w="1188" w:type="dxa"/>
             <w:gridSpan w:val="2"/>
             <w:vMerge w:val="continue"/>
-            <w:tcBorders/>
             <w:vAlign w:val="center"/>
           </w:tcPr>
           <w:p>
@@ -16184,8 +16835,8 @@
     <w:tbl>
       <w:tblPr>
         <w:tblStyle w:val="13"/>
-        <w:tblW w:w="15408" w:type="dxa"/>
-        <w:tblInd w:w="86" w:type="dxa"/>
+        <w:tblW w:w="15414" w:type="dxa"/>
+        <w:tblInd w:w="80" w:type="dxa"/>
         <w:tblBorders>
           <w:top w:val="single" w:color="auto" w:sz="4" w:space="0"/>
           <w:left w:val="single" w:color="auto" w:sz="4" w:space="0"/>
@@ -16204,11 +16855,13 @@
       </w:tblPr>
       <w:tblGrid>
         <w:gridCol w:w="6"/>
-        <w:gridCol w:w="710"/>
+        <w:gridCol w:w="716"/>
         <w:gridCol w:w="3"/>
         <w:gridCol w:w="6"/>
-        <w:gridCol w:w="6909"/>
-        <w:gridCol w:w="6720"/>
+        <w:gridCol w:w="4509"/>
+        <w:gridCol w:w="2400"/>
+        <w:gridCol w:w="6630"/>
+        <w:gridCol w:w="90"/>
         <w:gridCol w:w="1054"/>
       </w:tblGrid>
       <w:tr>
@@ -16229,15 +16882,13 @@
           </w:tblCellMar>
         </w:tblPrEx>
         <w:trPr>
-          <w:gridBefore w:val="1"/>
-          <w:wBefore w:w="6" w:type="dxa"/>
           <w:trHeight w:val="576" w:hRule="atLeast"/>
           <w:tblHeader/>
         </w:trPr>
         <w:tc>
           <w:tcPr>
-            <w:tcW w:w="719" w:type="dxa"/>
-            <w:gridSpan w:val="3"/>
+            <w:tcW w:w="731" w:type="dxa"/>
+            <w:gridSpan w:val="4"/>
             <w:shd w:val="clear" w:color="auto" w:fill="44546A" w:themeFill="text2"/>
             <w:vAlign w:val="center"/>
           </w:tcPr>
@@ -16260,7 +16911,7 @@
         <w:tc>
           <w:tcPr>
             <w:tcW w:w="14683" w:type="dxa"/>
-            <w:gridSpan w:val="3"/>
+            <w:gridSpan w:val="5"/>
             <w:shd w:val="clear" w:color="auto" w:fill="E7E6E6" w:themeFill="background2"/>
             <w:vAlign w:val="center"/>
           </w:tcPr>
@@ -16296,531 +16947,6 @@
                 <w:lang w:val="en-US" w:eastAsia="zh-CN"/>
               </w:rPr>
               <w:t>Start the app; ensure the app remains running until the end of this protocol</w:t>
-            </w:r>
-          </w:p>
-        </w:tc>
-      </w:tr>
-      <w:tr>
-        <w:tblPrEx>
-          <w:tblBorders>
-            <w:top w:val="single" w:color="auto" w:sz="4" w:space="0"/>
-            <w:left w:val="single" w:color="auto" w:sz="4" w:space="0"/>
-            <w:bottom w:val="single" w:color="auto" w:sz="4" w:space="0"/>
-            <w:right w:val="single" w:color="auto" w:sz="4" w:space="0"/>
-            <w:insideH w:val="single" w:color="auto" w:sz="4" w:space="0"/>
-            <w:insideV w:val="single" w:color="auto" w:sz="4" w:space="0"/>
-          </w:tblBorders>
-          <w:tblCellMar>
-            <w:top w:w="0" w:type="dxa"/>
-            <w:left w:w="108" w:type="dxa"/>
-            <w:bottom w:w="0" w:type="dxa"/>
-            <w:right w:w="108" w:type="dxa"/>
-          </w:tblCellMar>
-        </w:tblPrEx>
-        <w:trPr>
-          <w:trHeight w:val="720" w:hRule="atLeast"/>
-        </w:trPr>
-        <w:tc>
-          <w:tcPr>
-            <w:tcW w:w="719" w:type="dxa"/>
-            <w:gridSpan w:val="3"/>
-            <w:vAlign w:val="center"/>
-          </w:tcPr>
-          <w:p>
-            <w:pPr>
-              <w:pStyle w:val="7"/>
-              <w:widowControl w:val="0"/>
-              <w:numPr>
-                <w:ilvl w:val="5"/>
-                <w:numId w:val="1"/>
-              </w:numPr>
-              <w:bidi w:val="0"/>
-              <w:rPr>
-                <w:rFonts w:hint="default"/>
-                <w:lang w:val="en-US"/>
-              </w:rPr>
-            </w:pPr>
-          </w:p>
-        </w:tc>
-        <w:tc>
-          <w:tcPr>
-            <w:tcW w:w="14689" w:type="dxa"/>
-            <w:gridSpan w:val="4"/>
-            <w:tcBorders/>
-            <w:vAlign w:val="center"/>
-          </w:tcPr>
-          <w:p>
-            <w:pPr>
-              <w:pStyle w:val="14"/>
-              <w:widowControl w:val="0"/>
-              <w:bidi w:val="0"/>
-              <w:jc w:val="both"/>
-              <w:rPr>
-                <w:rFonts w:hint="default"/>
-                <w:vertAlign w:val="baseline"/>
-                <w:lang w:val="en-US"/>
-              </w:rPr>
-            </w:pPr>
-            <w:r>
-              <w:rPr>
-                <w:rFonts w:hint="default"/>
-                <w:sz w:val="21"/>
-                <w:szCs w:val="21"/>
-                <w:vertAlign w:val="baseline"/>
-                <w:lang w:val="en-US"/>
-              </w:rPr>
-              <w:t>npx tsx app &gt; fcrt/2.1-cli-om/2.1.2-req-expiry/logs/app-fcrt-cs-2a.log</w:t>
-            </w:r>
-          </w:p>
-        </w:tc>
-      </w:tr>
-      <w:tr>
-        <w:tblPrEx>
-          <w:tblBorders>
-            <w:top w:val="single" w:color="auto" w:sz="4" w:space="0"/>
-            <w:left w:val="single" w:color="auto" w:sz="4" w:space="0"/>
-            <w:bottom w:val="single" w:color="auto" w:sz="4" w:space="0"/>
-            <w:right w:val="single" w:color="auto" w:sz="4" w:space="0"/>
-            <w:insideH w:val="single" w:color="auto" w:sz="4" w:space="0"/>
-            <w:insideV w:val="single" w:color="auto" w:sz="4" w:space="0"/>
-          </w:tblBorders>
-          <w:tblCellMar>
-            <w:top w:w="0" w:type="dxa"/>
-            <w:left w:w="108" w:type="dxa"/>
-            <w:bottom w:w="0" w:type="dxa"/>
-            <w:right w:w="108" w:type="dxa"/>
-          </w:tblCellMar>
-        </w:tblPrEx>
-        <w:trPr>
-          <w:trHeight w:val="720" w:hRule="atLeast"/>
-        </w:trPr>
-        <w:tc>
-          <w:tcPr>
-            <w:tcW w:w="719" w:type="dxa"/>
-            <w:gridSpan w:val="3"/>
-            <w:vAlign w:val="center"/>
-          </w:tcPr>
-          <w:p>
-            <w:pPr>
-              <w:pStyle w:val="7"/>
-              <w:widowControl w:val="0"/>
-              <w:numPr>
-                <w:ilvl w:val="5"/>
-                <w:numId w:val="1"/>
-              </w:numPr>
-              <w:bidi w:val="0"/>
-              <w:rPr>
-                <w:rFonts w:hint="default"/>
-                <w:lang w:val="en-US"/>
-              </w:rPr>
-            </w:pPr>
-          </w:p>
-        </w:tc>
-        <w:tc>
-          <w:tcPr>
-            <w:tcW w:w="6915" w:type="dxa"/>
-            <w:gridSpan w:val="2"/>
-            <w:tcBorders/>
-            <w:vAlign w:val="center"/>
-          </w:tcPr>
-          <w:p>
-            <w:pPr>
-              <w:pStyle w:val="14"/>
-              <w:widowControl w:val="0"/>
-              <w:bidi w:val="0"/>
-              <w:jc w:val="both"/>
-              <w:rPr>
-                <w:rFonts w:hint="default"/>
-                <w:sz w:val="21"/>
-                <w:szCs w:val="21"/>
-                <w:vertAlign w:val="baseline"/>
-                <w:lang w:val="en-US"/>
-              </w:rPr>
-            </w:pPr>
-            <w:r>
-              <w:rPr>
-                <w:rFonts w:hint="default" w:asciiTheme="minorHAnsi" w:hAnsiTheme="minorHAnsi" w:cstheme="minorBidi"/>
-                <w:sz w:val="20"/>
-                <w:szCs w:val="20"/>
-                <w:lang w:val="en-US" w:eastAsia="zh-CN" w:bidi="ar-SA"/>
-              </w:rPr>
-              <w:t>Proceed only after successfully completing one (1) trade cycle;</w:t>
-            </w:r>
-          </w:p>
-        </w:tc>
-        <w:tc>
-          <w:tcPr>
-            <w:tcW w:w="7774" w:type="dxa"/>
-            <w:gridSpan w:val="2"/>
-            <w:tcBorders/>
-            <w:shd w:val="clear" w:color="auto" w:fill="000000" w:themeFill="text1"/>
-            <w:vAlign w:val="center"/>
-          </w:tcPr>
-          <w:p>
-            <w:pPr>
-              <w:keepNext w:val="0"/>
-              <w:keepLines w:val="0"/>
-              <w:pageBreakBefore w:val="0"/>
-              <w:widowControl/>
-              <w:suppressLineNumbers w:val="0"/>
-              <w:shd w:val="clear" w:fill="1F1F1F"/>
-              <w:kinsoku/>
-              <w:wordWrap/>
-              <w:overflowPunct/>
-              <w:topLinePunct w:val="0"/>
-              <w:autoSpaceDE/>
-              <w:autoSpaceDN/>
-              <w:bidi w:val="0"/>
-              <w:adjustRightInd/>
-              <w:snapToGrid/>
-              <w:spacing w:line="192" w:lineRule="auto"/>
-              <w:ind w:left="198" w:leftChars="99" w:firstLine="0" w:firstLineChars="0"/>
-              <w:jc w:val="left"/>
-              <w:textAlignment w:val="auto"/>
-              <w:rPr>
-                <w:rFonts w:hint="default" w:ascii="Latin Modern Mono" w:hAnsi="Latin Modern Mono" w:cs="Latin Modern Mono" w:eastAsiaTheme="minorEastAsia"/>
-                <w:b w:val="0"/>
-                <w:bCs w:val="0"/>
-                <w:color w:val="9CDCFE"/>
-                <w:kern w:val="0"/>
-                <w:sz w:val="18"/>
-                <w:szCs w:val="18"/>
-                <w:shd w:val="clear" w:fill="1F1F1F"/>
-                <w:lang w:val="en-US" w:eastAsia="zh-CN" w:bidi="ar"/>
-              </w:rPr>
-            </w:pPr>
-            <w:r>
-              <w:rPr>
-                <w:rFonts w:hint="default" w:ascii="Latin Modern Mono" w:hAnsi="Latin Modern Mono" w:cs="Latin Modern Mono"/>
-                <w:b w:val="0"/>
-                <w:bCs w:val="0"/>
-                <w:color w:val="FFFFFF" w:themeColor="background1"/>
-                <w:kern w:val="0"/>
-                <w:sz w:val="18"/>
-                <w:szCs w:val="18"/>
-                <w:shd w:val="clear" w:fill="1F1F1F"/>
-                <w:lang w:val="en-US" w:eastAsia="zh-CN" w:bidi="ar"/>
-                <w14:textFill>
-                  <w14:solidFill>
-                    <w14:schemeClr w14:val="bg1"/>
-                  </w14:solidFill>
-                </w14:textFill>
-              </w:rPr>
-              <w:t xml:space="preserve">$ </w:t>
-            </w:r>
-            <w:r>
-              <w:rPr>
-                <w:rFonts w:hint="default" w:ascii="Latin Modern Mono" w:hAnsi="Latin Modern Mono" w:cs="Latin Modern Mono" w:eastAsiaTheme="minorEastAsia"/>
-                <w:b w:val="0"/>
-                <w:bCs w:val="0"/>
-                <w:color w:val="9CDCFE"/>
-                <w:kern w:val="0"/>
-                <w:sz w:val="18"/>
-                <w:szCs w:val="18"/>
-                <w:shd w:val="clear" w:fill="1F1F1F"/>
-                <w:lang w:val="en-US" w:eastAsia="zh-CN" w:bidi="ar"/>
-              </w:rPr>
-              <w:t>npx tsx app &gt; fcrt/2.1-cli-om/2.1.2-req-expiry/logs/app-fcrt-cs-</w:t>
-            </w:r>
-            <w:r>
-              <w:rPr>
-                <w:rFonts w:hint="default" w:ascii="Latin Modern Mono" w:hAnsi="Latin Modern Mono" w:cs="Latin Modern Mono"/>
-                <w:b w:val="0"/>
-                <w:bCs w:val="0"/>
-                <w:color w:val="9CDCFE"/>
-                <w:kern w:val="0"/>
-                <w:sz w:val="18"/>
-                <w:szCs w:val="18"/>
-                <w:shd w:val="clear" w:fill="1F1F1F"/>
-                <w:lang w:val="en-US" w:eastAsia="zh-CN" w:bidi="ar"/>
-              </w:rPr>
-              <w:t>2a</w:t>
-            </w:r>
-            <w:r>
-              <w:rPr>
-                <w:rFonts w:hint="default" w:ascii="Latin Modern Mono" w:hAnsi="Latin Modern Mono" w:cs="Latin Modern Mono" w:eastAsiaTheme="minorEastAsia"/>
-                <w:b w:val="0"/>
-                <w:bCs w:val="0"/>
-                <w:color w:val="9CDCFE"/>
-                <w:kern w:val="0"/>
-                <w:sz w:val="18"/>
-                <w:szCs w:val="18"/>
-                <w:shd w:val="clear" w:fill="1F1F1F"/>
-                <w:lang w:val="en-US" w:eastAsia="zh-CN" w:bidi="ar"/>
-              </w:rPr>
-              <w:t>.log</w:t>
-            </w:r>
-          </w:p>
-          <w:p>
-            <w:pPr>
-              <w:keepNext w:val="0"/>
-              <w:keepLines w:val="0"/>
-              <w:pageBreakBefore w:val="0"/>
-              <w:widowControl/>
-              <w:suppressLineNumbers w:val="0"/>
-              <w:shd w:val="clear" w:fill="1F1F1F"/>
-              <w:kinsoku/>
-              <w:wordWrap/>
-              <w:overflowPunct/>
-              <w:topLinePunct w:val="0"/>
-              <w:autoSpaceDE/>
-              <w:autoSpaceDN/>
-              <w:bidi w:val="0"/>
-              <w:adjustRightInd/>
-              <w:snapToGrid/>
-              <w:spacing w:line="192" w:lineRule="auto"/>
-              <w:ind w:left="198" w:leftChars="99" w:firstLine="0" w:firstLineChars="0"/>
-              <w:jc w:val="left"/>
-              <w:textAlignment w:val="auto"/>
-              <w:rPr>
-                <w:rFonts w:hint="default" w:asciiTheme="minorHAnsi" w:hAnsiTheme="minorHAnsi" w:cstheme="minorBidi"/>
-                <w:sz w:val="20"/>
-                <w:szCs w:val="20"/>
-                <w:lang w:val="en-US" w:eastAsia="zh-CN" w:bidi="ar-SA"/>
-              </w:rPr>
-            </w:pPr>
-            <w:r>
-              <w:rPr>
-                <w:rFonts w:hint="default" w:ascii="Latin Modern Mono" w:hAnsi="Latin Modern Mono" w:cs="Latin Modern Mono" w:eastAsiaTheme="minorEastAsia"/>
-                <w:b w:val="0"/>
-                <w:bCs w:val="0"/>
-                <w:color w:val="9CDCFE"/>
-                <w:kern w:val="0"/>
-                <w:sz w:val="18"/>
-                <w:szCs w:val="18"/>
-                <w:shd w:val="clear" w:fill="1F1F1F"/>
-                <w:lang w:val="en-US" w:eastAsia="zh-CN" w:bidi="ar"/>
-              </w:rPr>
-              <w:t>/api/v1/trade/orders-history?before=</w:t>
-            </w:r>
-            <w:r>
-              <w:rPr>
-                <w:rFonts w:hint="default" w:ascii="Latin Modern Mono" w:hAnsi="Latin Modern Mono" w:cs="Latin Modern Mono"/>
-                <w:b w:val="0"/>
-                <w:bCs w:val="0"/>
-                <w:color w:val="9CDCFE"/>
-                <w:kern w:val="0"/>
-                <w:sz w:val="18"/>
-                <w:szCs w:val="18"/>
-                <w:shd w:val="clear" w:fill="1F1F1F"/>
-                <w:lang w:val="en-US" w:eastAsia="zh-CN" w:bidi="ar"/>
-              </w:rPr>
-              <w:t>0</w:t>
-            </w:r>
-          </w:p>
-        </w:tc>
-      </w:tr>
-      <w:tr>
-        <w:tblPrEx>
-          <w:tblBorders>
-            <w:top w:val="single" w:color="auto" w:sz="4" w:space="0"/>
-            <w:left w:val="single" w:color="auto" w:sz="4" w:space="0"/>
-            <w:bottom w:val="single" w:color="auto" w:sz="4" w:space="0"/>
-            <w:right w:val="single" w:color="auto" w:sz="4" w:space="0"/>
-            <w:insideH w:val="single" w:color="auto" w:sz="4" w:space="0"/>
-            <w:insideV w:val="single" w:color="auto" w:sz="4" w:space="0"/>
-          </w:tblBorders>
-          <w:tblCellMar>
-            <w:top w:w="0" w:type="dxa"/>
-            <w:left w:w="108" w:type="dxa"/>
-            <w:bottom w:w="0" w:type="dxa"/>
-            <w:right w:w="108" w:type="dxa"/>
-          </w:tblCellMar>
-        </w:tblPrEx>
-        <w:trPr>
-          <w:gridBefore w:val="1"/>
-          <w:wBefore w:w="6" w:type="dxa"/>
-          <w:trHeight w:val="2160" w:hRule="atLeast"/>
-        </w:trPr>
-        <w:tc>
-          <w:tcPr>
-            <w:tcW w:w="719" w:type="dxa"/>
-            <w:gridSpan w:val="3"/>
-            <w:vMerge w:val="restart"/>
-            <w:vAlign w:val="center"/>
-          </w:tcPr>
-          <w:p>
-            <w:pPr>
-              <w:pStyle w:val="7"/>
-              <w:widowControl w:val="0"/>
-              <w:numPr>
-                <w:ilvl w:val="5"/>
-                <w:numId w:val="1"/>
-              </w:numPr>
-              <w:bidi w:val="0"/>
-              <w:rPr>
-                <w:rFonts w:hint="default"/>
-                <w:lang w:val="en-US"/>
-              </w:rPr>
-            </w:pPr>
-          </w:p>
-        </w:tc>
-        <w:tc>
-          <w:tcPr>
-            <w:tcW w:w="14683" w:type="dxa"/>
-            <w:gridSpan w:val="3"/>
-            <w:vAlign w:val="center"/>
-          </w:tcPr>
-          <w:p>
-            <w:pPr>
-              <w:pStyle w:val="14"/>
-              <w:widowControl w:val="0"/>
-              <w:bidi w:val="0"/>
-              <w:ind w:left="16" w:leftChars="0" w:hanging="16" w:hangingChars="8"/>
-              <w:jc w:val="both"/>
-              <w:rPr>
-                <w:rFonts w:hint="default"/>
-                <w:lang w:val="en-US" w:eastAsia="zh-CN"/>
-              </w:rPr>
-            </w:pPr>
-            <w:r>
-              <w:rPr>
-                <w:rFonts w:hint="default"/>
-                <w:lang w:val="en-US" w:eastAsia="zh-CN"/>
-              </w:rPr>
-              <w:t>select * from devel.request order by request;</w:t>
-            </w:r>
-          </w:p>
-          <w:p>
-            <w:pPr>
-              <w:pStyle w:val="14"/>
-              <w:widowControl w:val="0"/>
-              <w:bidi w:val="0"/>
-              <w:ind w:left="16" w:leftChars="0" w:hanging="16" w:hangingChars="8"/>
-              <w:jc w:val="both"/>
-              <w:rPr>
-                <w:rFonts w:hint="default"/>
-                <w:lang w:val="en-US" w:eastAsia="zh-CN"/>
-              </w:rPr>
-            </w:pPr>
-            <w:r>
-              <w:rPr>
-                <w:rFonts w:hint="default"/>
-                <w:lang w:val="en-US" w:eastAsia="zh-CN"/>
-              </w:rPr>
-              <w:t>select * from devel.orders order by request;</w:t>
-            </w:r>
-          </w:p>
-          <w:p>
-            <w:pPr>
-              <w:pStyle w:val="14"/>
-              <w:widowControl w:val="0"/>
-              <w:bidi w:val="0"/>
-              <w:ind w:left="16" w:leftChars="0" w:hanging="16" w:hangingChars="8"/>
-              <w:jc w:val="both"/>
-              <w:rPr>
-                <w:rFonts w:hint="default"/>
-                <w:lang w:val="en-US" w:eastAsia="zh-CN"/>
-              </w:rPr>
-            </w:pPr>
-            <w:r>
-              <w:rPr>
-                <w:rFonts w:hint="default"/>
-                <w:lang w:val="en-US" w:eastAsia="zh-CN"/>
-              </w:rPr>
-              <w:t>select * from devel.vw_orders order by request;</w:t>
-            </w:r>
-          </w:p>
-          <w:p>
-            <w:pPr>
-              <w:pStyle w:val="14"/>
-              <w:widowControl w:val="0"/>
-              <w:bidi w:val="0"/>
-              <w:ind w:left="16" w:leftChars="0" w:hanging="16" w:hangingChars="8"/>
-              <w:jc w:val="both"/>
-              <w:rPr>
-                <w:rFonts w:hint="default"/>
-                <w:lang w:val="en-US" w:eastAsia="zh-CN"/>
-              </w:rPr>
-            </w:pPr>
-            <w:r>
-              <w:rPr>
-                <w:rFonts w:hint="default"/>
-                <w:lang w:val="en-US" w:eastAsia="zh-CN"/>
-              </w:rPr>
-              <w:t>select * from devel.vw_api_requests order by clientOrderId;</w:t>
-            </w:r>
-          </w:p>
-          <w:p>
-            <w:pPr>
-              <w:pStyle w:val="14"/>
-              <w:widowControl w:val="0"/>
-              <w:bidi w:val="0"/>
-              <w:ind w:left="798" w:leftChars="0" w:hanging="798" w:hangingChars="380"/>
-              <w:jc w:val="both"/>
-              <w:rPr>
-                <w:rFonts w:hint="default"/>
-                <w:lang w:val="en-US" w:eastAsia="zh-CN"/>
-              </w:rPr>
-            </w:pPr>
-            <w:r>
-              <w:rPr>
-                <w:rFonts w:hint="default"/>
-                <w:lang w:val="en-US" w:eastAsia="zh-CN"/>
-              </w:rPr>
-              <w:t xml:space="preserve">select (select count(*) as request from devel.request) as request, </w:t>
-            </w:r>
-          </w:p>
-          <w:p>
-            <w:pPr>
-              <w:pStyle w:val="14"/>
-              <w:widowControl w:val="0"/>
-              <w:bidi w:val="0"/>
-              <w:ind w:left="798" w:leftChars="392" w:hanging="14" w:hangingChars="7"/>
-              <w:jc w:val="both"/>
-              <w:rPr>
-                <w:rFonts w:hint="default"/>
-                <w:lang w:val="en-US" w:eastAsia="zh-CN"/>
-              </w:rPr>
-            </w:pPr>
-            <w:r>
-              <w:rPr>
-                <w:rFonts w:hint="default"/>
-                <w:lang w:val="en-US" w:eastAsia="zh-CN"/>
-              </w:rPr>
-              <w:t>(select count(*) as orders from devel.orders) as orders,</w:t>
-            </w:r>
-          </w:p>
-          <w:p>
-            <w:pPr>
-              <w:pStyle w:val="14"/>
-              <w:widowControl w:val="0"/>
-              <w:bidi w:val="0"/>
-              <w:ind w:left="798" w:leftChars="392" w:hanging="14" w:hangingChars="7"/>
-              <w:jc w:val="both"/>
-              <w:rPr>
-                <w:rFonts w:hint="default"/>
-                <w:lang w:val="en-US" w:eastAsia="zh-CN"/>
-              </w:rPr>
-            </w:pPr>
-            <w:r>
-              <w:rPr>
-                <w:rFonts w:hint="default"/>
-                <w:lang w:val="en-US" w:eastAsia="zh-CN"/>
-              </w:rPr>
-              <w:t>(select count(*) as vw_orders from devel.vw_orders) as vw_orders,</w:t>
-            </w:r>
-          </w:p>
-          <w:p>
-            <w:pPr>
-              <w:pStyle w:val="14"/>
-              <w:widowControl w:val="0"/>
-              <w:bidi w:val="0"/>
-              <w:ind w:left="798" w:leftChars="392" w:hanging="14" w:hangingChars="7"/>
-              <w:jc w:val="both"/>
-              <w:rPr>
-                <w:rFonts w:hint="default" w:ascii="Latin Modern Mono" w:hAnsi="Latin Modern Mono" w:cs="Linux Libertine Mono O" w:eastAsiaTheme="minorEastAsia"/>
-                <w:sz w:val="21"/>
-                <w:szCs w:val="18"/>
-                <w:lang w:val="en-US" w:eastAsia="zh-CN" w:bidi="ar-SA"/>
-              </w:rPr>
-            </w:pPr>
-            <w:r>
-              <w:rPr>
-                <w:rFonts w:hint="default"/>
-                <w:lang w:val="en-US" w:eastAsia="zh-CN"/>
-              </w:rPr>
-              <w:t>(select count(*) as vw_api_requests from devel.vw_api_requests) as vw_api_requests;</w:t>
             </w:r>
           </w:p>
         </w:tc>
@@ -16850,21 +16976,166 @@
         <w:tc>
           <w:tcPr>
             <w:tcW w:w="719" w:type="dxa"/>
+            <w:gridSpan w:val="2"/>
+            <w:vAlign w:val="center"/>
+          </w:tcPr>
+          <w:p>
+            <w:pPr>
+              <w:pStyle w:val="7"/>
+              <w:widowControl w:val="0"/>
+              <w:numPr>
+                <w:ilvl w:val="5"/>
+                <w:numId w:val="1"/>
+              </w:numPr>
+              <w:bidi w:val="0"/>
+              <w:rPr>
+                <w:rFonts w:hint="default"/>
+                <w:lang w:val="en-US"/>
+              </w:rPr>
+            </w:pPr>
+          </w:p>
+        </w:tc>
+        <w:tc>
+          <w:tcPr>
+            <w:tcW w:w="14689" w:type="dxa"/>
+            <w:gridSpan w:val="6"/>
+            <w:vAlign w:val="center"/>
+          </w:tcPr>
+          <w:p>
+            <w:pPr>
+              <w:pStyle w:val="14"/>
+              <w:widowControl w:val="0"/>
+              <w:bidi w:val="0"/>
+              <w:jc w:val="both"/>
+              <w:rPr>
+                <w:rFonts w:hint="default"/>
+                <w:vertAlign w:val="baseline"/>
+                <w:lang w:val="en-US"/>
+              </w:rPr>
+            </w:pPr>
+            <w:r>
+              <w:rPr>
+                <w:rFonts w:hint="default"/>
+                <w:sz w:val="21"/>
+                <w:szCs w:val="21"/>
+                <w:vertAlign w:val="baseline"/>
+                <w:lang w:val="en-US"/>
+              </w:rPr>
+              <w:t>npx tsx app &gt; fcrt/2.1-cli-om/2.1.2-req-expiry/logs/app-fcrt-cs-2a.log</w:t>
+            </w:r>
+          </w:p>
+        </w:tc>
+      </w:tr>
+      <w:tr>
+        <w:tblPrEx>
+          <w:tblBorders>
+            <w:top w:val="single" w:color="auto" w:sz="4" w:space="0"/>
+            <w:left w:val="single" w:color="auto" w:sz="4" w:space="0"/>
+            <w:bottom w:val="single" w:color="auto" w:sz="4" w:space="0"/>
+            <w:right w:val="single" w:color="auto" w:sz="4" w:space="0"/>
+            <w:insideH w:val="single" w:color="auto" w:sz="4" w:space="0"/>
+            <w:insideV w:val="single" w:color="auto" w:sz="4" w:space="0"/>
+          </w:tblBorders>
+          <w:tblCellMar>
+            <w:top w:w="0" w:type="dxa"/>
+            <w:left w:w="108" w:type="dxa"/>
+            <w:bottom w:w="0" w:type="dxa"/>
+            <w:right w:w="108" w:type="dxa"/>
+          </w:tblCellMar>
+        </w:tblPrEx>
+        <w:trPr>
+          <w:gridBefore w:val="1"/>
+          <w:wBefore w:w="6" w:type="dxa"/>
+          <w:trHeight w:val="504" w:hRule="atLeast"/>
+        </w:trPr>
+        <w:tc>
+          <w:tcPr>
+            <w:tcW w:w="716" w:type="dxa"/>
+            <w:vMerge w:val="restart"/>
+            <w:vAlign w:val="center"/>
+          </w:tcPr>
+          <w:p>
+            <w:pPr>
+              <w:pStyle w:val="7"/>
+              <w:widowControl w:val="0"/>
+              <w:numPr>
+                <w:ilvl w:val="5"/>
+                <w:numId w:val="1"/>
+              </w:numPr>
+              <w:bidi w:val="0"/>
+              <w:rPr>
+                <w:rFonts w:hint="default"/>
+                <w:lang w:val="en-US"/>
+              </w:rPr>
+            </w:pPr>
+          </w:p>
+        </w:tc>
+        <w:tc>
+          <w:tcPr>
+            <w:tcW w:w="14692" w:type="dxa"/>
+            <w:gridSpan w:val="7"/>
+            <w:vAlign w:val="center"/>
+          </w:tcPr>
+          <w:p>
+            <w:pPr>
+              <w:widowControl w:val="0"/>
+              <w:bidi w:val="0"/>
+              <w:jc w:val="both"/>
+              <w:rPr>
+                <w:rFonts w:hint="default"/>
+                <w:lang w:val="en-US"/>
+              </w:rPr>
+            </w:pPr>
+            <w:r>
+              <w:rPr>
+                <w:rFonts w:hint="default"/>
+                <w:lang w:val="en-US"/>
+              </w:rPr>
+              <w:t>Verify that no order was placed on the Blofin console;</w:t>
+            </w:r>
+          </w:p>
+        </w:tc>
+      </w:tr>
+      <w:tr>
+        <w:tblPrEx>
+          <w:tblBorders>
+            <w:top w:val="single" w:color="auto" w:sz="4" w:space="0"/>
+            <w:left w:val="single" w:color="auto" w:sz="4" w:space="0"/>
+            <w:bottom w:val="single" w:color="auto" w:sz="4" w:space="0"/>
+            <w:right w:val="single" w:color="auto" w:sz="4" w:space="0"/>
+            <w:insideH w:val="single" w:color="auto" w:sz="4" w:space="0"/>
+            <w:insideV w:val="single" w:color="auto" w:sz="4" w:space="0"/>
+          </w:tblBorders>
+          <w:tblCellMar>
+            <w:top w:w="0" w:type="dxa"/>
+            <w:left w:w="108" w:type="dxa"/>
+            <w:bottom w:w="0" w:type="dxa"/>
+            <w:right w:w="108" w:type="dxa"/>
+          </w:tblCellMar>
+        </w:tblPrEx>
+        <w:trPr>
+          <w:gridBefore w:val="1"/>
+          <w:wBefore w:w="6" w:type="dxa"/>
+          <w:trHeight w:val="792" w:hRule="atLeast"/>
+        </w:trPr>
+        <w:tc>
+          <w:tcPr>
+            <w:tcW w:w="716" w:type="dxa"/>
+            <w:vMerge w:val="continue"/>
+            <w:vAlign w:val="center"/>
+          </w:tcPr>
+          <w:p>
+            <w:pPr>
+              <w:widowControl w:val="0"/>
+              <w:ind w:firstLineChars="0"/>
+              <w:jc w:val="both"/>
+            </w:pPr>
+          </w:p>
+        </w:tc>
+        <w:tc>
+          <w:tcPr>
+            <w:tcW w:w="4518" w:type="dxa"/>
             <w:gridSpan w:val="3"/>
-            <w:vMerge w:val="continue"/>
-            <w:vAlign w:val="center"/>
-          </w:tcPr>
-          <w:p>
-            <w:pPr>
-              <w:widowControl w:val="0"/>
-              <w:ind w:firstLineChars="0"/>
-              <w:jc w:val="both"/>
-            </w:pPr>
-          </w:p>
-        </w:tc>
-        <w:tc>
-          <w:tcPr>
-            <w:tcW w:w="6909" w:type="dxa"/>
             <w:vAlign w:val="center"/>
           </w:tcPr>
           <w:p>
@@ -16891,6 +17162,828 @@
                 <w:rFonts w:hint="default"/>
                 <w:lang w:val="en-US"/>
               </w:rPr>
+              <w:t>: Open order with details matching the request submitted shows in Blofin;</w:t>
+            </w:r>
+          </w:p>
+        </w:tc>
+        <w:tc>
+          <w:tcPr>
+            <w:tcW w:w="9030" w:type="dxa"/>
+            <w:gridSpan w:val="2"/>
+            <w:vMerge w:val="restart"/>
+            <w:shd w:val="clear" w:color="auto" w:fill="FFFFFF" w:themeFill="background1"/>
+            <w:vAlign w:val="center"/>
+          </w:tcPr>
+          <w:p>
+            <w:pPr>
+              <w:widowControl w:val="0"/>
+              <w:jc w:val="center"/>
+            </w:pPr>
+            <w:r>
+              <w:drawing>
+                <wp:inline distT="0" distB="0" distL="114300" distR="114300">
+                  <wp:extent cx="5590540" cy="707390"/>
+                  <wp:effectExtent l="0" t="0" r="15875" b="12700"/>
+                  <wp:docPr id="17" name="Picture 10"/>
+                  <wp:cNvGraphicFramePr>
+                    <a:graphicFrameLocks xmlns:a="http://schemas.openxmlformats.org/drawingml/2006/main" noChangeAspect="1"/>
+                  </wp:cNvGraphicFramePr>
+                  <a:graphic xmlns:a="http://schemas.openxmlformats.org/drawingml/2006/main">
+                    <a:graphicData uri="http://schemas.openxmlformats.org/drawingml/2006/picture">
+                      <pic:pic xmlns:pic="http://schemas.openxmlformats.org/drawingml/2006/picture">
+                        <pic:nvPicPr>
+                          <pic:cNvPr id="17" name="Picture 10"/>
+                          <pic:cNvPicPr>
+                            <a:picLocks noChangeAspect="1"/>
+                          </pic:cNvPicPr>
+                        </pic:nvPicPr>
+                        <pic:blipFill>
+                          <a:blip r:embed="rId24"/>
+                          <a:stretch>
+                            <a:fillRect/>
+                          </a:stretch>
+                        </pic:blipFill>
+                        <pic:spPr>
+                          <a:xfrm>
+                            <a:off x="0" y="0"/>
+                            <a:ext cx="5590540" cy="707390"/>
+                          </a:xfrm>
+                          <a:prstGeom prst="rect">
+                            <a:avLst/>
+                          </a:prstGeom>
+                          <a:noFill/>
+                          <a:ln>
+                            <a:noFill/>
+                          </a:ln>
+                        </pic:spPr>
+                      </pic:pic>
+                    </a:graphicData>
+                  </a:graphic>
+                </wp:inline>
+              </w:drawing>
+            </w:r>
+          </w:p>
+        </w:tc>
+        <w:tc>
+          <w:tcPr>
+            <w:tcW w:w="1144" w:type="dxa"/>
+            <w:gridSpan w:val="2"/>
+            <w:vMerge w:val="restart"/>
+            <w:vAlign w:val="center"/>
+          </w:tcPr>
+          <w:p>
+            <w:pPr>
+              <w:widowControl w:val="0"/>
+              <w:jc w:val="both"/>
+              <w:rPr>
+                <w:rFonts w:hint="default"/>
+                <w:vertAlign w:val="baseline"/>
+                <w:lang w:val="en-US"/>
+              </w:rPr>
+            </w:pPr>
+            <w:r>
+              <w:rPr>
+                <w:rFonts w:hint="default"/>
+                <w:vertAlign w:val="baseline"/>
+                <w:lang w:val="en-US"/>
+              </w:rPr>
+              <w:fldChar w:fldCharType="begin">
+                <w:ffData>
+                  <w:name w:val="CheckBox1"/>
+                  <w:enabled/>
+                  <w:calcOnExit w:val="0"/>
+                  <w:checkBox>
+                    <w:sizeAuto/>
+                    <w:default w:val="0"/>
+                    <w:checked w:val="0"/>
+                  </w:checkBox>
+                </w:ffData>
+              </w:fldChar>
+            </w:r>
+            <w:r>
+              <w:rPr>
+                <w:rFonts w:hint="default"/>
+                <w:vertAlign w:val="baseline"/>
+                <w:lang w:val="en-US"/>
+              </w:rPr>
+              <w:instrText xml:space="preserve">FORMCHECKBOX</w:instrText>
+            </w:r>
+            <w:r>
+              <w:rPr>
+                <w:rFonts w:hint="default"/>
+                <w:vertAlign w:val="baseline"/>
+                <w:lang w:val="en-US"/>
+              </w:rPr>
+              <w:fldChar w:fldCharType="separate"/>
+            </w:r>
+            <w:r>
+              <w:rPr>
+                <w:rFonts w:hint="default"/>
+                <w:vertAlign w:val="baseline"/>
+                <w:lang w:val="en-US"/>
+              </w:rPr>
+              <w:fldChar w:fldCharType="end"/>
+            </w:r>
+            <w:r>
+              <w:rPr>
+                <w:rFonts w:hint="default"/>
+                <w:vertAlign w:val="baseline"/>
+                <w:lang w:val="en-US"/>
+              </w:rPr>
+              <w:t xml:space="preserve"> Pass</w:t>
+            </w:r>
+          </w:p>
+          <w:p>
+            <w:pPr>
+              <w:widowControl w:val="0"/>
+              <w:jc w:val="both"/>
+              <w:rPr>
+                <w:rFonts w:hint="default"/>
+                <w:vertAlign w:val="baseline"/>
+                <w:lang w:val="en-US"/>
+              </w:rPr>
+            </w:pPr>
+          </w:p>
+          <w:p>
+            <w:pPr>
+              <w:widowControl w:val="0"/>
+              <w:jc w:val="both"/>
+            </w:pPr>
+            <w:r>
+              <w:rPr>
+                <w:rFonts w:hint="default"/>
+                <w:vertAlign w:val="baseline"/>
+                <w:lang w:val="en-US"/>
+              </w:rPr>
+              <w:fldChar w:fldCharType="begin">
+                <w:ffData>
+                  <w:name w:val="CheckBox1"/>
+                  <w:enabled/>
+                  <w:calcOnExit w:val="0"/>
+                  <w:checkBox>
+                    <w:sizeAuto/>
+                    <w:default w:val="0"/>
+                    <w:checked w:val="0"/>
+                  </w:checkBox>
+                </w:ffData>
+              </w:fldChar>
+            </w:r>
+            <w:r>
+              <w:rPr>
+                <w:rFonts w:hint="default"/>
+                <w:vertAlign w:val="baseline"/>
+                <w:lang w:val="en-US"/>
+              </w:rPr>
+              <w:instrText xml:space="preserve">FORMCHECKBOX</w:instrText>
+            </w:r>
+            <w:r>
+              <w:rPr>
+                <w:rFonts w:hint="default"/>
+                <w:vertAlign w:val="baseline"/>
+                <w:lang w:val="en-US"/>
+              </w:rPr>
+              <w:fldChar w:fldCharType="separate"/>
+            </w:r>
+            <w:r>
+              <w:rPr>
+                <w:rFonts w:hint="default"/>
+                <w:vertAlign w:val="baseline"/>
+                <w:lang w:val="en-US"/>
+              </w:rPr>
+              <w:fldChar w:fldCharType="end"/>
+            </w:r>
+            <w:r>
+              <w:rPr>
+                <w:rFonts w:hint="default"/>
+                <w:vertAlign w:val="baseline"/>
+                <w:lang w:val="en-US"/>
+              </w:rPr>
+              <w:t xml:space="preserve"> Fail</w:t>
+            </w:r>
+          </w:p>
+        </w:tc>
+      </w:tr>
+      <w:tr>
+        <w:tblPrEx>
+          <w:tblBorders>
+            <w:top w:val="single" w:color="auto" w:sz="4" w:space="0"/>
+            <w:left w:val="single" w:color="auto" w:sz="4" w:space="0"/>
+            <w:bottom w:val="single" w:color="auto" w:sz="4" w:space="0"/>
+            <w:right w:val="single" w:color="auto" w:sz="4" w:space="0"/>
+            <w:insideH w:val="single" w:color="auto" w:sz="4" w:space="0"/>
+            <w:insideV w:val="single" w:color="auto" w:sz="4" w:space="0"/>
+          </w:tblBorders>
+          <w:tblCellMar>
+            <w:top w:w="0" w:type="dxa"/>
+            <w:left w:w="108" w:type="dxa"/>
+            <w:bottom w:w="0" w:type="dxa"/>
+            <w:right w:w="108" w:type="dxa"/>
+          </w:tblCellMar>
+        </w:tblPrEx>
+        <w:trPr>
+          <w:gridBefore w:val="1"/>
+          <w:wBefore w:w="6" w:type="dxa"/>
+          <w:trHeight w:val="792" w:hRule="atLeast"/>
+        </w:trPr>
+        <w:tc>
+          <w:tcPr>
+            <w:tcW w:w="716" w:type="dxa"/>
+            <w:vMerge w:val="continue"/>
+            <w:vAlign w:val="center"/>
+          </w:tcPr>
+          <w:p>
+            <w:pPr>
+              <w:widowControl w:val="0"/>
+              <w:ind w:firstLineChars="0"/>
+              <w:jc w:val="center"/>
+            </w:pPr>
+          </w:p>
+        </w:tc>
+        <w:tc>
+          <w:tcPr>
+            <w:tcW w:w="4518" w:type="dxa"/>
+            <w:gridSpan w:val="3"/>
+            <w:vAlign w:val="center"/>
+          </w:tcPr>
+          <w:p>
+            <w:pPr>
+              <w:widowControl w:val="0"/>
+              <w:ind w:left="200" w:leftChars="100" w:firstLine="0" w:firstLineChars="0"/>
+              <w:jc w:val="both"/>
+              <w:rPr>
+                <w:rFonts w:hint="default"/>
+                <w:lang w:val="en-US"/>
+              </w:rPr>
+            </w:pPr>
+            <w:r>
+              <w:rPr>
+                <w:rFonts w:hint="default"/>
+                <w:b/>
+                <w:bCs/>
+                <w:lang w:val="en-US"/>
+              </w:rPr>
+              <w:t>Fail</w:t>
+            </w:r>
+            <w:r>
+              <w:rPr>
+                <w:rFonts w:hint="default"/>
+                <w:lang w:val="en-US"/>
+              </w:rPr>
+              <w:t>: The console shows no open orders;</w:t>
+            </w:r>
+          </w:p>
+        </w:tc>
+        <w:tc>
+          <w:tcPr>
+            <w:tcW w:w="9030" w:type="dxa"/>
+            <w:gridSpan w:val="2"/>
+            <w:vMerge w:val="continue"/>
+            <w:shd w:val="clear" w:color="auto" w:fill="FFFFFF" w:themeFill="background1"/>
+            <w:vAlign w:val="center"/>
+          </w:tcPr>
+          <w:p>
+            <w:pPr>
+              <w:widowControl w:val="0"/>
+              <w:jc w:val="center"/>
+              <w:rPr>
+                <w:rFonts w:hint="default"/>
+                <w:lang w:val="en-US"/>
+              </w:rPr>
+            </w:pPr>
+          </w:p>
+        </w:tc>
+        <w:tc>
+          <w:tcPr>
+            <w:tcW w:w="1144" w:type="dxa"/>
+            <w:gridSpan w:val="2"/>
+            <w:vMerge w:val="continue"/>
+          </w:tcPr>
+          <w:p>
+            <w:pPr>
+              <w:widowControl w:val="0"/>
+              <w:jc w:val="center"/>
+              <w:rPr>
+                <w:rFonts w:hint="default"/>
+                <w:lang w:val="en-US"/>
+              </w:rPr>
+            </w:pPr>
+          </w:p>
+        </w:tc>
+      </w:tr>
+      <w:tr>
+        <w:tblPrEx>
+          <w:tblBorders>
+            <w:top w:val="single" w:color="auto" w:sz="4" w:space="0"/>
+            <w:left w:val="single" w:color="auto" w:sz="4" w:space="0"/>
+            <w:bottom w:val="single" w:color="auto" w:sz="4" w:space="0"/>
+            <w:right w:val="single" w:color="auto" w:sz="4" w:space="0"/>
+            <w:insideH w:val="single" w:color="auto" w:sz="4" w:space="0"/>
+            <w:insideV w:val="single" w:color="auto" w:sz="4" w:space="0"/>
+          </w:tblBorders>
+          <w:tblCellMar>
+            <w:top w:w="0" w:type="dxa"/>
+            <w:left w:w="108" w:type="dxa"/>
+            <w:bottom w:w="0" w:type="dxa"/>
+            <w:right w:w="108" w:type="dxa"/>
+          </w:tblCellMar>
+        </w:tblPrEx>
+        <w:trPr>
+          <w:gridBefore w:val="1"/>
+          <w:wBefore w:w="6" w:type="dxa"/>
+          <w:trHeight w:val="720" w:hRule="atLeast"/>
+        </w:trPr>
+        <w:tc>
+          <w:tcPr>
+            <w:tcW w:w="719" w:type="dxa"/>
+            <w:gridSpan w:val="2"/>
+            <w:vAlign w:val="center"/>
+          </w:tcPr>
+          <w:p>
+            <w:pPr>
+              <w:pStyle w:val="7"/>
+              <w:widowControl w:val="0"/>
+              <w:numPr>
+                <w:ilvl w:val="5"/>
+                <w:numId w:val="1"/>
+              </w:numPr>
+              <w:bidi w:val="0"/>
+              <w:rPr>
+                <w:rFonts w:hint="default"/>
+                <w:lang w:val="en-US"/>
+              </w:rPr>
+            </w:pPr>
+          </w:p>
+        </w:tc>
+        <w:tc>
+          <w:tcPr>
+            <w:tcW w:w="6915" w:type="dxa"/>
+            <w:gridSpan w:val="3"/>
+            <w:vAlign w:val="center"/>
+          </w:tcPr>
+          <w:p>
+            <w:pPr>
+              <w:pStyle w:val="14"/>
+              <w:widowControl w:val="0"/>
+              <w:bidi w:val="0"/>
+              <w:jc w:val="both"/>
+              <w:rPr>
+                <w:rFonts w:hint="default"/>
+                <w:sz w:val="21"/>
+                <w:szCs w:val="21"/>
+                <w:vertAlign w:val="baseline"/>
+                <w:lang w:val="en-US"/>
+              </w:rPr>
+            </w:pPr>
+            <w:r>
+              <w:rPr>
+                <w:rFonts w:hint="default" w:asciiTheme="minorHAnsi" w:hAnsiTheme="minorHAnsi" w:cstheme="minorBidi"/>
+                <w:sz w:val="20"/>
+                <w:szCs w:val="20"/>
+                <w:lang w:val="en-US" w:eastAsia="zh-CN" w:bidi="ar-SA"/>
+              </w:rPr>
+              <w:t>Proceed only after successfully completing one (1) trade cycle;</w:t>
+            </w:r>
+          </w:p>
+        </w:tc>
+        <w:tc>
+          <w:tcPr>
+            <w:tcW w:w="7774" w:type="dxa"/>
+            <w:gridSpan w:val="3"/>
+            <w:shd w:val="clear" w:color="auto" w:fill="000000" w:themeFill="text1"/>
+            <w:vAlign w:val="center"/>
+          </w:tcPr>
+          <w:p>
+            <w:pPr>
+              <w:keepNext w:val="0"/>
+              <w:keepLines w:val="0"/>
+              <w:pageBreakBefore w:val="0"/>
+              <w:widowControl/>
+              <w:suppressLineNumbers w:val="0"/>
+              <w:shd w:val="clear" w:fill="1F1F1F"/>
+              <w:kinsoku/>
+              <w:wordWrap/>
+              <w:overflowPunct/>
+              <w:topLinePunct w:val="0"/>
+              <w:autoSpaceDE/>
+              <w:autoSpaceDN/>
+              <w:bidi w:val="0"/>
+              <w:adjustRightInd/>
+              <w:snapToGrid/>
+              <w:spacing w:line="192" w:lineRule="auto"/>
+              <w:ind w:left="198" w:leftChars="99" w:firstLine="0" w:firstLineChars="0"/>
+              <w:jc w:val="left"/>
+              <w:textAlignment w:val="auto"/>
+              <w:rPr>
+                <w:rFonts w:hint="default" w:ascii="Latin Modern Mono" w:hAnsi="Latin Modern Mono" w:cs="Latin Modern Mono" w:eastAsiaTheme="minorEastAsia"/>
+                <w:b w:val="0"/>
+                <w:bCs w:val="0"/>
+                <w:color w:val="9CDCFE"/>
+                <w:kern w:val="0"/>
+                <w:sz w:val="18"/>
+                <w:szCs w:val="18"/>
+                <w:shd w:val="clear" w:fill="1F1F1F"/>
+                <w:lang w:val="en-US" w:eastAsia="zh-CN" w:bidi="ar"/>
+              </w:rPr>
+            </w:pPr>
+            <w:r>
+              <w:rPr>
+                <w:rFonts w:hint="default" w:ascii="Latin Modern Mono" w:hAnsi="Latin Modern Mono" w:cs="Latin Modern Mono"/>
+                <w:b w:val="0"/>
+                <w:bCs w:val="0"/>
+                <w:color w:val="FFFFFF" w:themeColor="background1"/>
+                <w:kern w:val="0"/>
+                <w:sz w:val="18"/>
+                <w:szCs w:val="18"/>
+                <w:shd w:val="clear" w:fill="1F1F1F"/>
+                <w:lang w:val="en-US" w:eastAsia="zh-CN" w:bidi="ar"/>
+                <w14:textFill>
+                  <w14:solidFill>
+                    <w14:schemeClr w14:val="bg1"/>
+                  </w14:solidFill>
+                </w14:textFill>
+              </w:rPr>
+              <w:t xml:space="preserve">$ </w:t>
+            </w:r>
+            <w:r>
+              <w:rPr>
+                <w:rFonts w:hint="default" w:ascii="Latin Modern Mono" w:hAnsi="Latin Modern Mono" w:cs="Latin Modern Mono" w:eastAsiaTheme="minorEastAsia"/>
+                <w:b w:val="0"/>
+                <w:bCs w:val="0"/>
+                <w:color w:val="9CDCFE"/>
+                <w:kern w:val="0"/>
+                <w:sz w:val="18"/>
+                <w:szCs w:val="18"/>
+                <w:shd w:val="clear" w:fill="1F1F1F"/>
+                <w:lang w:val="en-US" w:eastAsia="zh-CN" w:bidi="ar"/>
+              </w:rPr>
+              <w:t>npx tsx app &gt; fcrt/2.1-cli-om/2.1.2-req-expiry/logs/app-fcrt-cs-</w:t>
+            </w:r>
+            <w:r>
+              <w:rPr>
+                <w:rFonts w:hint="default" w:ascii="Latin Modern Mono" w:hAnsi="Latin Modern Mono" w:cs="Latin Modern Mono"/>
+                <w:b w:val="0"/>
+                <w:bCs w:val="0"/>
+                <w:color w:val="9CDCFE"/>
+                <w:kern w:val="0"/>
+                <w:sz w:val="18"/>
+                <w:szCs w:val="18"/>
+                <w:shd w:val="clear" w:fill="1F1F1F"/>
+                <w:lang w:val="en-US" w:eastAsia="zh-CN" w:bidi="ar"/>
+              </w:rPr>
+              <w:t>2a</w:t>
+            </w:r>
+            <w:r>
+              <w:rPr>
+                <w:rFonts w:hint="default" w:ascii="Latin Modern Mono" w:hAnsi="Latin Modern Mono" w:cs="Latin Modern Mono" w:eastAsiaTheme="minorEastAsia"/>
+                <w:b w:val="0"/>
+                <w:bCs w:val="0"/>
+                <w:color w:val="9CDCFE"/>
+                <w:kern w:val="0"/>
+                <w:sz w:val="18"/>
+                <w:szCs w:val="18"/>
+                <w:shd w:val="clear" w:fill="1F1F1F"/>
+                <w:lang w:val="en-US" w:eastAsia="zh-CN" w:bidi="ar"/>
+              </w:rPr>
+              <w:t>.log</w:t>
+            </w:r>
+          </w:p>
+          <w:p>
+            <w:pPr>
+              <w:keepNext w:val="0"/>
+              <w:keepLines w:val="0"/>
+              <w:pageBreakBefore w:val="0"/>
+              <w:widowControl/>
+              <w:suppressLineNumbers w:val="0"/>
+              <w:shd w:val="clear" w:fill="1F1F1F"/>
+              <w:kinsoku/>
+              <w:wordWrap/>
+              <w:overflowPunct/>
+              <w:topLinePunct w:val="0"/>
+              <w:autoSpaceDE/>
+              <w:autoSpaceDN/>
+              <w:bidi w:val="0"/>
+              <w:adjustRightInd/>
+              <w:snapToGrid/>
+              <w:spacing w:line="192" w:lineRule="auto"/>
+              <w:ind w:left="198" w:leftChars="99" w:firstLine="0" w:firstLineChars="0"/>
+              <w:jc w:val="left"/>
+              <w:textAlignment w:val="auto"/>
+              <w:rPr>
+                <w:rFonts w:hint="default" w:asciiTheme="minorHAnsi" w:hAnsiTheme="minorHAnsi" w:cstheme="minorBidi"/>
+                <w:sz w:val="20"/>
+                <w:szCs w:val="20"/>
+                <w:lang w:val="en-US" w:eastAsia="zh-CN" w:bidi="ar-SA"/>
+              </w:rPr>
+            </w:pPr>
+            <w:r>
+              <w:rPr>
+                <w:rFonts w:hint="default" w:ascii="Latin Modern Mono" w:hAnsi="Latin Modern Mono" w:cs="Latin Modern Mono" w:eastAsiaTheme="minorEastAsia"/>
+                <w:b w:val="0"/>
+                <w:bCs w:val="0"/>
+                <w:color w:val="9CDCFE"/>
+                <w:kern w:val="0"/>
+                <w:sz w:val="18"/>
+                <w:szCs w:val="18"/>
+                <w:shd w:val="clear" w:fill="1F1F1F"/>
+                <w:lang w:val="en-US" w:eastAsia="zh-CN" w:bidi="ar"/>
+              </w:rPr>
+              <w:t>/api/v1/trade/orders-history?before=</w:t>
+            </w:r>
+            <w:r>
+              <w:rPr>
+                <w:rFonts w:hint="default" w:ascii="Latin Modern Mono" w:hAnsi="Latin Modern Mono" w:cs="Latin Modern Mono"/>
+                <w:b w:val="0"/>
+                <w:bCs w:val="0"/>
+                <w:color w:val="9CDCFE"/>
+                <w:kern w:val="0"/>
+                <w:sz w:val="18"/>
+                <w:szCs w:val="18"/>
+                <w:shd w:val="clear" w:fill="1F1F1F"/>
+                <w:lang w:val="en-US" w:eastAsia="zh-CN" w:bidi="ar"/>
+              </w:rPr>
+              <w:t>0</w:t>
+            </w:r>
+          </w:p>
+        </w:tc>
+      </w:tr>
+      <w:tr>
+        <w:tblPrEx>
+          <w:tblBorders>
+            <w:top w:val="single" w:color="auto" w:sz="4" w:space="0"/>
+            <w:left w:val="single" w:color="auto" w:sz="4" w:space="0"/>
+            <w:bottom w:val="single" w:color="auto" w:sz="4" w:space="0"/>
+            <w:right w:val="single" w:color="auto" w:sz="4" w:space="0"/>
+            <w:insideH w:val="single" w:color="auto" w:sz="4" w:space="0"/>
+            <w:insideV w:val="single" w:color="auto" w:sz="4" w:space="0"/>
+          </w:tblBorders>
+          <w:tblCellMar>
+            <w:top w:w="0" w:type="dxa"/>
+            <w:left w:w="108" w:type="dxa"/>
+            <w:bottom w:w="0" w:type="dxa"/>
+            <w:right w:w="108" w:type="dxa"/>
+          </w:tblCellMar>
+        </w:tblPrEx>
+        <w:trPr>
+          <w:trHeight w:val="2160" w:hRule="atLeast"/>
+        </w:trPr>
+        <w:tc>
+          <w:tcPr>
+            <w:tcW w:w="731" w:type="dxa"/>
+            <w:gridSpan w:val="4"/>
+            <w:vMerge w:val="restart"/>
+            <w:vAlign w:val="center"/>
+          </w:tcPr>
+          <w:p>
+            <w:pPr>
+              <w:pStyle w:val="7"/>
+              <w:widowControl w:val="0"/>
+              <w:numPr>
+                <w:ilvl w:val="5"/>
+                <w:numId w:val="1"/>
+              </w:numPr>
+              <w:bidi w:val="0"/>
+              <w:rPr>
+                <w:rFonts w:hint="default"/>
+                <w:lang w:val="en-US"/>
+              </w:rPr>
+            </w:pPr>
+          </w:p>
+        </w:tc>
+        <w:tc>
+          <w:tcPr>
+            <w:tcW w:w="14683" w:type="dxa"/>
+            <w:gridSpan w:val="5"/>
+            <w:vAlign w:val="center"/>
+          </w:tcPr>
+          <w:p>
+            <w:pPr>
+              <w:pStyle w:val="14"/>
+              <w:widowControl w:val="0"/>
+              <w:bidi w:val="0"/>
+              <w:ind w:left="16" w:leftChars="0" w:hanging="16" w:hangingChars="8"/>
+              <w:jc w:val="both"/>
+              <w:rPr>
+                <w:rFonts w:hint="default"/>
+                <w:lang w:val="en-US" w:eastAsia="zh-CN"/>
+              </w:rPr>
+            </w:pPr>
+            <w:r>
+              <w:rPr>
+                <w:rFonts w:hint="default"/>
+                <w:lang w:val="en-US" w:eastAsia="zh-CN"/>
+              </w:rPr>
+              <w:t>select * from devel.request order by request;</w:t>
+            </w:r>
+          </w:p>
+          <w:p>
+            <w:pPr>
+              <w:pStyle w:val="14"/>
+              <w:widowControl w:val="0"/>
+              <w:bidi w:val="0"/>
+              <w:ind w:left="16" w:leftChars="0" w:hanging="16" w:hangingChars="8"/>
+              <w:jc w:val="both"/>
+              <w:rPr>
+                <w:rFonts w:hint="default"/>
+                <w:lang w:val="en-US" w:eastAsia="zh-CN"/>
+              </w:rPr>
+            </w:pPr>
+            <w:r>
+              <w:rPr>
+                <w:rFonts w:hint="default"/>
+                <w:lang w:val="en-US" w:eastAsia="zh-CN"/>
+              </w:rPr>
+              <w:t>select * from devel.orders order by request;</w:t>
+            </w:r>
+          </w:p>
+          <w:p>
+            <w:pPr>
+              <w:pStyle w:val="14"/>
+              <w:widowControl w:val="0"/>
+              <w:bidi w:val="0"/>
+              <w:ind w:left="16" w:leftChars="0" w:hanging="16" w:hangingChars="8"/>
+              <w:jc w:val="both"/>
+              <w:rPr>
+                <w:rFonts w:hint="default"/>
+                <w:lang w:val="en-US" w:eastAsia="zh-CN"/>
+              </w:rPr>
+            </w:pPr>
+            <w:r>
+              <w:rPr>
+                <w:rFonts w:hint="default"/>
+                <w:lang w:val="en-US" w:eastAsia="zh-CN"/>
+              </w:rPr>
+              <w:t>select * from devel.vw_orders order by request;</w:t>
+            </w:r>
+          </w:p>
+          <w:p>
+            <w:pPr>
+              <w:pStyle w:val="14"/>
+              <w:widowControl w:val="0"/>
+              <w:bidi w:val="0"/>
+              <w:ind w:left="16" w:leftChars="0" w:hanging="16" w:hangingChars="8"/>
+              <w:jc w:val="both"/>
+              <w:rPr>
+                <w:rFonts w:hint="default"/>
+                <w:lang w:val="en-US" w:eastAsia="zh-CN"/>
+              </w:rPr>
+            </w:pPr>
+            <w:r>
+              <w:rPr>
+                <w:rFonts w:hint="default"/>
+                <w:lang w:val="en-US" w:eastAsia="zh-CN"/>
+              </w:rPr>
+              <w:t>select * from devel.vw_api_requests order by clientOrderId;</w:t>
+            </w:r>
+          </w:p>
+          <w:p>
+            <w:pPr>
+              <w:pStyle w:val="14"/>
+              <w:widowControl w:val="0"/>
+              <w:bidi w:val="0"/>
+              <w:ind w:left="798" w:leftChars="0" w:hanging="798" w:hangingChars="380"/>
+              <w:jc w:val="both"/>
+              <w:rPr>
+                <w:rFonts w:hint="default"/>
+                <w:lang w:val="en-US" w:eastAsia="zh-CN"/>
+              </w:rPr>
+            </w:pPr>
+            <w:r>
+              <w:rPr>
+                <w:rFonts w:hint="default"/>
+                <w:lang w:val="en-US" w:eastAsia="zh-CN"/>
+              </w:rPr>
+              <w:t xml:space="preserve">select (select count(*) as request from devel.request) as request, </w:t>
+            </w:r>
+          </w:p>
+          <w:p>
+            <w:pPr>
+              <w:pStyle w:val="14"/>
+              <w:widowControl w:val="0"/>
+              <w:bidi w:val="0"/>
+              <w:ind w:left="798" w:leftChars="392" w:hanging="14" w:hangingChars="7"/>
+              <w:jc w:val="both"/>
+              <w:rPr>
+                <w:rFonts w:hint="default"/>
+                <w:lang w:val="en-US" w:eastAsia="zh-CN"/>
+              </w:rPr>
+            </w:pPr>
+            <w:r>
+              <w:rPr>
+                <w:rFonts w:hint="default"/>
+                <w:lang w:val="en-US" w:eastAsia="zh-CN"/>
+              </w:rPr>
+              <w:t>(select count(*) as orders from devel.orders) as orders,</w:t>
+            </w:r>
+          </w:p>
+          <w:p>
+            <w:pPr>
+              <w:pStyle w:val="14"/>
+              <w:widowControl w:val="0"/>
+              <w:bidi w:val="0"/>
+              <w:ind w:left="798" w:leftChars="392" w:hanging="14" w:hangingChars="7"/>
+              <w:jc w:val="both"/>
+              <w:rPr>
+                <w:rFonts w:hint="default"/>
+                <w:lang w:val="en-US" w:eastAsia="zh-CN"/>
+              </w:rPr>
+            </w:pPr>
+            <w:r>
+              <w:rPr>
+                <w:rFonts w:hint="default"/>
+                <w:lang w:val="en-US" w:eastAsia="zh-CN"/>
+              </w:rPr>
+              <w:t>(select count(*) as vw_orders from devel.vw_orders) as vw_orders,</w:t>
+            </w:r>
+          </w:p>
+          <w:p>
+            <w:pPr>
+              <w:pStyle w:val="14"/>
+              <w:widowControl w:val="0"/>
+              <w:bidi w:val="0"/>
+              <w:ind w:left="798" w:leftChars="392" w:hanging="14" w:hangingChars="7"/>
+              <w:jc w:val="both"/>
+              <w:rPr>
+                <w:rFonts w:hint="default" w:ascii="Latin Modern Mono" w:hAnsi="Latin Modern Mono" w:cs="Linux Libertine Mono O" w:eastAsiaTheme="minorEastAsia"/>
+                <w:sz w:val="21"/>
+                <w:szCs w:val="18"/>
+                <w:lang w:val="en-US" w:eastAsia="zh-CN" w:bidi="ar-SA"/>
+              </w:rPr>
+            </w:pPr>
+            <w:r>
+              <w:rPr>
+                <w:rFonts w:hint="default"/>
+                <w:lang w:val="en-US" w:eastAsia="zh-CN"/>
+              </w:rPr>
+              <w:t>(select count(*) as vw_api_requests from devel.vw_api_requests) as vw_api_requests;</w:t>
+            </w:r>
+          </w:p>
+        </w:tc>
+      </w:tr>
+      <w:tr>
+        <w:tblPrEx>
+          <w:tblBorders>
+            <w:top w:val="single" w:color="auto" w:sz="4" w:space="0"/>
+            <w:left w:val="single" w:color="auto" w:sz="4" w:space="0"/>
+            <w:bottom w:val="single" w:color="auto" w:sz="4" w:space="0"/>
+            <w:right w:val="single" w:color="auto" w:sz="4" w:space="0"/>
+            <w:insideH w:val="single" w:color="auto" w:sz="4" w:space="0"/>
+            <w:insideV w:val="single" w:color="auto" w:sz="4" w:space="0"/>
+          </w:tblBorders>
+          <w:tblCellMar>
+            <w:top w:w="0" w:type="dxa"/>
+            <w:left w:w="108" w:type="dxa"/>
+            <w:bottom w:w="0" w:type="dxa"/>
+            <w:right w:w="108" w:type="dxa"/>
+          </w:tblCellMar>
+        </w:tblPrEx>
+        <w:trPr>
+          <w:trHeight w:val="720" w:hRule="atLeast"/>
+        </w:trPr>
+        <w:tc>
+          <w:tcPr>
+            <w:tcW w:w="731" w:type="dxa"/>
+            <w:gridSpan w:val="4"/>
+            <w:vMerge w:val="continue"/>
+            <w:vAlign w:val="center"/>
+          </w:tcPr>
+          <w:p>
+            <w:pPr>
+              <w:widowControl w:val="0"/>
+              <w:ind w:firstLineChars="0"/>
+              <w:jc w:val="both"/>
+            </w:pPr>
+          </w:p>
+        </w:tc>
+        <w:tc>
+          <w:tcPr>
+            <w:tcW w:w="6909" w:type="dxa"/>
+            <w:gridSpan w:val="2"/>
+            <w:vAlign w:val="center"/>
+          </w:tcPr>
+          <w:p>
+            <w:pPr>
+              <w:widowControl w:val="0"/>
+              <w:ind w:left="200" w:leftChars="100" w:firstLine="0" w:firstLineChars="0"/>
+              <w:jc w:val="both"/>
+              <w:rPr>
+                <w:rFonts w:hint="default"/>
+                <w:lang w:val="en-US"/>
+              </w:rPr>
+            </w:pPr>
+            <w:r>
+              <w:rPr>
+                <w:rFonts w:hint="default"/>
+                <w:b/>
+                <w:bCs/>
+                <w:lang w:val="en-US"/>
+              </w:rPr>
+              <w:t>Pass</w:t>
+            </w:r>
+            <w:r>
+              <w:rPr>
+                <w:rFonts w:hint="default"/>
+                <w:lang w:val="en-US"/>
+              </w:rPr>
               <w:t xml:space="preserve">: All query results contain data; </w:t>
             </w:r>
           </w:p>
@@ -16898,8 +17991,9 @@
         <w:tc>
           <w:tcPr>
             <w:tcW w:w="6720" w:type="dxa"/>
+            <w:gridSpan w:val="2"/>
             <w:vMerge w:val="restart"/>
-            <w:shd w:val="clear" w:color="auto" w:fill="000000" w:themeFill="text1"/>
+            <w:shd w:val="clear" w:color="auto" w:fill="FFFFFF" w:themeFill="background1"/>
             <w:vAlign w:val="center"/>
           </w:tcPr>
           <w:p>
@@ -17108,14 +18202,12 @@
           </w:tblCellMar>
         </w:tblPrEx>
         <w:trPr>
-          <w:gridBefore w:val="1"/>
-          <w:wBefore w:w="6" w:type="dxa"/>
           <w:trHeight w:val="720" w:hRule="atLeast"/>
         </w:trPr>
         <w:tc>
           <w:tcPr>
-            <w:tcW w:w="719" w:type="dxa"/>
-            <w:gridSpan w:val="3"/>
+            <w:tcW w:w="731" w:type="dxa"/>
+            <w:gridSpan w:val="4"/>
             <w:vMerge w:val="continue"/>
             <w:vAlign w:val="center"/>
           </w:tcPr>
@@ -17130,6 +18222,7 @@
         <w:tc>
           <w:tcPr>
             <w:tcW w:w="6909" w:type="dxa"/>
+            <w:gridSpan w:val="2"/>
             <w:vAlign w:val="center"/>
           </w:tcPr>
           <w:p>
@@ -17163,8 +18256,9 @@
         <w:tc>
           <w:tcPr>
             <w:tcW w:w="6720" w:type="dxa"/>
+            <w:gridSpan w:val="2"/>
             <w:vMerge w:val="continue"/>
-            <w:shd w:val="clear" w:color="auto" w:fill="000000" w:themeFill="text1"/>
+            <w:shd w:val="clear" w:color="auto" w:fill="FFFFFF" w:themeFill="background1"/>
             <w:vAlign w:val="center"/>
           </w:tcPr>
           <w:p>
@@ -17213,12 +18307,13 @@
           </w:tblCellMar>
         </w:tblPrEx>
         <w:trPr>
+          <w:gridBefore w:val="1"/>
+          <w:wBefore w:w="6" w:type="dxa"/>
           <w:trHeight w:val="720" w:hRule="atLeast"/>
         </w:trPr>
         <w:tc>
           <w:tcPr>
             <w:tcW w:w="716" w:type="dxa"/>
-            <w:gridSpan w:val="2"/>
             <w:vMerge w:val="restart"/>
             <w:vAlign w:val="center"/>
           </w:tcPr>
@@ -17237,7 +18332,7 @@
         <w:tc>
           <w:tcPr>
             <w:tcW w:w="14692" w:type="dxa"/>
-            <w:gridSpan w:val="5"/>
+            <w:gridSpan w:val="7"/>
             <w:vAlign w:val="center"/>
           </w:tcPr>
           <w:p>
@@ -17278,12 +18373,13 @@
           </w:tblCellMar>
         </w:tblPrEx>
         <w:trPr>
+          <w:gridBefore w:val="1"/>
+          <w:wBefore w:w="6" w:type="dxa"/>
           <w:trHeight w:val="576" w:hRule="atLeast"/>
         </w:trPr>
         <w:tc>
           <w:tcPr>
             <w:tcW w:w="716" w:type="dxa"/>
-            <w:gridSpan w:val="2"/>
             <w:vMerge w:val="continue"/>
             <w:vAlign w:val="center"/>
           </w:tcPr>
@@ -17298,7 +18394,7 @@
         <w:tc>
           <w:tcPr>
             <w:tcW w:w="6918" w:type="dxa"/>
-            <w:gridSpan w:val="3"/>
+            <w:gridSpan w:val="4"/>
             <w:vAlign w:val="center"/>
           </w:tcPr>
           <w:p>
@@ -17332,6 +18428,7 @@
         <w:tc>
           <w:tcPr>
             <w:tcW w:w="6720" w:type="dxa"/>
+            <w:gridSpan w:val="2"/>
             <w:vMerge w:val="restart"/>
             <w:shd w:val="clear" w:color="auto" w:fill="auto"/>
             <w:vAlign w:val="center"/>
@@ -17542,12 +18639,13 @@
           </w:tblCellMar>
         </w:tblPrEx>
         <w:trPr>
+          <w:gridBefore w:val="1"/>
+          <w:wBefore w:w="6" w:type="dxa"/>
           <w:trHeight w:val="576" w:hRule="atLeast"/>
         </w:trPr>
         <w:tc>
           <w:tcPr>
             <w:tcW w:w="716" w:type="dxa"/>
-            <w:gridSpan w:val="2"/>
             <w:vMerge w:val="continue"/>
             <w:vAlign w:val="center"/>
           </w:tcPr>
@@ -17562,7 +18660,7 @@
         <w:tc>
           <w:tcPr>
             <w:tcW w:w="6918" w:type="dxa"/>
-            <w:gridSpan w:val="3"/>
+            <w:gridSpan w:val="4"/>
             <w:vAlign w:val="center"/>
           </w:tcPr>
           <w:p>
@@ -17598,6 +18696,7 @@
         <w:tc>
           <w:tcPr>
             <w:tcW w:w="6720" w:type="dxa"/>
+            <w:gridSpan w:val="2"/>
             <w:vMerge w:val="continue"/>
             <w:shd w:val="clear" w:color="auto" w:fill="auto"/>
             <w:vAlign w:val="center"/>
@@ -17735,7 +18834,9 @@
           </w:tcPr>
           <w:p>
             <w:pPr>
+              <w:widowControl w:val="0"/>
               <w:bidi w:val="0"/>
+              <w:jc w:val="both"/>
               <w:rPr>
                 <w:rFonts w:hint="default"/>
                 <w:lang w:val="en-US"/>
@@ -17846,16 +18947,7 @@
                 <w:szCs w:val="20"/>
                 <w:lang w:val="en-US" w:eastAsia="zh-CN" w:bidi="ar-SA"/>
               </w:rPr>
-              <w:t xml:space="preserve">onitor app </w:t>
-            </w:r>
-            <w:r>
-              <w:rPr>
-                <w:rFonts w:hint="default" w:asciiTheme="minorHAnsi" w:hAnsiTheme="minorHAnsi" w:eastAsiaTheme="minorEastAsia" w:cstheme="minorBidi"/>
-                <w:sz w:val="20"/>
-                <w:szCs w:val="20"/>
-                <w:lang w:val="en-US" w:eastAsia="zh-CN" w:bidi="ar-SA"/>
-              </w:rPr>
-              <w:t>until one of the following two conditions occurs;</w:t>
+              <w:t>onitor app until one of the following two conditions occurs;</w:t>
             </w:r>
           </w:p>
         </w:tc>
@@ -18595,7 +19687,7 @@
                 <w:lang w:val="en-US"/>
               </w:rPr>
               <w:object>
-                <v:shape id="_x0000_i1070" o:spt="75" type="#_x0000_t75" style="height:42.2pt;width:42.2pt;" o:ole="t" filled="f" o:preferrelative="t" stroked="f" coordsize="21600,21600">
+                <v:shape id="_x0000_i1031" o:spt="75" type="#_x0000_t75" style="height:42.2pt;width:42.2pt;" o:ole="t" filled="f" o:preferrelative="t" stroked="f" coordsize="21600,21600">
                   <v:path/>
                   <v:fill on="f" focussize="0,0"/>
                   <v:stroke on="f"/>
@@ -18604,7 +19696,7 @@
                   <w10:wrap type="none"/>
                   <w10:anchorlock/>
                 </v:shape>
-                <o:OLEObject Type="Embed" ProgID="Word.Document.12" ShapeID="_x0000_i1070" DrawAspect="Icon" ObjectID="_1468075731" r:id="rId24">
+                <o:OLEObject Type="Embed" ProgID="Word.Document.12" ShapeID="_x0000_i1031" DrawAspect="Icon" ObjectID="_1468075731" r:id="rId25">
                   <o:LockedField>false</o:LockedField>
                 </o:OLEObject>
               </w:object>
@@ -18655,6 +19747,8 @@
                 <w:lang w:val="en-US"/>
               </w:rPr>
             </w:pPr>
+            <w:bookmarkStart w:id="0" w:name="_Ref60172592"/>
+            <w:bookmarkEnd w:id="0"/>
           </w:p>
         </w:tc>
         <w:tc>
@@ -18903,7 +19997,7 @@
             <w:tcW w:w="7368" w:type="dxa"/>
             <w:gridSpan w:val="4"/>
             <w:vMerge w:val="restart"/>
-            <w:shd w:val="clear" w:color="auto" w:fill="000000" w:themeFill="text1"/>
+            <w:shd w:val="clear" w:color="auto" w:fill="FFFFFF" w:themeFill="background1"/>
             <w:vAlign w:val="center"/>
           </w:tcPr>
           <w:p>
@@ -19171,7 +20265,7 @@
             <w:tcW w:w="7368" w:type="dxa"/>
             <w:gridSpan w:val="4"/>
             <w:vMerge w:val="continue"/>
-            <w:shd w:val="clear" w:color="auto" w:fill="000000" w:themeFill="text1"/>
+            <w:shd w:val="clear" w:color="auto" w:fill="FFFFFF" w:themeFill="background1"/>
             <w:vAlign w:val="center"/>
           </w:tcPr>
           <w:p>
@@ -19337,7 +20431,49 @@
                 <w:rFonts w:hint="default"/>
                 <w:lang w:val="en-US"/>
               </w:rPr>
-              <w:t>: All counts equal the results of db query in (xxxviii);</w:t>
+              <w:t>: All counts equal the results of db query in (</w:t>
+            </w:r>
+            <w:r>
+              <w:rPr>
+                <w:rFonts w:hint="default"/>
+                <w:lang w:val="en-US"/>
+              </w:rPr>
+              <w:fldChar w:fldCharType="begin"/>
+            </w:r>
+            <w:r>
+              <w:rPr>
+                <w:rFonts w:hint="default"/>
+                <w:lang w:val="en-US"/>
+              </w:rPr>
+              <w:instrText xml:space="preserve"> REF _Ref60172592 \r \h </w:instrText>
+            </w:r>
+            <w:r>
+              <w:rPr>
+                <w:rFonts w:hint="default"/>
+                <w:lang w:val="en-US"/>
+              </w:rPr>
+              <w:fldChar w:fldCharType="separate"/>
+            </w:r>
+            <w:r>
+              <w:rPr>
+                <w:rFonts w:hint="default"/>
+                <w:lang w:val="en-US"/>
+              </w:rPr>
+              <w:t>xxxix</w:t>
+            </w:r>
+            <w:r>
+              <w:rPr>
+                <w:rFonts w:hint="default"/>
+                <w:lang w:val="en-US"/>
+              </w:rPr>
+              <w:fldChar w:fldCharType="end"/>
+            </w:r>
+            <w:r>
+              <w:rPr>
+                <w:rFonts w:hint="default"/>
+                <w:lang w:val="en-US"/>
+              </w:rPr>
+              <w:t>);</w:t>
             </w:r>
           </w:p>
         </w:tc>
@@ -19607,7 +20743,49 @@
                 <w:rFonts w:hint="default"/>
                 <w:lang w:val="en-US"/>
               </w:rPr>
-              <w:t>: One or more counts do not match db query in (xxxviii);</w:t>
+              <w:t>: One or more counts do not match db query in (</w:t>
+            </w:r>
+            <w:r>
+              <w:rPr>
+                <w:rFonts w:hint="default"/>
+                <w:lang w:val="en-US"/>
+              </w:rPr>
+              <w:fldChar w:fldCharType="begin"/>
+            </w:r>
+            <w:r>
+              <w:rPr>
+                <w:rFonts w:hint="default"/>
+                <w:lang w:val="en-US"/>
+              </w:rPr>
+              <w:instrText xml:space="preserve"> REF _Ref60172592 \r \h </w:instrText>
+            </w:r>
+            <w:r>
+              <w:rPr>
+                <w:rFonts w:hint="default"/>
+                <w:lang w:val="en-US"/>
+              </w:rPr>
+              <w:fldChar w:fldCharType="separate"/>
+            </w:r>
+            <w:r>
+              <w:rPr>
+                <w:rFonts w:hint="default"/>
+                <w:lang w:val="en-US"/>
+              </w:rPr>
+              <w:t>xxxix</w:t>
+            </w:r>
+            <w:r>
+              <w:rPr>
+                <w:rFonts w:hint="default"/>
+                <w:lang w:val="en-US"/>
+              </w:rPr>
+              <w:fldChar w:fldCharType="end"/>
+            </w:r>
+            <w:r>
+              <w:rPr>
+                <w:rFonts w:hint="default"/>
+                <w:lang w:val="en-US"/>
+              </w:rPr>
+              <w:t>);</w:t>
             </w:r>
           </w:p>
         </w:tc>
@@ -19991,7 +21169,7 @@
                           </pic:cNvPicPr>
                         </pic:nvPicPr>
                         <pic:blipFill>
-                          <a:blip r:embed="rId25"/>
+                          <a:blip r:embed="rId26"/>
                           <a:stretch>
                             <a:fillRect/>
                           </a:stretch>
@@ -20563,7 +21741,7 @@
                           </pic:cNvPicPr>
                         </pic:nvPicPr>
                         <pic:blipFill>
-                          <a:blip r:embed="rId26"/>
+                          <a:blip r:embed="rId27"/>
                           <a:stretch>
                             <a:fillRect/>
                           </a:stretch>
@@ -21099,7 +22277,7 @@
                           </pic:cNvPicPr>
                         </pic:nvPicPr>
                         <pic:blipFill>
-                          <a:blip r:embed="rId27"/>
+                          <a:blip r:embed="rId28"/>
                           <a:stretch>
                             <a:fillRect/>
                           </a:stretch>
@@ -21328,16 +22506,7 @@
                 <w:rFonts w:hint="default"/>
                 <w:lang w:val="en-US"/>
               </w:rPr>
-              <w:t xml:space="preserve">: There are no differences or order remains </w:t>
-            </w:r>
-            <w:bookmarkStart w:id="0" w:name="_GoBack"/>
-            <w:bookmarkEnd w:id="0"/>
-            <w:r>
-              <w:rPr>
-                <w:rFonts w:hint="default"/>
-                <w:lang w:val="en-US"/>
-              </w:rPr>
-              <w:t>[Pending];</w:t>
+              <w:t>: There are no differences or order remains [Pending];</w:t>
             </w:r>
           </w:p>
         </w:tc>
@@ -22226,7 +23395,7 @@
     <w:lsdException w:unhideWhenUsed="0" w:uiPriority="0" w:semiHidden="0" w:name="toc 8"/>
     <w:lsdException w:unhideWhenUsed="0" w:uiPriority="0" w:semiHidden="0" w:name="toc 9"/>
     <w:lsdException w:unhideWhenUsed="0" w:uiPriority="0" w:semiHidden="0" w:name="Normal Indent"/>
-    <w:lsdException w:unhideWhenUsed="0" w:uiPriority="0" w:semiHidden="0" w:name="footnote text"/>
+    <w:lsdException w:qFormat="1" w:unhideWhenUsed="0" w:uiPriority="0" w:semiHidden="0" w:name="footnote text"/>
     <w:lsdException w:unhideWhenUsed="0" w:uiPriority="0" w:semiHidden="0" w:name="annotation text"/>
     <w:lsdException w:unhideWhenUsed="0" w:uiPriority="0" w:semiHidden="0" w:name="header"/>
     <w:lsdException w:unhideWhenUsed="0" w:uiPriority="0" w:semiHidden="0" w:name="footer"/>
@@ -22289,7 +23458,7 @@
     <w:lsdException w:unhideWhenUsed="0" w:uiPriority="0" w:semiHidden="0" w:name="Document Map"/>
     <w:lsdException w:unhideWhenUsed="0" w:uiPriority="0" w:semiHidden="0" w:name="Plain Text"/>
     <w:lsdException w:unhideWhenUsed="0" w:uiPriority="0" w:semiHidden="0" w:name="E-mail Signature"/>
-    <w:lsdException w:unhideWhenUsed="0" w:uiPriority="0" w:semiHidden="0" w:name="Normal (Web)"/>
+    <w:lsdException w:qFormat="1" w:unhideWhenUsed="0" w:uiPriority="0" w:semiHidden="0" w:name="Normal (Web)"/>
     <w:lsdException w:unhideWhenUsed="0" w:uiPriority="0" w:semiHidden="0" w:name="HTML Acronym"/>
     <w:lsdException w:unhideWhenUsed="0" w:uiPriority="0" w:semiHidden="0" w:name="HTML Address"/>
     <w:lsdException w:unhideWhenUsed="0" w:uiPriority="0" w:semiHidden="0" w:name="HTML Cite"/>
@@ -22646,6 +23815,7 @@
     <w:name w:val="footnote text"/>
     <w:basedOn w:val="1"/>
     <w:link w:val="17"/>
+    <w:qFormat/>
     <w:uiPriority w:val="0"/>
     <w:pPr>
       <w:snapToGrid w:val="0"/>
@@ -22658,6 +23828,7 @@
   </w:style>
   <w:style w:type="paragraph" w:styleId="12">
     <w:name w:val="Normal (Web)"/>
+    <w:qFormat/>
     <w:uiPriority w:val="0"/>
     <w:pPr>
       <w:spacing w:before="0" w:beforeAutospacing="1" w:after="0" w:afterAutospacing="1"/>
@@ -22665,6 +23836,7 @@
       <w:jc w:val="left"/>
     </w:pPr>
     <w:rPr>
+      <w:rFonts w:ascii="Times New Roman" w:hAnsi="Times New Roman" w:eastAsia="SimSun" w:cs="Times New Roman"/>
       <w:kern w:val="0"/>
       <w:sz w:val="24"/>
       <w:szCs w:val="24"/>

</xml_diff>

<commit_message>
Savepoint; FCRT 2.1.2 w/ Expiry completed; Success 100%; next up: FCRT 2.1.3 w/ Resubs
</commit_message>
<xml_diff>
--- a/fcrt/2.1-cli-om/2.1.2-req-expiry/Documents/fcrt-2.1.2-test-template.docx
+++ b/fcrt/2.1-cli-om/2.1.2-req-expiry/Documents/fcrt-2.1.2-test-template.docx
@@ -314,6 +314,61 @@
               <w:jc w:val="both"/>
               <w:rPr>
                 <w:rFonts w:hint="default"/>
+                <w:lang w:val="en-US" w:eastAsia="zh-CN"/>
+              </w:rPr>
+            </w:pPr>
+            <w:r>
+              <w:rPr>
+                <w:rFonts w:hint="default"/>
+                <w:lang w:val="en-US" w:eastAsia="zh-CN"/>
+              </w:rPr>
+              <w:t>ps -ef|grep -vE "firefox|browse|brave|root|NX|grep|\?"|grep -E "node|npm|tsx|mjs|ipc"&gt;</w:t>
+            </w:r>
+            <w:r>
+              <w:rPr>
+                <w:rFonts w:hint="default"/>
+                <w:lang w:val="en-US" w:eastAsia="zh-CN"/>
+              </w:rPr>
+              <w:fldChar w:fldCharType="begin"/>
+            </w:r>
+            <w:r>
+              <w:rPr>
+                <w:rFonts w:hint="default"/>
+                <w:lang w:val="en-US" w:eastAsia="zh-CN"/>
+              </w:rPr>
+              <w:instrText xml:space="preserve"> HYPERLINK "../logs/ps-ef.log" </w:instrText>
+            </w:r>
+            <w:r>
+              <w:rPr>
+                <w:rFonts w:hint="default"/>
+                <w:lang w:val="en-US" w:eastAsia="zh-CN"/>
+              </w:rPr>
+              <w:fldChar w:fldCharType="separate"/>
+            </w:r>
+            <w:r>
+              <w:rPr>
+                <w:rStyle w:val="13"/>
+                <w:rFonts w:hint="default"/>
+                <w:lang w:val="en-US" w:eastAsia="zh-CN"/>
+              </w:rPr>
+              <w:t>../logs/ps-ef.log</w:t>
+            </w:r>
+            <w:r>
+              <w:rPr>
+                <w:rFonts w:hint="default"/>
+                <w:lang w:val="en-US" w:eastAsia="zh-CN"/>
+              </w:rPr>
+              <w:fldChar w:fldCharType="end"/>
+            </w:r>
+          </w:p>
+          <w:p>
+            <w:pPr>
+              <w:pStyle w:val="16"/>
+              <w:widowControl w:val="0"/>
+              <w:bidi w:val="0"/>
+              <w:jc w:val="both"/>
+              <w:rPr>
+                <w:rFonts w:hint="default"/>
                 <w:sz w:val="20"/>
                 <w:szCs w:val="20"/>
                 <w:lang w:val="en-US" w:eastAsia="zh-CN"/>
@@ -322,80 +377,17 @@
             <w:r>
               <w:rPr>
                 <w:rFonts w:hint="default"/>
-                <w:sz w:val="20"/>
-                <w:szCs w:val="20"/>
-                <w:lang w:val="en-US" w:eastAsia="zh-CN"/>
-              </w:rPr>
-              <w:t xml:space="preserve">ps -ef|grep -vE "firefox|browse|brave|root|NX|grep|\?"|grep -E "node|npm|tsx|mjs|ipc" &gt; </w:t>
-            </w:r>
-            <w:r>
-              <w:rPr>
-                <w:rFonts w:hint="default"/>
-                <w:sz w:val="20"/>
-                <w:szCs w:val="20"/>
-                <w:lang w:val="en-US" w:eastAsia="zh-CN"/>
-              </w:rPr>
-              <w:fldChar w:fldCharType="begin"/>
-            </w:r>
-            <w:r>
-              <w:rPr>
-                <w:rFonts w:hint="default"/>
-                <w:sz w:val="20"/>
-                <w:szCs w:val="20"/>
-                <w:lang w:val="en-US" w:eastAsia="zh-CN"/>
-              </w:rPr>
-              <w:instrText xml:space="preserve"> HYPERLINK "../logs/ps-ef.log" </w:instrText>
-            </w:r>
-            <w:r>
-              <w:rPr>
-                <w:rFonts w:hint="default"/>
-                <w:sz w:val="20"/>
-                <w:szCs w:val="20"/>
-                <w:lang w:val="en-US" w:eastAsia="zh-CN"/>
-              </w:rPr>
-              <w:fldChar w:fldCharType="separate"/>
-            </w:r>
-            <w:r>
-              <w:rPr>
-                <w:rStyle w:val="13"/>
-                <w:rFonts w:hint="default"/>
-                <w:sz w:val="20"/>
-                <w:szCs w:val="20"/>
-                <w:lang w:val="en-US" w:eastAsia="zh-CN"/>
-              </w:rPr>
-              <w:t>../logs/ps-ef.log</w:t>
-            </w:r>
-            <w:r>
-              <w:rPr>
-                <w:rFonts w:hint="default"/>
-                <w:sz w:val="20"/>
-                <w:szCs w:val="20"/>
-                <w:lang w:val="en-US" w:eastAsia="zh-CN"/>
-              </w:rPr>
-              <w:fldChar w:fldCharType="end"/>
-            </w:r>
-          </w:p>
-          <w:p>
-            <w:pPr>
-              <w:pStyle w:val="16"/>
-              <w:widowControl w:val="0"/>
-              <w:bidi w:val="0"/>
-              <w:jc w:val="both"/>
-              <w:rPr>
-                <w:rFonts w:hint="default"/>
-                <w:sz w:val="20"/>
-                <w:szCs w:val="20"/>
-                <w:lang w:val="en-US" w:eastAsia="zh-CN"/>
-              </w:rPr>
-            </w:pPr>
-            <w:r>
-              <w:rPr>
-                <w:rFonts w:hint="default"/>
-                <w:sz w:val="20"/>
-                <w:szCs w:val="20"/>
-                <w:lang w:val="en-US" w:eastAsia="zh-CN"/>
-              </w:rPr>
-              <w:t>ls -l ps-ef.log &amp;&amp; cat ps-ef.log</w:t>
+                <w:lang w:val="en-US" w:eastAsia="zh-CN"/>
+              </w:rPr>
+              <w:t xml:space="preserve">pwd &amp;&amp; </w:t>
+            </w:r>
+            <w:r>
+              <w:rPr>
+                <w:rFonts w:hint="default" w:ascii="Latin Modern Mono" w:hAnsi="Latin Modern Mono" w:cs="Latin Modern Mono"/>
+                <w:szCs w:val="21"/>
+                <w:lang w:val="en-US" w:eastAsia="zh-CN"/>
+              </w:rPr>
+              <w:t>ls -l ../logs/ps-ef.log &amp;&amp; cat ../logs/ps-ef.log</w:t>
             </w:r>
           </w:p>
         </w:tc>
@@ -571,7 +563,35 @@
                 <w:shd w:val="clear" w:fill="1F1F1F"/>
                 <w:lang w:val="en-US" w:eastAsia="zh-CN" w:bidi="ar"/>
               </w:rPr>
-              <w:t xml:space="preserve">/home/djorgenson/Projects/blofin-data/fcrt/2.1-cli-om/2.1.1-req-no-expiry/Documents </w:t>
+              <w:t>/home/djorgenson/Projects/blofin-data/fcrt/2.1-cli-om/</w:t>
+            </w:r>
+            <w:r>
+              <w:rPr>
+                <w:rFonts w:hint="default" w:ascii="Latin Modern Mono" w:hAnsi="Latin Modern Mono" w:cs="Latin Modern Mono"/>
+                <w:b w:val="0"/>
+                <w:bCs w:val="0"/>
+                <w:color w:val="9CDCFE"/>
+                <w:kern w:val="0"/>
+                <w:sz w:val="18"/>
+                <w:szCs w:val="18"/>
+                <w:shd w:val="clear" w:fill="1F1F1F"/>
+                <w:lang w:val="en-US" w:eastAsia="zh-CN" w:bidi="ar"/>
+              </w:rPr>
+              <w:t>2.1.2-req-expiry</w:t>
+            </w:r>
+            <w:r>
+              <w:rPr>
+                <w:rFonts w:hint="default" w:ascii="Latin Modern Mono" w:hAnsi="Latin Modern Mono" w:cs="Latin Modern Mono" w:eastAsiaTheme="minorEastAsia"/>
+                <w:b w:val="0"/>
+                <w:bCs w:val="0"/>
+                <w:color w:val="9CDCFE"/>
+                <w:kern w:val="0"/>
+                <w:sz w:val="18"/>
+                <w:szCs w:val="18"/>
+                <w:shd w:val="clear" w:fill="1F1F1F"/>
+                <w:lang w:val="en-US" w:eastAsia="zh-CN" w:bidi="ar"/>
+              </w:rPr>
+              <w:t xml:space="preserve">/Documents </w:t>
             </w:r>
             <w:r>
               <w:rPr>
@@ -2005,7 +2025,7 @@
                 <w:rFonts w:hint="default"/>
                 <w:lang w:val="en-US"/>
               </w:rPr>
-              <w:t xml:space="preserve"> to ./2.1.1-req-no-expiry/Documents/app-cs-1a-baseline.xlsx;</w:t>
+              <w:t xml:space="preserve"> to ./2.1.2-req-expiry/Documents/app-cs-1a-baseline.xlsx;</w:t>
             </w:r>
           </w:p>
         </w:tc>
@@ -2076,7 +2096,48 @@
                 <w:vertAlign w:val="baseline"/>
                 <w:lang w:val="en-US"/>
               </w:rPr>
-              <w:t>npx tsx app &gt; fcrt/2.1-cli-om/2.1.2-req-expiry/logs/app-cs-1a-baseline.log</w:t>
+              <w:t>npx tsx app &gt; fcrt/2.1-cli-om/2.1.2-req-expiry/logs/</w:t>
+            </w:r>
+            <w:r>
+              <w:rPr>
+                <w:rFonts w:hint="default"/>
+                <w:vertAlign w:val="baseline"/>
+                <w:lang w:val="en-US"/>
+              </w:rPr>
+              <w:fldChar w:fldCharType="begin"/>
+            </w:r>
+            <w:r>
+              <w:rPr>
+                <w:rFonts w:hint="default"/>
+                <w:vertAlign w:val="baseline"/>
+                <w:lang w:val="en-US"/>
+              </w:rPr>
+              <w:instrText xml:space="preserve"> HYPERLINK "../logs/app-cs-1a-baseline.log" </w:instrText>
+            </w:r>
+            <w:r>
+              <w:rPr>
+                <w:rFonts w:hint="default"/>
+                <w:vertAlign w:val="baseline"/>
+                <w:lang w:val="en-US"/>
+              </w:rPr>
+              <w:fldChar w:fldCharType="separate"/>
+            </w:r>
+            <w:r>
+              <w:rPr>
+                <w:rStyle w:val="13"/>
+                <w:rFonts w:hint="default"/>
+                <w:vertAlign w:val="baseline"/>
+                <w:lang w:val="en-US"/>
+              </w:rPr>
+              <w:t>app-cs-1a-baseline.log</w:t>
+            </w:r>
+            <w:r>
+              <w:rPr>
+                <w:rFonts w:hint="default"/>
+                <w:vertAlign w:val="baseline"/>
+                <w:lang w:val="en-US"/>
+              </w:rPr>
+              <w:fldChar w:fldCharType="end"/>
             </w:r>
           </w:p>
         </w:tc>
@@ -12843,32 +12904,45 @@
           </w:tcPr>
           <w:p>
             <w:pPr>
-              <w:keepNext w:val="0"/>
-              <w:keepLines w:val="0"/>
-              <w:pageBreakBefore w:val="0"/>
-              <w:widowControl/>
-              <w:suppressLineNumbers w:val="0"/>
-              <w:shd w:val="clear" w:fill="1F1F1F"/>
-              <w:kinsoku/>
-              <w:wordWrap/>
-              <w:overflowPunct/>
-              <w:topLinePunct w:val="0"/>
-              <w:autoSpaceDE/>
-              <w:autoSpaceDN/>
+              <w:pStyle w:val="16"/>
               <w:bidi w:val="0"/>
-              <w:adjustRightInd/>
-              <w:snapToGrid/>
-              <w:spacing w:line="192" w:lineRule="auto"/>
-              <w:ind w:left="198" w:leftChars="99" w:firstLine="0" w:firstLineChars="0"/>
-              <w:jc w:val="left"/>
-              <w:textAlignment w:val="auto"/>
+              <w:rPr>
+                <w:rFonts w:hint="default" w:ascii="Latin Modern Mono" w:hAnsi="Latin Modern Mono" w:cs="Latin Modern Mono" w:eastAsiaTheme="minorEastAsia"/>
+                <w:b w:val="0"/>
+                <w:bCs w:val="0"/>
+                <w:color w:val="9CDCFE"/>
+                <w:kern w:val="0"/>
+                <w:sz w:val="18"/>
+                <w:szCs w:val="18"/>
+                <w:shd w:val="clear" w:fill="1F1F1F"/>
+                <w:lang w:val="en-US" w:eastAsia="zh-CN" w:bidi="ar"/>
+              </w:rPr>
+            </w:pPr>
+            <w:r>
+              <w:rPr>
+                <w:rFonts w:hint="default" w:ascii="Latin Modern Mono" w:hAnsi="Latin Modern Mono" w:cs="Latin Modern Mono" w:eastAsiaTheme="minorEastAsia"/>
+                <w:b w:val="0"/>
+                <w:bCs w:val="0"/>
+                <w:color w:val="9CDCFE"/>
+                <w:kern w:val="0"/>
+                <w:sz w:val="18"/>
+                <w:szCs w:val="18"/>
+                <w:shd w:val="clear" w:fill="1F1F1F"/>
+                <w:lang w:val="en-US" w:eastAsia="zh-CN" w:bidi="ar"/>
+              </w:rPr>
+              <w:t xml:space="preserve">mysql&gt; select * from devel.vw_orders where status='Rejected'; </w:t>
+            </w:r>
+          </w:p>
+          <w:p>
+            <w:pPr>
+              <w:pStyle w:val="16"/>
+              <w:bidi w:val="0"/>
               <w:rPr>
                 <w:rFonts w:hint="default" w:ascii="Latin Modern Mono" w:hAnsi="Latin Modern Mono" w:cs="Latin Modern Mono" w:eastAsiaTheme="minorEastAsia"/>
                 <w:b w:val="0"/>
                 <w:bCs w:val="0"/>
                 <w:color w:val="9DC3E6" w:themeColor="accent1" w:themeTint="99"/>
                 <w:kern w:val="0"/>
-                <w:sz w:val="18"/>
                 <w:szCs w:val="18"/>
                 <w:shd w:val="clear" w:fill="1F1F1F"/>
                 <w:lang w:val="en-US" w:eastAsia="zh-CN" w:bidi="ar"/>
@@ -12883,47 +12957,46 @@
               </w:rPr>
             </w:pPr>
             <w:r>
-              <w:drawing>
-                <wp:inline distT="0" distB="0" distL="114300" distR="114300">
-                  <wp:extent cx="3042285" cy="384810"/>
-                  <wp:effectExtent l="0" t="0" r="9525" b="9525"/>
-                  <wp:docPr id="37" name="Picture 48"/>
-                  <wp:cNvGraphicFramePr>
-                    <a:graphicFrameLocks xmlns:a="http://schemas.openxmlformats.org/drawingml/2006/main" noChangeAspect="1"/>
-                  </wp:cNvGraphicFramePr>
-                  <a:graphic xmlns:a="http://schemas.openxmlformats.org/drawingml/2006/main">
-                    <a:graphicData uri="http://schemas.openxmlformats.org/drawingml/2006/picture">
-                      <pic:pic xmlns:pic="http://schemas.openxmlformats.org/drawingml/2006/picture">
-                        <pic:nvPicPr>
-                          <pic:cNvPr id="37" name="Picture 48"/>
-                          <pic:cNvPicPr>
-                            <a:picLocks noChangeAspect="1"/>
-                          </pic:cNvPicPr>
-                        </pic:nvPicPr>
-                        <pic:blipFill>
-                          <a:blip r:embed="rId13"/>
-                          <a:stretch>
-                            <a:fillRect/>
-                          </a:stretch>
-                        </pic:blipFill>
-                        <pic:spPr>
-                          <a:xfrm>
-                            <a:off x="0" y="0"/>
-                            <a:ext cx="3042285" cy="384810"/>
-                          </a:xfrm>
-                          <a:prstGeom prst="rect">
-                            <a:avLst/>
-                          </a:prstGeom>
-                          <a:noFill/>
-                          <a:ln>
-                            <a:noFill/>
-                          </a:ln>
-                        </pic:spPr>
-                      </pic:pic>
-                    </a:graphicData>
-                  </a:graphic>
-                </wp:inline>
-              </w:drawing>
+              <w:rPr>
+                <w:rFonts w:hint="default" w:ascii="Latin Modern Mono" w:hAnsi="Latin Modern Mono" w:cs="Latin Modern Mono" w:eastAsiaTheme="minorEastAsia"/>
+                <w:b w:val="0"/>
+                <w:bCs w:val="0"/>
+                <w:color w:val="9CDCFE"/>
+                <w:kern w:val="0"/>
+                <w:sz w:val="18"/>
+                <w:szCs w:val="18"/>
+                <w:shd w:val="clear" w:fill="1F1F1F"/>
+                <w:lang w:val="en-US" w:eastAsia="zh-CN" w:bidi="ar"/>
+              </w:rPr>
+              <w:t xml:space="preserve">Query OK, 1 row affected (0.09 sec) </w:t>
+            </w:r>
+            <w:r>
+              <w:rPr>
+                <w:rFonts w:hint="default" w:ascii="Latin Modern Mono" w:hAnsi="Latin Modern Mono" w:cs="Latin Modern Mono" w:eastAsiaTheme="minorEastAsia"/>
+                <w:b w:val="0"/>
+                <w:bCs w:val="0"/>
+                <w:color w:val="9CDCFE"/>
+                <w:kern w:val="0"/>
+                <w:sz w:val="18"/>
+                <w:szCs w:val="18"/>
+                <w:shd w:val="clear" w:fill="1F1F1F"/>
+                <w:lang w:val="en-US" w:eastAsia="zh-CN" w:bidi="ar"/>
+              </w:rPr>
+              <w:br w:type="textWrapping"/>
+            </w:r>
+            <w:r>
+              <w:rPr>
+                <w:rFonts w:hint="default" w:ascii="Latin Modern Mono" w:hAnsi="Latin Modern Mono" w:cs="Latin Modern Mono" w:eastAsiaTheme="minorEastAsia"/>
+                <w:b w:val="0"/>
+                <w:bCs w:val="0"/>
+                <w:color w:val="9CDCFE"/>
+                <w:kern w:val="0"/>
+                <w:sz w:val="18"/>
+                <w:szCs w:val="18"/>
+                <w:shd w:val="clear" w:fill="1F1F1F"/>
+                <w:lang w:val="en-US" w:eastAsia="zh-CN" w:bidi="ar"/>
+              </w:rPr>
+              <w:t>Rows matched: 1  Changed: 1  Warnings: 0</w:t>
             </w:r>
           </w:p>
         </w:tc>
@@ -14175,51 +14248,54 @@
           </w:tcPr>
           <w:p>
             <w:pPr>
-              <w:widowControl w:val="0"/>
-              <w:jc w:val="center"/>
-            </w:pPr>
-            <w:r>
-              <w:drawing>
-                <wp:inline distT="0" distB="0" distL="114300" distR="114300">
-                  <wp:extent cx="3689350" cy="307975"/>
-                  <wp:effectExtent l="0" t="0" r="13970" b="635"/>
-                  <wp:docPr id="16" name="Picture 30"/>
-                  <wp:cNvGraphicFramePr>
-                    <a:graphicFrameLocks xmlns:a="http://schemas.openxmlformats.org/drawingml/2006/main" noChangeAspect="1"/>
-                  </wp:cNvGraphicFramePr>
-                  <a:graphic xmlns:a="http://schemas.openxmlformats.org/drawingml/2006/main">
-                    <a:graphicData uri="http://schemas.openxmlformats.org/drawingml/2006/picture">
-                      <pic:pic xmlns:pic="http://schemas.openxmlformats.org/drawingml/2006/picture">
-                        <pic:nvPicPr>
-                          <pic:cNvPr id="16" name="Picture 30"/>
-                          <pic:cNvPicPr>
-                            <a:picLocks noChangeAspect="1"/>
-                          </pic:cNvPicPr>
-                        </pic:nvPicPr>
-                        <pic:blipFill>
-                          <a:blip r:embed="rId14"/>
-                          <a:stretch>
-                            <a:fillRect/>
-                          </a:stretch>
-                        </pic:blipFill>
-                        <pic:spPr>
-                          <a:xfrm>
-                            <a:off x="0" y="0"/>
-                            <a:ext cx="3689350" cy="307975"/>
-                          </a:xfrm>
-                          <a:prstGeom prst="rect">
-                            <a:avLst/>
-                          </a:prstGeom>
-                          <a:noFill/>
-                          <a:ln>
-                            <a:noFill/>
-                          </a:ln>
-                        </pic:spPr>
-                      </pic:pic>
-                    </a:graphicData>
-                  </a:graphic>
-                </wp:inline>
-              </w:drawing>
+              <w:keepNext w:val="0"/>
+              <w:keepLines w:val="0"/>
+              <w:widowControl/>
+              <w:suppressLineNumbers w:val="0"/>
+              <w:spacing w:after="240" w:afterAutospacing="0"/>
+              <w:jc w:val="both"/>
+            </w:pPr>
+            <w:r>
+              <w:rPr>
+                <w:rFonts w:hint="default" w:ascii="Latin Modern Mono" w:hAnsi="Latin Modern Mono" w:cs="Latin Modern Mono" w:eastAsiaTheme="minorEastAsia"/>
+                <w:b w:val="0"/>
+                <w:bCs w:val="0"/>
+                <w:color w:val="9CDCFE"/>
+                <w:kern w:val="0"/>
+                <w:sz w:val="18"/>
+                <w:szCs w:val="18"/>
+                <w:shd w:val="clear" w:fill="1F1F1F"/>
+                <w:lang w:val="en-US" w:eastAsia="zh-CN" w:bidi="ar"/>
+              </w:rPr>
+              <w:t xml:space="preserve">mysql&gt; select * from devel.vw_orders where status='Rejected'; </w:t>
+            </w:r>
+            <w:r>
+              <w:rPr>
+                <w:rFonts w:hint="default" w:ascii="Latin Modern Mono" w:hAnsi="Latin Modern Mono" w:cs="Latin Modern Mono" w:eastAsiaTheme="minorEastAsia"/>
+                <w:b w:val="0"/>
+                <w:bCs w:val="0"/>
+                <w:color w:val="9CDCFE"/>
+                <w:kern w:val="0"/>
+                <w:sz w:val="18"/>
+                <w:szCs w:val="18"/>
+                <w:shd w:val="clear" w:fill="1F1F1F"/>
+                <w:lang w:val="en-US" w:eastAsia="zh-CN" w:bidi="ar"/>
+              </w:rPr>
+              <w:br w:type="textWrapping"/>
+            </w:r>
+            <w:r>
+              <w:rPr>
+                <w:rFonts w:hint="default" w:ascii="Latin Modern Mono" w:hAnsi="Latin Modern Mono" w:cs="Latin Modern Mono" w:eastAsiaTheme="minorEastAsia"/>
+                <w:b w:val="0"/>
+                <w:bCs w:val="0"/>
+                <w:color w:val="9CDCFE"/>
+                <w:kern w:val="0"/>
+                <w:sz w:val="18"/>
+                <w:szCs w:val="18"/>
+                <w:shd w:val="clear" w:fill="1F1F1F"/>
+                <w:lang w:val="en-US" w:eastAsia="zh-CN" w:bidi="ar"/>
+              </w:rPr>
+              <w:t>Empty set (0.00 sec)</w:t>
             </w:r>
           </w:p>
         </w:tc>
@@ -15053,7 +15129,56 @@
                 <w:vertAlign w:val="baseline"/>
                 <w:lang w:val="en-US"/>
               </w:rPr>
-              <w:t xml:space="preserve"> Configure the requests.ts file:</w:t>
+              <w:t xml:space="preserve"> Configure the </w:t>
+            </w:r>
+            <w:r>
+              <w:rPr>
+                <w:rFonts w:hint="default"/>
+                <w:vertAlign w:val="baseline"/>
+                <w:lang w:val="en-US"/>
+              </w:rPr>
+              <w:fldChar w:fldCharType="begin"/>
+            </w:r>
+            <w:r>
+              <w:rPr>
+                <w:rFonts w:hint="default"/>
+                <w:vertAlign w:val="baseline"/>
+                <w:lang w:val="en-US"/>
+              </w:rPr>
+              <w:instrText xml:space="preserve"> HYPERLINK "../test/request.ts" </w:instrText>
+            </w:r>
+            <w:r>
+              <w:rPr>
+                <w:rFonts w:hint="default"/>
+                <w:vertAlign w:val="baseline"/>
+                <w:lang w:val="en-US"/>
+              </w:rPr>
+              <w:fldChar w:fldCharType="separate"/>
+            </w:r>
+            <w:r>
+              <w:rPr>
+                <w:rStyle w:val="10"/>
+                <w:rFonts w:hint="default"/>
+                <w:vertAlign w:val="baseline"/>
+                <w:lang w:val="en-US"/>
+              </w:rPr>
+              <w:t>requests.ts</w:t>
+            </w:r>
+            <w:r>
+              <w:rPr>
+                <w:rFonts w:hint="default"/>
+                <w:vertAlign w:val="baseline"/>
+                <w:lang w:val="en-US"/>
+              </w:rPr>
+              <w:fldChar w:fldCharType="end"/>
+            </w:r>
+            <w:r>
+              <w:rPr>
+                <w:rFonts w:hint="default"/>
+                <w:vertAlign w:val="baseline"/>
+                <w:lang w:val="en-US"/>
+              </w:rPr>
+              <w:t xml:space="preserve"> file:</w:t>
             </w:r>
           </w:p>
           <w:p>
@@ -15318,7 +15443,7 @@
                 <w:rFonts w:hint="default"/>
                 <w:lang w:val="en-US"/>
               </w:rPr>
-              <w:t>set the expiry time to a value no more than 5m;</w:t>
+              <w:t>set the expiry time to a value no more than 5m-8m;</w:t>
             </w:r>
           </w:p>
           <w:p>
@@ -17877,7 +18002,7 @@
                           </pic:cNvPicPr>
                         </pic:nvPicPr>
                         <pic:blipFill>
-                          <a:blip r:embed="rId15"/>
+                          <a:blip r:embed="rId13"/>
                           <a:stretch>
                             <a:fillRect/>
                           </a:stretch>
@@ -18364,7 +18489,7 @@
                           </pic:cNvPicPr>
                         </pic:nvPicPr>
                         <pic:blipFill>
-                          <a:blip r:embed="rId16"/>
+                          <a:blip r:embed="rId14"/>
                           <a:stretch>
                             <a:fillRect/>
                           </a:stretch>
@@ -19057,7 +19182,7 @@
                           </pic:cNvPicPr>
                         </pic:nvPicPr>
                         <pic:blipFill>
-                          <a:blip r:embed="rId17"/>
+                          <a:blip r:embed="rId15"/>
                           <a:stretch>
                             <a:fillRect/>
                           </a:stretch>
@@ -20217,7 +20342,7 @@
                           </pic:cNvPicPr>
                         </pic:nvPicPr>
                         <pic:blipFill>
-                          <a:blip r:embed="rId18"/>
+                          <a:blip r:embed="rId16"/>
                           <a:stretch>
                             <a:fillRect/>
                           </a:stretch>
@@ -20696,7 +20821,7 @@
                           </pic:cNvPicPr>
                         </pic:nvPicPr>
                         <pic:blipFill>
-                          <a:blip r:embed="rId19"/>
+                          <a:blip r:embed="rId17"/>
                           <a:stretch>
                             <a:fillRect/>
                           </a:stretch>
@@ -21835,7 +21960,7 @@
                 <w:rFonts w:hint="default"/>
                 <w:lang w:val="en-US"/>
               </w:rPr>
-              <w:t>: Console error or failure to match;</w:t>
+              <w:t>: Console error, logfile error, or failure to match;</w:t>
             </w:r>
           </w:p>
         </w:tc>
@@ -21955,7 +22080,7 @@
                 <w:rFonts w:hint="default"/>
                 <w:lang w:val="en-US"/>
               </w:rPr>
-              <w:instrText xml:space="preserve"> HYPERLINK "../logs/app-fcrt-cs-2a" </w:instrText>
+              <w:instrText xml:space="preserve"> HYPERLINK "../logs/app-fcrt-cs-2a.log" </w:instrText>
             </w:r>
             <w:r>
               <w:rPr>
@@ -21966,7 +22091,7 @@
             </w:r>
             <w:r>
               <w:rPr>
-                <w:rStyle w:val="13"/>
+                <w:rStyle w:val="10"/>
                 <w:rFonts w:hint="default"/>
                 <w:lang w:val="en-US"/>
               </w:rPr>
@@ -22645,7 +22770,7 @@
                           </pic:cNvPicPr>
                         </pic:nvPicPr>
                         <pic:blipFill>
-                          <a:blip r:embed="rId18"/>
+                          <a:blip r:embed="rId16"/>
                           <a:stretch>
                             <a:fillRect/>
                           </a:stretch>
@@ -23130,7 +23255,7 @@
                           </pic:cNvPicPr>
                         </pic:nvPicPr>
                         <pic:blipFill>
-                          <a:blip r:embed="rId19"/>
+                          <a:blip r:embed="rId17"/>
                           <a:stretch>
                             <a:fillRect/>
                           </a:stretch>
@@ -23737,6 +23862,24 @@
                 <w:rFonts w:hint="default"/>
                 <w:lang w:val="en-US"/>
               </w:rPr>
+              <w:t>+1 insert [prior Reject-&gt;Expired]</w:t>
+            </w:r>
+          </w:p>
+          <w:p>
+            <w:pPr>
+              <w:widowControl w:val="0"/>
+              <w:ind w:firstLine="800" w:firstLineChars="400"/>
+              <w:jc w:val="both"/>
+              <w:rPr>
+                <w:rFonts w:hint="default"/>
+                <w:lang w:val="en-US"/>
+              </w:rPr>
+            </w:pPr>
+            <w:r>
+              <w:rPr>
+                <w:rFonts w:hint="default"/>
+                <w:lang w:val="en-US"/>
+              </w:rPr>
               <w:t xml:space="preserve"> +3 changes: [Reject-&gt;Expired];</w:t>
             </w:r>
           </w:p>
@@ -23756,9 +23899,9 @@
             <w:r>
               <w:drawing>
                 <wp:inline distT="0" distB="0" distL="114300" distR="114300">
-                  <wp:extent cx="4187190" cy="908685"/>
-                  <wp:effectExtent l="0" t="0" r="13335" b="0"/>
-                  <wp:docPr id="24" name="Picture 18"/>
+                  <wp:extent cx="4186555" cy="1001395"/>
+                  <wp:effectExtent l="0" t="0" r="13970" b="10160"/>
+                  <wp:docPr id="1" name="Picture 1"/>
                   <wp:cNvGraphicFramePr>
                     <a:graphicFrameLocks xmlns:a="http://schemas.openxmlformats.org/drawingml/2006/main" noChangeAspect="1"/>
                   </wp:cNvGraphicFramePr>
@@ -23766,13 +23909,13 @@
                     <a:graphicData uri="http://schemas.openxmlformats.org/drawingml/2006/picture">
                       <pic:pic xmlns:pic="http://schemas.openxmlformats.org/drawingml/2006/picture">
                         <pic:nvPicPr>
-                          <pic:cNvPr id="24" name="Picture 18"/>
+                          <pic:cNvPr id="1" name="Picture 1"/>
                           <pic:cNvPicPr>
                             <a:picLocks noChangeAspect="1"/>
                           </pic:cNvPicPr>
                         </pic:nvPicPr>
                         <pic:blipFill>
-                          <a:blip r:embed="rId20"/>
+                          <a:blip r:embed="rId18"/>
                           <a:stretch>
                             <a:fillRect/>
                           </a:stretch>
@@ -23780,7 +23923,7 @@
                         <pic:spPr>
                           <a:xfrm>
                             <a:off x="0" y="0"/>
-                            <a:ext cx="4187190" cy="908685"/>
+                            <a:ext cx="4186555" cy="1001395"/>
                           </a:xfrm>
                           <a:prstGeom prst="rect">
                             <a:avLst/>
@@ -24344,7 +24487,7 @@
                           </pic:cNvPicPr>
                         </pic:nvPicPr>
                         <pic:blipFill>
-                          <a:blip r:embed="rId21"/>
+                          <a:blip r:embed="rId19"/>
                           <a:stretch>
                             <a:fillRect/>
                           </a:stretch>
@@ -24880,7 +25023,7 @@
                           </pic:cNvPicPr>
                         </pic:nvPicPr>
                         <pic:blipFill>
-                          <a:blip r:embed="rId22"/>
+                          <a:blip r:embed="rId20"/>
                           <a:stretch>
                             <a:fillRect/>
                           </a:stretch>
@@ -25345,7 +25488,16 @@
           <w:rStyle w:val="19"/>
           <w:lang w:val="en-US" w:eastAsia="zh-CN"/>
         </w:rPr>
-        <w:t>select</w:t>
+        <w:t>se</w:t>
+      </w:r>
+      <w:bookmarkStart w:id="6" w:name="_GoBack"/>
+      <w:bookmarkEnd w:id="6"/>
+      <w:r>
+        <w:rPr>
+          <w:rStyle w:val="19"/>
+          <w:lang w:val="en-US" w:eastAsia="zh-CN"/>
+        </w:rPr>
+        <w:t>lect</w:t>
       </w:r>
       <w:r>
         <w:rPr>
@@ -26007,7 +26159,7 @@
     <w:lsdException w:unhideWhenUsed="0" w:uiPriority="0" w:semiHidden="0" w:name="table of figures"/>
     <w:lsdException w:unhideWhenUsed="0" w:uiPriority="0" w:semiHidden="0" w:name="envelope address"/>
     <w:lsdException w:unhideWhenUsed="0" w:uiPriority="0" w:semiHidden="0" w:name="envelope return"/>
-    <w:lsdException w:unhideWhenUsed="0" w:uiPriority="0" w:semiHidden="0" w:name="footnote reference"/>
+    <w:lsdException w:qFormat="1" w:unhideWhenUsed="0" w:uiPriority="0" w:semiHidden="0" w:name="footnote reference"/>
     <w:lsdException w:unhideWhenUsed="0" w:uiPriority="0" w:semiHidden="0" w:name="annotation reference"/>
     <w:lsdException w:unhideWhenUsed="0" w:uiPriority="0" w:semiHidden="0" w:name="line number"/>
     <w:lsdException w:unhideWhenUsed="0" w:uiPriority="0" w:semiHidden="0" w:name="page number"/>
@@ -26419,6 +26571,7 @@
   <w:style w:type="character" w:styleId="11">
     <w:name w:val="footnote reference"/>
     <w:basedOn w:val="8"/>
+    <w:qFormat/>
     <w:uiPriority w:val="0"/>
     <w:rPr>
       <w:vertAlign w:val="superscript"/>

</xml_diff>